<commit_message>
upgrade cv en and pt-br
</commit_message>
<xml_diff>
--- a/dist/cv/mir-cv-en.docx
+++ b/dist/cv/mir-cv-en.docx
@@ -203,7 +203,6 @@
           <w:szCs w:val="19"/>
         </w:rPr>
       </w:pPr>
-      <w:proofErr w:type="spellStart"/>
       <w:r>
         <w:rPr>
           <w:b/>
@@ -212,7 +211,6 @@
         </w:rPr>
         <w:t>Personal</w:t>
       </w:r>
-      <w:proofErr w:type="spellEnd"/>
       <w:r>
         <w:rPr>
           <w:b/>
@@ -300,31 +298,7 @@
           <w:u w:val="none"/>
           <w:lang w:val="en-US"/>
         </w:rPr>
-        <w:t xml:space="preserve">Brazil | SP | </w:t>
-      </w:r>
-      <w:proofErr w:type="spellStart"/>
-      <w:r>
-        <w:rPr>
-          <w:rStyle w:val="Hyperlink"/>
-          <w:color w:val="595959" w:themeColor="text1" w:themeTint="A6"/>
-          <w:sz w:val="19"/>
-          <w:szCs w:val="19"/>
-          <w:u w:val="none"/>
-          <w:lang w:val="en-US"/>
-        </w:rPr>
-        <w:t>Jundiaí</w:t>
-      </w:r>
-      <w:proofErr w:type="spellEnd"/>
-      <w:r>
-        <w:rPr>
-          <w:rStyle w:val="Hyperlink"/>
-          <w:color w:val="595959" w:themeColor="text1" w:themeTint="A6"/>
-          <w:sz w:val="19"/>
-          <w:szCs w:val="19"/>
-          <w:u w:val="none"/>
-          <w:lang w:val="en-US"/>
-        </w:rPr>
-        <w:t xml:space="preserve"> </w:t>
+        <w:t xml:space="preserve">Brazil | SP | Jundiaí </w:t>
       </w:r>
     </w:p>
     <w:p>
@@ -351,31 +325,7 @@
             <w:u w:val="none"/>
             <w:lang w:val="en-US"/>
           </w:rPr>
-          <w:t>Linke</w:t>
-        </w:r>
-        <w:r>
-          <w:rPr>
-            <w:rStyle w:val="Hyperlink"/>
-            <w:b/>
-            <w:color w:val="595959" w:themeColor="text1" w:themeTint="A6"/>
-            <w:sz w:val="19"/>
-            <w:szCs w:val="19"/>
-            <w:u w:val="none"/>
-            <w:lang w:val="en-US"/>
-          </w:rPr>
-          <w:t>d</w:t>
-        </w:r>
-        <w:r>
-          <w:rPr>
-            <w:rStyle w:val="Hyperlink"/>
-            <w:b/>
-            <w:color w:val="595959" w:themeColor="text1" w:themeTint="A6"/>
-            <w:sz w:val="19"/>
-            <w:szCs w:val="19"/>
-            <w:u w:val="none"/>
-            <w:lang w:val="en-US"/>
-          </w:rPr>
-          <w:t>in</w:t>
+          <w:t>Linkedin</w:t>
         </w:r>
       </w:hyperlink>
       <w:r>
@@ -524,8 +474,6 @@
         </w:rPr>
         <w:t>-end Developer</w:t>
       </w:r>
-      <w:bookmarkStart w:id="0" w:name="_GoBack"/>
-      <w:bookmarkEnd w:id="0"/>
     </w:p>
     <w:p>
       <w:pPr>
@@ -1140,27 +1088,7 @@
           <w:szCs w:val="19"/>
           <w:lang w:val="en-US"/>
         </w:rPr>
-        <w:t xml:space="preserve">Remote repositories: </w:t>
-      </w:r>
-      <w:proofErr w:type="spellStart"/>
-      <w:r>
-        <w:rPr>
-          <w:color w:val="7F7F7F" w:themeColor="text1" w:themeTint="80"/>
-          <w:sz w:val="19"/>
-          <w:szCs w:val="19"/>
-          <w:lang w:val="en-US"/>
-        </w:rPr>
-        <w:t>Github</w:t>
-      </w:r>
-      <w:proofErr w:type="spellEnd"/>
-      <w:r>
-        <w:rPr>
-          <w:color w:val="7F7F7F" w:themeColor="text1" w:themeTint="80"/>
-          <w:sz w:val="19"/>
-          <w:szCs w:val="19"/>
-          <w:lang w:val="en-US"/>
-        </w:rPr>
-        <w:t xml:space="preserve"> and Bitbucket</w:t>
+        <w:t>Remote repositories: Github and Bitbucket</w:t>
       </w:r>
     </w:p>
     <w:p>
@@ -1419,7 +1347,6 @@
         </w:rPr>
         <w:t xml:space="preserve"> </w:t>
       </w:r>
-      <w:proofErr w:type="spellStart"/>
       <w:r>
         <w:rPr>
           <w:color w:val="7F7F7F" w:themeColor="text1" w:themeTint="80"/>
@@ -1429,7 +1356,145 @@
         </w:rPr>
         <w:t>VSCode</w:t>
       </w:r>
-      <w:proofErr w:type="spellEnd"/>
+      <w:r>
+        <w:rPr>
+          <w:color w:val="7F7F7F" w:themeColor="text1" w:themeTint="80"/>
+          <w:sz w:val="19"/>
+          <w:szCs w:val="19"/>
+          <w:lang w:val="en-US"/>
+        </w:rPr>
+        <w:t>, SublimeText</w:t>
+      </w:r>
+    </w:p>
+    <w:p>
+      <w:pPr>
+        <w:ind w:left="170"/>
+        <w:jc w:val="left"/>
+        <w:rPr>
+          <w:color w:val="7F7F7F" w:themeColor="text1" w:themeTint="80"/>
+          <w:sz w:val="19"/>
+          <w:szCs w:val="19"/>
+          <w:lang w:val="en-US"/>
+        </w:rPr>
+      </w:pPr>
+      <w:r>
+        <w:rPr>
+          <w:b/>
+          <w:color w:val="7F7F7F" w:themeColor="text1" w:themeTint="80"/>
+          <w:sz w:val="19"/>
+          <w:szCs w:val="19"/>
+          <w:lang w:val="en-US"/>
+        </w:rPr>
+        <w:t>Versioning:</w:t>
+      </w:r>
+      <w:r>
+        <w:rPr>
+          <w:color w:val="7F7F7F" w:themeColor="text1" w:themeTint="80"/>
+          <w:sz w:val="19"/>
+          <w:szCs w:val="19"/>
+          <w:lang w:val="en-US"/>
+        </w:rPr>
+        <w:t xml:space="preserve"> </w:t>
+      </w:r>
+      <w:r>
+        <w:rPr>
+          <w:color w:val="7F7F7F" w:themeColor="text1" w:themeTint="80"/>
+          <w:sz w:val="19"/>
+          <w:szCs w:val="19"/>
+          <w:lang w:val="en-US"/>
+        </w:rPr>
+        <w:t>Git</w:t>
+      </w:r>
+    </w:p>
+    <w:p>
+      <w:pPr>
+        <w:ind w:left="170"/>
+        <w:jc w:val="left"/>
+        <w:rPr>
+          <w:color w:val="7F7F7F" w:themeColor="text1" w:themeTint="80"/>
+          <w:sz w:val="19"/>
+          <w:szCs w:val="19"/>
+          <w:lang w:val="en-US"/>
+        </w:rPr>
+      </w:pPr>
+      <w:r>
+        <w:rPr>
+          <w:b/>
+          <w:color w:val="7F7F7F" w:themeColor="text1" w:themeTint="80"/>
+          <w:sz w:val="19"/>
+          <w:szCs w:val="19"/>
+          <w:lang w:val="en-US"/>
+        </w:rPr>
+        <w:t>Pack manager:</w:t>
+      </w:r>
+      <w:r>
+        <w:rPr>
+          <w:color w:val="7F7F7F" w:themeColor="text1" w:themeTint="80"/>
+          <w:sz w:val="19"/>
+          <w:szCs w:val="19"/>
+          <w:lang w:val="en-US"/>
+        </w:rPr>
+        <w:t xml:space="preserve"> </w:t>
+      </w:r>
+      <w:r>
+        <w:rPr>
+          <w:color w:val="7F7F7F" w:themeColor="text1" w:themeTint="80"/>
+          <w:sz w:val="19"/>
+          <w:szCs w:val="19"/>
+          <w:lang w:val="en-US"/>
+        </w:rPr>
+        <w:t>Npm, Yarn, Bower</w:t>
+      </w:r>
+    </w:p>
+    <w:p>
+      <w:pPr>
+        <w:ind w:left="170"/>
+        <w:jc w:val="left"/>
+        <w:rPr>
+          <w:color w:val="7F7F7F" w:themeColor="text1" w:themeTint="80"/>
+          <w:sz w:val="19"/>
+          <w:szCs w:val="19"/>
+          <w:lang w:val="en-US"/>
+        </w:rPr>
+      </w:pPr>
+      <w:r>
+        <w:rPr>
+          <w:b/>
+          <w:color w:val="7F7F7F" w:themeColor="text1" w:themeTint="80"/>
+          <w:sz w:val="19"/>
+          <w:szCs w:val="19"/>
+          <w:lang w:val="en-US"/>
+        </w:rPr>
+        <w:t>Adobe</w:t>
+      </w:r>
+      <w:r>
+        <w:rPr>
+          <w:b/>
+          <w:color w:val="7F7F7F" w:themeColor="text1" w:themeTint="80"/>
+          <w:sz w:val="19"/>
+          <w:szCs w:val="19"/>
+          <w:lang w:val="en-US"/>
+        </w:rPr>
+        <w:t>:</w:t>
+      </w:r>
+      <w:r>
+        <w:rPr>
+          <w:color w:val="7F7F7F" w:themeColor="text1" w:themeTint="80"/>
+          <w:sz w:val="19"/>
+          <w:szCs w:val="19"/>
+          <w:lang w:val="en-US"/>
+        </w:rPr>
+        <w:t xml:space="preserve"> </w:t>
+      </w:r>
+      <w:r>
+        <w:rPr>
+          <w:color w:val="7F7F7F" w:themeColor="text1" w:themeTint="80"/>
+          <w:sz w:val="19"/>
+          <w:szCs w:val="19"/>
+          <w:lang w:val="en-US"/>
+        </w:rPr>
+        <w:t>Photoshop</w:t>
+      </w:r>
       <w:r>
         <w:rPr>
           <w:color w:val="7F7F7F" w:themeColor="text1" w:themeTint="80"/>
@@ -1439,17 +1504,105 @@
         </w:rPr>
         <w:t xml:space="preserve">, </w:t>
       </w:r>
-      <w:proofErr w:type="spellStart"/>
-      <w:r>
-        <w:rPr>
-          <w:color w:val="7F7F7F" w:themeColor="text1" w:themeTint="80"/>
-          <w:sz w:val="19"/>
-          <w:szCs w:val="19"/>
-          <w:lang w:val="en-US"/>
-        </w:rPr>
-        <w:t>SublimeText</w:t>
-      </w:r>
-      <w:proofErr w:type="spellEnd"/>
+      <w:r>
+        <w:rPr>
+          <w:color w:val="7F7F7F" w:themeColor="text1" w:themeTint="80"/>
+          <w:sz w:val="19"/>
+          <w:szCs w:val="19"/>
+          <w:lang w:val="en-US"/>
+        </w:rPr>
+        <w:t>Ilustrator</w:t>
+      </w:r>
+      <w:r>
+        <w:rPr>
+          <w:color w:val="7F7F7F" w:themeColor="text1" w:themeTint="80"/>
+          <w:sz w:val="19"/>
+          <w:szCs w:val="19"/>
+          <w:lang w:val="en-US"/>
+        </w:rPr>
+        <w:t xml:space="preserve">, </w:t>
+      </w:r>
+      <w:r>
+        <w:rPr>
+          <w:color w:val="7F7F7F" w:themeColor="text1" w:themeTint="80"/>
+          <w:sz w:val="19"/>
+          <w:szCs w:val="19"/>
+          <w:lang w:val="en-US"/>
+        </w:rPr>
+        <w:t xml:space="preserve">Adobe XD </w:t>
+      </w:r>
+      <w:r>
+        <w:rPr>
+          <w:color w:val="A6A6A6" w:themeColor="background1" w:themeShade="A6"/>
+          <w:sz w:val="19"/>
+          <w:szCs w:val="19"/>
+          <w:lang w:val="en-US"/>
+        </w:rPr>
+        <w:t>(in growth</w:t>
+      </w:r>
+      <w:r>
+        <w:rPr>
+          <w:color w:val="A6A6A6" w:themeColor="background1" w:themeShade="A6"/>
+          <w:sz w:val="19"/>
+          <w:szCs w:val="19"/>
+          <w:lang w:val="en-US"/>
+        </w:rPr>
+        <w:t xml:space="preserve">), </w:t>
+      </w:r>
+      <w:r>
+        <w:rPr>
+          <w:color w:val="7F7F7F" w:themeColor="text1" w:themeTint="80"/>
+          <w:sz w:val="19"/>
+          <w:szCs w:val="19"/>
+          <w:lang w:val="en-US"/>
+        </w:rPr>
+        <w:t>Indesign</w:t>
+      </w:r>
+      <w:r>
+        <w:rPr>
+          <w:color w:val="7F7F7F" w:themeColor="text1" w:themeTint="80"/>
+          <w:sz w:val="19"/>
+          <w:szCs w:val="19"/>
+          <w:lang w:val="en-US"/>
+        </w:rPr>
+        <w:t xml:space="preserve">, </w:t>
+      </w:r>
+      <w:r>
+        <w:rPr>
+          <w:color w:val="7F7F7F" w:themeColor="text1" w:themeTint="80"/>
+          <w:sz w:val="19"/>
+          <w:szCs w:val="19"/>
+          <w:lang w:val="en-US"/>
+        </w:rPr>
+        <w:t>Premiere</w:t>
+      </w:r>
+      <w:r>
+        <w:rPr>
+          <w:color w:val="7F7F7F" w:themeColor="text1" w:themeTint="80"/>
+          <w:sz w:val="19"/>
+          <w:szCs w:val="19"/>
+          <w:lang w:val="en-US"/>
+        </w:rPr>
+        <w:t xml:space="preserve">, </w:t>
+      </w:r>
+      <w:r>
+        <w:rPr>
+          <w:color w:val="7F7F7F" w:themeColor="text1" w:themeTint="80"/>
+          <w:sz w:val="19"/>
+          <w:szCs w:val="19"/>
+          <w:lang w:val="en-US"/>
+        </w:rPr>
+        <w:t>After Effects</w:t>
+      </w:r>
+      <w:r>
+        <w:rPr>
+          <w:color w:val="7F7F7F" w:themeColor="text1" w:themeTint="80"/>
+          <w:sz w:val="19"/>
+          <w:szCs w:val="19"/>
+          <w:lang w:val="en-US"/>
+        </w:rPr>
+        <w:t xml:space="preserve">, Edge Animate </w:t>
+      </w:r>
     </w:p>
     <w:p>
       <w:pPr>
@@ -1470,7 +1623,7 @@
           <w:szCs w:val="19"/>
           <w:lang w:val="en-US"/>
         </w:rPr>
-        <w:t>Versioning:</w:t>
+        <w:t>CMS:</w:t>
       </w:r>
       <w:r>
         <w:rPr>
@@ -1488,7 +1641,25 @@
           <w:szCs w:val="19"/>
           <w:lang w:val="en-US"/>
         </w:rPr>
-        <w:t>Git</w:t>
+        <w:t>Webflow</w:t>
+      </w:r>
+      <w:r>
+        <w:rPr>
+          <w:color w:val="7F7F7F" w:themeColor="text1" w:themeTint="80"/>
+          <w:sz w:val="19"/>
+          <w:szCs w:val="19"/>
+          <w:lang w:val="en-US"/>
+        </w:rPr>
+        <w:t xml:space="preserve">, Wordpress, </w:t>
+      </w:r>
+      <w:r>
+        <w:rPr>
+          <w:color w:val="7F7F7F" w:themeColor="text1" w:themeTint="80"/>
+          <w:sz w:val="19"/>
+          <w:szCs w:val="19"/>
+          <w:lang w:val="en-US"/>
+        </w:rPr>
+        <w:t>BootstrapStudio</w:t>
       </w:r>
     </w:p>
     <w:p>
@@ -1510,7 +1681,17 @@
           <w:szCs w:val="19"/>
           <w:lang w:val="en-US"/>
         </w:rPr>
-        <w:t>Pack manager:</w:t>
+        <w:t>Framewor</w:t>
+      </w:r>
+      <w:r>
+        <w:rPr>
+          <w:b/>
+          <w:color w:val="7F7F7F" w:themeColor="text1" w:themeTint="80"/>
+          <w:sz w:val="19"/>
+          <w:szCs w:val="19"/>
+          <w:lang w:val="en-US"/>
+        </w:rPr>
+        <w:t>ks:</w:t>
       </w:r>
       <w:r>
         <w:rPr>
@@ -1521,25 +1702,41 @@
         </w:rPr>
         <w:t xml:space="preserve"> </w:t>
       </w:r>
-      <w:proofErr w:type="spellStart"/>
-      <w:r>
-        <w:rPr>
-          <w:color w:val="7F7F7F" w:themeColor="text1" w:themeTint="80"/>
-          <w:sz w:val="19"/>
-          <w:szCs w:val="19"/>
-          <w:lang w:val="en-US"/>
-        </w:rPr>
-        <w:t>Npm</w:t>
-      </w:r>
-      <w:proofErr w:type="spellEnd"/>
-      <w:r>
-        <w:rPr>
-          <w:color w:val="7F7F7F" w:themeColor="text1" w:themeTint="80"/>
-          <w:sz w:val="19"/>
-          <w:szCs w:val="19"/>
-          <w:lang w:val="en-US"/>
-        </w:rPr>
-        <w:t>, Yarn, Bower</w:t>
+      <w:r>
+        <w:rPr>
+          <w:color w:val="7F7F7F" w:themeColor="text1" w:themeTint="80"/>
+          <w:sz w:val="19"/>
+          <w:szCs w:val="19"/>
+          <w:lang w:val="en-US"/>
+        </w:rPr>
+        <w:t>Bootstrap</w:t>
+      </w:r>
+      <w:r>
+        <w:rPr>
+          <w:color w:val="7F7F7F" w:themeColor="text1" w:themeTint="80"/>
+          <w:sz w:val="19"/>
+          <w:szCs w:val="19"/>
+          <w:lang w:val="en-US"/>
+        </w:rPr>
+        <w:t xml:space="preserve">, </w:t>
+      </w:r>
+      <w:r>
+        <w:rPr>
+          <w:color w:val="7F7F7F" w:themeColor="text1" w:themeTint="80"/>
+          <w:sz w:val="19"/>
+          <w:szCs w:val="19"/>
+          <w:lang w:val="en-US"/>
+        </w:rPr>
+        <w:t>Bulma</w:t>
+      </w:r>
+      <w:r>
+        <w:rPr>
+          <w:color w:val="7F7F7F" w:themeColor="text1" w:themeTint="80"/>
+          <w:sz w:val="19"/>
+          <w:szCs w:val="19"/>
+          <w:lang w:val="en-US"/>
+        </w:rPr>
+        <w:t>, Foundation</w:t>
       </w:r>
     </w:p>
     <w:p>
@@ -1561,17 +1758,7 @@
           <w:szCs w:val="19"/>
           <w:lang w:val="en-US"/>
         </w:rPr>
-        <w:t>Adobe</w:t>
-      </w:r>
-      <w:r>
-        <w:rPr>
-          <w:b/>
-          <w:color w:val="7F7F7F" w:themeColor="text1" w:themeTint="80"/>
-          <w:sz w:val="19"/>
-          <w:szCs w:val="19"/>
-          <w:lang w:val="en-US"/>
-        </w:rPr>
-        <w:t>:</w:t>
+        <w:t>Design and Prototyping:</w:t>
       </w:r>
       <w:r>
         <w:rPr>
@@ -1589,7 +1776,7 @@
           <w:szCs w:val="19"/>
           <w:lang w:val="en-US"/>
         </w:rPr>
-        <w:t>Photoshop</w:t>
+        <w:t>Sketch</w:t>
       </w:r>
       <w:r>
         <w:rPr>
@@ -1600,34 +1787,23 @@
         </w:rPr>
         <w:t xml:space="preserve">, </w:t>
       </w:r>
-      <w:proofErr w:type="spellStart"/>
-      <w:r>
-        <w:rPr>
-          <w:color w:val="7F7F7F" w:themeColor="text1" w:themeTint="80"/>
-          <w:sz w:val="19"/>
-          <w:szCs w:val="19"/>
-          <w:lang w:val="en-US"/>
-        </w:rPr>
-        <w:t>Ilustrator</w:t>
-      </w:r>
-      <w:proofErr w:type="spellEnd"/>
-      <w:r>
-        <w:rPr>
-          <w:color w:val="7F7F7F" w:themeColor="text1" w:themeTint="80"/>
-          <w:sz w:val="19"/>
-          <w:szCs w:val="19"/>
-          <w:lang w:val="en-US"/>
-        </w:rPr>
-        <w:t xml:space="preserve">, </w:t>
-      </w:r>
-      <w:r>
-        <w:rPr>
-          <w:color w:val="7F7F7F" w:themeColor="text1" w:themeTint="80"/>
-          <w:sz w:val="19"/>
-          <w:szCs w:val="19"/>
-          <w:lang w:val="en-US"/>
-        </w:rPr>
-        <w:t xml:space="preserve">Adobe XD </w:t>
+      <w:r>
+        <w:rPr>
+          <w:color w:val="7F7F7F" w:themeColor="text1" w:themeTint="80"/>
+          <w:sz w:val="19"/>
+          <w:szCs w:val="19"/>
+          <w:lang w:val="en-US"/>
+        </w:rPr>
+        <w:t>Zeplin</w:t>
+      </w:r>
+      <w:r>
+        <w:rPr>
+          <w:color w:val="7F7F7F" w:themeColor="text1" w:themeTint="80"/>
+          <w:sz w:val="19"/>
+          <w:szCs w:val="19"/>
+          <w:lang w:val="en-US"/>
+        </w:rPr>
+        <w:t xml:space="preserve"> </w:t>
       </w:r>
       <w:r>
         <w:rPr>
@@ -1636,72 +1812,74 @@
           <w:szCs w:val="19"/>
           <w:lang w:val="en-US"/>
         </w:rPr>
-        <w:t>(in growth</w:t>
-      </w:r>
-      <w:r>
+        <w:t>(in growth)</w:t>
+      </w:r>
+    </w:p>
+    <w:p>
+      <w:pPr>
+        <w:ind w:left="170"/>
+        <w:jc w:val="left"/>
         <w:rPr>
           <w:color w:val="A6A6A6" w:themeColor="background1" w:themeShade="A6"/>
           <w:sz w:val="19"/>
           <w:szCs w:val="19"/>
           <w:lang w:val="en-US"/>
         </w:rPr>
-        <w:t xml:space="preserve">), </w:t>
-      </w:r>
-      <w:proofErr w:type="spellStart"/>
-      <w:r>
-        <w:rPr>
-          <w:color w:val="7F7F7F" w:themeColor="text1" w:themeTint="80"/>
-          <w:sz w:val="19"/>
-          <w:szCs w:val="19"/>
-          <w:lang w:val="en-US"/>
-        </w:rPr>
-        <w:t>Indesign</w:t>
-      </w:r>
-      <w:proofErr w:type="spellEnd"/>
-      <w:r>
-        <w:rPr>
-          <w:color w:val="7F7F7F" w:themeColor="text1" w:themeTint="80"/>
-          <w:sz w:val="19"/>
-          <w:szCs w:val="19"/>
-          <w:lang w:val="en-US"/>
-        </w:rPr>
-        <w:t xml:space="preserve">, </w:t>
-      </w:r>
-      <w:r>
-        <w:rPr>
-          <w:color w:val="7F7F7F" w:themeColor="text1" w:themeTint="80"/>
-          <w:sz w:val="19"/>
-          <w:szCs w:val="19"/>
-          <w:lang w:val="en-US"/>
-        </w:rPr>
-        <w:t>Premiere</w:t>
-      </w:r>
-      <w:r>
-        <w:rPr>
-          <w:color w:val="7F7F7F" w:themeColor="text1" w:themeTint="80"/>
-          <w:sz w:val="19"/>
-          <w:szCs w:val="19"/>
-          <w:lang w:val="en-US"/>
-        </w:rPr>
-        <w:t xml:space="preserve">, </w:t>
-      </w:r>
-      <w:r>
-        <w:rPr>
-          <w:color w:val="7F7F7F" w:themeColor="text1" w:themeTint="80"/>
-          <w:sz w:val="19"/>
-          <w:szCs w:val="19"/>
-          <w:lang w:val="en-US"/>
-        </w:rPr>
-        <w:t>After Effects</w:t>
-      </w:r>
-      <w:r>
-        <w:rPr>
-          <w:color w:val="7F7F7F" w:themeColor="text1" w:themeTint="80"/>
-          <w:sz w:val="19"/>
-          <w:szCs w:val="19"/>
-          <w:lang w:val="en-US"/>
-        </w:rPr>
-        <w:t xml:space="preserve">, Edge Animate </w:t>
+      </w:pPr>
+      <w:r>
+        <w:rPr>
+          <w:b/>
+          <w:color w:val="7F7F7F" w:themeColor="text1" w:themeTint="80"/>
+          <w:sz w:val="19"/>
+          <w:szCs w:val="19"/>
+          <w:lang w:val="en-US"/>
+        </w:rPr>
+        <w:t>Automation:</w:t>
+      </w:r>
+      <w:r>
+        <w:rPr>
+          <w:color w:val="7F7F7F" w:themeColor="text1" w:themeTint="80"/>
+          <w:sz w:val="19"/>
+          <w:szCs w:val="19"/>
+          <w:lang w:val="en-US"/>
+        </w:rPr>
+        <w:t xml:space="preserve"> </w:t>
+      </w:r>
+      <w:r>
+        <w:rPr>
+          <w:color w:val="7F7F7F" w:themeColor="text1" w:themeTint="80"/>
+          <w:sz w:val="19"/>
+          <w:szCs w:val="19"/>
+          <w:lang w:val="en-US"/>
+        </w:rPr>
+        <w:t>Gulp</w:t>
+      </w:r>
+      <w:r>
+        <w:rPr>
+          <w:color w:val="7F7F7F" w:themeColor="text1" w:themeTint="80"/>
+          <w:sz w:val="19"/>
+          <w:szCs w:val="19"/>
+          <w:lang w:val="en-US"/>
+        </w:rPr>
+        <w:t>, Webpack</w:t>
+      </w:r>
+      <w:r>
+        <w:rPr>
+          <w:color w:val="7F7F7F" w:themeColor="text1" w:themeTint="80"/>
+          <w:sz w:val="19"/>
+          <w:szCs w:val="19"/>
+          <w:lang w:val="en-US"/>
+        </w:rPr>
+        <w:t xml:space="preserve"> </w:t>
+      </w:r>
+      <w:r>
+        <w:rPr>
+          <w:color w:val="A6A6A6" w:themeColor="background1" w:themeShade="A6"/>
+          <w:sz w:val="19"/>
+          <w:szCs w:val="19"/>
+          <w:lang w:val="en-US"/>
+        </w:rPr>
+        <w:t>(in growth)</w:t>
       </w:r>
     </w:p>
     <w:p>
@@ -1709,21 +1887,220 @@
         <w:ind w:left="170"/>
         <w:jc w:val="left"/>
         <w:rPr>
-          <w:color w:val="7F7F7F" w:themeColor="text1" w:themeTint="80"/>
-          <w:sz w:val="19"/>
-          <w:szCs w:val="19"/>
-          <w:lang w:val="en-US"/>
-        </w:rPr>
-      </w:pPr>
-      <w:r>
-        <w:rPr>
-          <w:b/>
-          <w:color w:val="7F7F7F" w:themeColor="text1" w:themeTint="80"/>
-          <w:sz w:val="19"/>
-          <w:szCs w:val="19"/>
-          <w:lang w:val="en-US"/>
-        </w:rPr>
-        <w:t>CMS:</w:t>
+          <w:color w:val="A6A6A6" w:themeColor="background1" w:themeShade="A6"/>
+          <w:sz w:val="19"/>
+          <w:szCs w:val="19"/>
+          <w:lang w:val="en-US"/>
+        </w:rPr>
+      </w:pPr>
+      <w:r>
+        <w:rPr>
+          <w:b/>
+          <w:color w:val="7F7F7F" w:themeColor="text1" w:themeTint="80"/>
+          <w:sz w:val="19"/>
+          <w:szCs w:val="19"/>
+          <w:lang w:val="en-US"/>
+        </w:rPr>
+        <w:t>Tests:</w:t>
+      </w:r>
+      <w:r>
+        <w:rPr>
+          <w:color w:val="7F7F7F" w:themeColor="text1" w:themeTint="80"/>
+          <w:sz w:val="19"/>
+          <w:szCs w:val="19"/>
+          <w:lang w:val="en-US"/>
+        </w:rPr>
+        <w:t xml:space="preserve"> Mocha, Jest </w:t>
+      </w:r>
+      <w:r>
+        <w:rPr>
+          <w:color w:val="A6A6A6" w:themeColor="background1" w:themeShade="A6"/>
+          <w:sz w:val="19"/>
+          <w:szCs w:val="19"/>
+          <w:lang w:val="en-US"/>
+        </w:rPr>
+        <w:t>(in growth)</w:t>
+      </w:r>
+    </w:p>
+    <w:p>
+      <w:pPr>
+        <w:jc w:val="left"/>
+        <w:rPr>
+          <w:b/>
+          <w:sz w:val="19"/>
+          <w:szCs w:val="19"/>
+          <w:lang w:val="en-US"/>
+        </w:rPr>
+      </w:pPr>
+    </w:p>
+    <w:p>
+      <w:pPr>
+        <w:jc w:val="left"/>
+        <w:rPr>
+          <w:b/>
+          <w:sz w:val="19"/>
+          <w:szCs w:val="19"/>
+          <w:lang w:val="en-US"/>
+        </w:rPr>
+      </w:pPr>
+      <w:r>
+        <w:rPr>
+          <w:b/>
+          <w:sz w:val="19"/>
+          <w:szCs w:val="19"/>
+          <w:lang w:val="en-US"/>
+        </w:rPr>
+        <w:t>Stacks</w:t>
+      </w:r>
+    </w:p>
+    <w:p>
+      <w:pPr>
+        <w:ind w:left="170"/>
+        <w:jc w:val="left"/>
+        <w:rPr>
+          <w:color w:val="7F7F7F" w:themeColor="text1" w:themeTint="80"/>
+          <w:sz w:val="19"/>
+          <w:szCs w:val="19"/>
+          <w:lang w:val="en-US"/>
+        </w:rPr>
+      </w:pPr>
+      <w:r>
+        <w:rPr>
+          <w:color w:val="7F7F7F" w:themeColor="text1" w:themeTint="80"/>
+          <w:sz w:val="19"/>
+          <w:szCs w:val="19"/>
+          <w:lang w:val="en-US"/>
+        </w:rPr>
+        <w:t>HTML5</w:t>
+      </w:r>
+    </w:p>
+    <w:p>
+      <w:pPr>
+        <w:ind w:left="170"/>
+        <w:jc w:val="left"/>
+        <w:rPr>
+          <w:color w:val="7F7F7F" w:themeColor="text1" w:themeTint="80"/>
+          <w:sz w:val="19"/>
+          <w:szCs w:val="19"/>
+          <w:lang w:val="en-US"/>
+        </w:rPr>
+      </w:pPr>
+      <w:r>
+        <w:rPr>
+          <w:color w:val="7F7F7F" w:themeColor="text1" w:themeTint="80"/>
+          <w:sz w:val="19"/>
+          <w:szCs w:val="19"/>
+          <w:lang w:val="en-US"/>
+        </w:rPr>
+        <w:t>CSS3</w:t>
+      </w:r>
+    </w:p>
+    <w:p>
+      <w:pPr>
+        <w:ind w:left="170"/>
+        <w:jc w:val="left"/>
+        <w:rPr>
+          <w:color w:val="A6A6A6" w:themeColor="background1" w:themeShade="A6"/>
+          <w:sz w:val="19"/>
+          <w:szCs w:val="19"/>
+          <w:lang w:val="en-US"/>
+        </w:rPr>
+      </w:pPr>
+      <w:r>
+        <w:rPr>
+          <w:color w:val="7F7F7F" w:themeColor="text1" w:themeTint="80"/>
+          <w:sz w:val="19"/>
+          <w:szCs w:val="19"/>
+          <w:lang w:val="en-US"/>
+        </w:rPr>
+        <w:t>Javascript</w:t>
+      </w:r>
+      <w:r>
+        <w:rPr>
+          <w:color w:val="7F7F7F" w:themeColor="text1" w:themeTint="80"/>
+          <w:sz w:val="19"/>
+          <w:szCs w:val="19"/>
+          <w:lang w:val="en-US"/>
+        </w:rPr>
+        <w:t xml:space="preserve">, ES6 </w:t>
+      </w:r>
+      <w:r>
+        <w:rPr>
+          <w:color w:val="A6A6A6" w:themeColor="background1" w:themeShade="A6"/>
+          <w:sz w:val="19"/>
+          <w:szCs w:val="19"/>
+          <w:lang w:val="en-US"/>
+        </w:rPr>
+        <w:t xml:space="preserve">(in growth) </w:t>
+      </w:r>
+    </w:p>
+    <w:p>
+      <w:pPr>
+        <w:ind w:left="170"/>
+        <w:jc w:val="left"/>
+        <w:rPr>
+          <w:color w:val="7F7F7F" w:themeColor="text1" w:themeTint="80"/>
+          <w:sz w:val="19"/>
+          <w:szCs w:val="19"/>
+          <w:lang w:val="en-US"/>
+        </w:rPr>
+      </w:pPr>
+      <w:r>
+        <w:rPr>
+          <w:color w:val="7F7F7F" w:themeColor="text1" w:themeTint="80"/>
+          <w:sz w:val="19"/>
+          <w:szCs w:val="19"/>
+          <w:lang w:val="en-US"/>
+        </w:rPr>
+        <w:t>PHP</w:t>
+      </w:r>
+      <w:r>
+        <w:rPr>
+          <w:color w:val="7F7F7F" w:themeColor="text1" w:themeTint="80"/>
+          <w:sz w:val="19"/>
+          <w:szCs w:val="19"/>
+          <w:lang w:val="en-US"/>
+        </w:rPr>
+        <w:t xml:space="preserve"> / </w:t>
+      </w:r>
+      <w:r>
+        <w:rPr>
+          <w:color w:val="7F7F7F" w:themeColor="text1" w:themeTint="80"/>
+          <w:sz w:val="19"/>
+          <w:szCs w:val="19"/>
+          <w:lang w:val="en-US"/>
+        </w:rPr>
+        <w:t>SQL</w:t>
+      </w:r>
+    </w:p>
+    <w:p>
+      <w:pPr>
+        <w:ind w:left="170"/>
+        <w:jc w:val="left"/>
+        <w:rPr>
+          <w:color w:val="A6A6A6" w:themeColor="background1" w:themeShade="A6"/>
+          <w:sz w:val="19"/>
+          <w:szCs w:val="19"/>
+          <w:lang w:val="en-US"/>
+        </w:rPr>
+      </w:pPr>
+      <w:r>
+        <w:rPr>
+          <w:color w:val="7F7F7F" w:themeColor="text1" w:themeTint="80"/>
+          <w:sz w:val="19"/>
+          <w:szCs w:val="19"/>
+          <w:lang w:val="en-US"/>
+        </w:rPr>
+        <w:t>React</w:t>
+      </w:r>
+      <w:r>
+        <w:rPr>
+          <w:color w:val="7F7F7F" w:themeColor="text1" w:themeTint="80"/>
+          <w:sz w:val="19"/>
+          <w:szCs w:val="19"/>
+          <w:lang w:val="en-US"/>
+        </w:rPr>
+        <w:t>JS</w:t>
       </w:r>
       <w:r>
         <w:rPr>
@@ -1734,92 +2111,194 @@
         </w:rPr>
         <w:t xml:space="preserve"> </w:t>
       </w:r>
-      <w:proofErr w:type="spellStart"/>
-      <w:r>
-        <w:rPr>
-          <w:color w:val="7F7F7F" w:themeColor="text1" w:themeTint="80"/>
-          <w:sz w:val="19"/>
-          <w:szCs w:val="19"/>
-          <w:lang w:val="en-US"/>
-        </w:rPr>
-        <w:t>Webflow</w:t>
-      </w:r>
-      <w:proofErr w:type="spellEnd"/>
-      <w:r>
-        <w:rPr>
-          <w:color w:val="7F7F7F" w:themeColor="text1" w:themeTint="80"/>
-          <w:sz w:val="19"/>
-          <w:szCs w:val="19"/>
-          <w:lang w:val="en-US"/>
-        </w:rPr>
-        <w:t xml:space="preserve">, </w:t>
-      </w:r>
-      <w:proofErr w:type="spellStart"/>
-      <w:r>
-        <w:rPr>
-          <w:color w:val="7F7F7F" w:themeColor="text1" w:themeTint="80"/>
-          <w:sz w:val="19"/>
-          <w:szCs w:val="19"/>
-          <w:lang w:val="en-US"/>
-        </w:rPr>
-        <w:t>Wordpress</w:t>
-      </w:r>
-      <w:proofErr w:type="spellEnd"/>
-      <w:r>
-        <w:rPr>
-          <w:color w:val="7F7F7F" w:themeColor="text1" w:themeTint="80"/>
-          <w:sz w:val="19"/>
-          <w:szCs w:val="19"/>
-          <w:lang w:val="en-US"/>
-        </w:rPr>
-        <w:t xml:space="preserve">, </w:t>
-      </w:r>
-      <w:proofErr w:type="spellStart"/>
-      <w:r>
-        <w:rPr>
-          <w:color w:val="7F7F7F" w:themeColor="text1" w:themeTint="80"/>
-          <w:sz w:val="19"/>
-          <w:szCs w:val="19"/>
-          <w:lang w:val="en-US"/>
-        </w:rPr>
-        <w:t>BootstrapStudio</w:t>
-      </w:r>
-      <w:proofErr w:type="spellEnd"/>
+      <w:r>
+        <w:rPr>
+          <w:color w:val="A6A6A6" w:themeColor="background1" w:themeShade="A6"/>
+          <w:sz w:val="19"/>
+          <w:szCs w:val="19"/>
+          <w:lang w:val="en-US"/>
+        </w:rPr>
+        <w:t xml:space="preserve">(in growth) </w:t>
+      </w:r>
     </w:p>
     <w:p>
       <w:pPr>
         <w:ind w:left="170"/>
         <w:jc w:val="left"/>
         <w:rPr>
-          <w:color w:val="7F7F7F" w:themeColor="text1" w:themeTint="80"/>
-          <w:sz w:val="19"/>
-          <w:szCs w:val="19"/>
-          <w:lang w:val="en-US"/>
-        </w:rPr>
-      </w:pPr>
-      <w:r>
-        <w:rPr>
-          <w:b/>
-          <w:color w:val="7F7F7F" w:themeColor="text1" w:themeTint="80"/>
-          <w:sz w:val="19"/>
-          <w:szCs w:val="19"/>
-          <w:lang w:val="en-US"/>
-        </w:rPr>
-        <w:t>Framewor</w:t>
-      </w:r>
-      <w:r>
-        <w:rPr>
-          <w:b/>
-          <w:color w:val="7F7F7F" w:themeColor="text1" w:themeTint="80"/>
-          <w:sz w:val="19"/>
-          <w:szCs w:val="19"/>
-          <w:lang w:val="en-US"/>
-        </w:rPr>
-        <w:t>ks:</w:t>
-      </w:r>
-      <w:r>
-        <w:rPr>
-          <w:color w:val="7F7F7F" w:themeColor="text1" w:themeTint="80"/>
+          <w:color w:val="A6A6A6" w:themeColor="background1" w:themeShade="A6"/>
+          <w:sz w:val="19"/>
+          <w:szCs w:val="19"/>
+          <w:lang w:val="en-US"/>
+        </w:rPr>
+      </w:pPr>
+      <w:r>
+        <w:rPr>
+          <w:color w:val="7F7F7F" w:themeColor="text1" w:themeTint="80"/>
+          <w:sz w:val="19"/>
+          <w:szCs w:val="19"/>
+          <w:lang w:val="en-US"/>
+        </w:rPr>
+        <w:t>React</w:t>
+      </w:r>
+      <w:r>
+        <w:rPr>
+          <w:color w:val="7F7F7F" w:themeColor="text1" w:themeTint="80"/>
+          <w:sz w:val="19"/>
+          <w:szCs w:val="19"/>
+          <w:lang w:val="en-US"/>
+        </w:rPr>
+        <w:t xml:space="preserve">-native </w:t>
+      </w:r>
+      <w:r>
+        <w:rPr>
+          <w:color w:val="A6A6A6" w:themeColor="background1" w:themeShade="A6"/>
+          <w:sz w:val="19"/>
+          <w:szCs w:val="19"/>
+          <w:lang w:val="en-US"/>
+        </w:rPr>
+        <w:t xml:space="preserve">(in growth) </w:t>
+      </w:r>
+    </w:p>
+    <w:p>
+      <w:pPr>
+        <w:ind w:left="170"/>
+        <w:jc w:val="left"/>
+        <w:rPr>
+          <w:color w:val="A6A6A6" w:themeColor="background1" w:themeShade="A6"/>
+          <w:sz w:val="19"/>
+          <w:szCs w:val="19"/>
+          <w:lang w:val="en-US"/>
+        </w:rPr>
+      </w:pPr>
+    </w:p>
+    <w:p>
+      <w:pPr>
+        <w:jc w:val="left"/>
+        <w:rPr>
+          <w:color w:val="A6A6A6" w:themeColor="background1" w:themeShade="A6"/>
+          <w:sz w:val="19"/>
+          <w:szCs w:val="19"/>
+        </w:rPr>
+      </w:pPr>
+      <w:r>
+        <w:rPr>
+          <w:b/>
+          <w:sz w:val="19"/>
+          <w:szCs w:val="19"/>
+        </w:rPr>
+        <w:t>Experience with agile methods</w:t>
+      </w:r>
+    </w:p>
+    <w:p>
+      <w:pPr>
+        <w:ind w:left="170"/>
+        <w:jc w:val="left"/>
+        <w:rPr>
+          <w:color w:val="7F7F7F" w:themeColor="text1" w:themeTint="80"/>
+          <w:sz w:val="19"/>
+          <w:szCs w:val="19"/>
+        </w:rPr>
+      </w:pPr>
+      <w:r>
+        <w:rPr>
+          <w:color w:val="7F7F7F" w:themeColor="text1" w:themeTint="80"/>
+          <w:sz w:val="19"/>
+          <w:szCs w:val="19"/>
+        </w:rPr>
+        <w:t>Scrum</w:t>
+      </w:r>
+    </w:p>
+    <w:p>
+      <w:pPr>
+        <w:ind w:left="170"/>
+        <w:jc w:val="left"/>
+        <w:rPr>
+          <w:color w:val="7F7F7F" w:themeColor="text1" w:themeTint="80"/>
+          <w:sz w:val="19"/>
+          <w:szCs w:val="19"/>
+        </w:rPr>
+      </w:pPr>
+      <w:r>
+        <w:rPr>
+          <w:color w:val="7F7F7F" w:themeColor="text1" w:themeTint="80"/>
+          <w:sz w:val="19"/>
+          <w:szCs w:val="19"/>
+        </w:rPr>
+        <w:t>Kanban</w:t>
+      </w:r>
+    </w:p>
+    <w:p>
+      <w:pPr>
+        <w:ind w:left="170"/>
+        <w:jc w:val="left"/>
+        <w:rPr>
+          <w:color w:val="7F7F7F" w:themeColor="text1" w:themeTint="80"/>
+          <w:sz w:val="19"/>
+          <w:szCs w:val="19"/>
+        </w:rPr>
+      </w:pPr>
+      <w:r>
+        <w:rPr>
+          <w:color w:val="7F7F7F" w:themeColor="text1" w:themeTint="80"/>
+          <w:sz w:val="19"/>
+          <w:szCs w:val="19"/>
+        </w:rPr>
+        <w:t>Lean Agile</w:t>
+      </w:r>
+    </w:p>
+    <w:p>
+      <w:pPr>
+        <w:ind w:left="170"/>
+        <w:jc w:val="left"/>
+        <w:rPr>
+          <w:color w:val="7F7F7F" w:themeColor="text1" w:themeTint="80"/>
+          <w:sz w:val="19"/>
+          <w:szCs w:val="19"/>
+        </w:rPr>
+      </w:pPr>
+      <w:r>
+        <w:rPr>
+          <w:color w:val="7F7F7F" w:themeColor="text1" w:themeTint="80"/>
+          <w:sz w:val="19"/>
+          <w:szCs w:val="19"/>
+        </w:rPr>
+        <w:t>@Safe</w:t>
+      </w:r>
+    </w:p>
+    <w:p>
+      <w:pPr>
+        <w:jc w:val="left"/>
+        <w:rPr>
+          <w:color w:val="7F7F7F" w:themeColor="text1" w:themeTint="80"/>
+          <w:sz w:val="19"/>
+          <w:szCs w:val="19"/>
+          <w:lang w:val="en-US"/>
+        </w:rPr>
+      </w:pPr>
+    </w:p>
+    <w:p>
+      <w:pPr>
+        <w:jc w:val="left"/>
+        <w:rPr>
+          <w:color w:val="A6A6A6" w:themeColor="background1" w:themeShade="A6"/>
+          <w:sz w:val="19"/>
+          <w:szCs w:val="19"/>
+          <w:lang w:val="en-US"/>
+        </w:rPr>
+      </w:pPr>
+      <w:r>
+        <w:rPr>
+          <w:b/>
+          <w:sz w:val="19"/>
+          <w:szCs w:val="19"/>
+          <w:lang w:val="en-US"/>
+        </w:rPr>
+        <w:t>Major</w:t>
+      </w:r>
+      <w:r>
+        <w:rPr>
+          <w:b/>
           <w:sz w:val="19"/>
           <w:szCs w:val="19"/>
           <w:lang w:val="en-US"/>
@@ -1828,509 +2307,6 @@
       </w:r>
       <w:r>
         <w:rPr>
-          <w:color w:val="7F7F7F" w:themeColor="text1" w:themeTint="80"/>
-          <w:sz w:val="19"/>
-          <w:szCs w:val="19"/>
-          <w:lang w:val="en-US"/>
-        </w:rPr>
-        <w:t>Bootstrap</w:t>
-      </w:r>
-      <w:r>
-        <w:rPr>
-          <w:color w:val="7F7F7F" w:themeColor="text1" w:themeTint="80"/>
-          <w:sz w:val="19"/>
-          <w:szCs w:val="19"/>
-          <w:lang w:val="en-US"/>
-        </w:rPr>
-        <w:t xml:space="preserve">, </w:t>
-      </w:r>
-      <w:proofErr w:type="spellStart"/>
-      <w:r>
-        <w:rPr>
-          <w:color w:val="7F7F7F" w:themeColor="text1" w:themeTint="80"/>
-          <w:sz w:val="19"/>
-          <w:szCs w:val="19"/>
-          <w:lang w:val="en-US"/>
-        </w:rPr>
-        <w:t>Bulma</w:t>
-      </w:r>
-      <w:proofErr w:type="spellEnd"/>
-      <w:r>
-        <w:rPr>
-          <w:color w:val="7F7F7F" w:themeColor="text1" w:themeTint="80"/>
-          <w:sz w:val="19"/>
-          <w:szCs w:val="19"/>
-          <w:lang w:val="en-US"/>
-        </w:rPr>
-        <w:t>, Foundation</w:t>
-      </w:r>
-    </w:p>
-    <w:p>
-      <w:pPr>
-        <w:ind w:left="170"/>
-        <w:jc w:val="left"/>
-        <w:rPr>
-          <w:color w:val="7F7F7F" w:themeColor="text1" w:themeTint="80"/>
-          <w:sz w:val="19"/>
-          <w:szCs w:val="19"/>
-          <w:lang w:val="en-US"/>
-        </w:rPr>
-      </w:pPr>
-      <w:r>
-        <w:rPr>
-          <w:b/>
-          <w:color w:val="7F7F7F" w:themeColor="text1" w:themeTint="80"/>
-          <w:sz w:val="19"/>
-          <w:szCs w:val="19"/>
-          <w:lang w:val="en-US"/>
-        </w:rPr>
-        <w:t>Design and Prototyping:</w:t>
-      </w:r>
-      <w:r>
-        <w:rPr>
-          <w:color w:val="7F7F7F" w:themeColor="text1" w:themeTint="80"/>
-          <w:sz w:val="19"/>
-          <w:szCs w:val="19"/>
-          <w:lang w:val="en-US"/>
-        </w:rPr>
-        <w:t xml:space="preserve"> </w:t>
-      </w:r>
-      <w:r>
-        <w:rPr>
-          <w:color w:val="7F7F7F" w:themeColor="text1" w:themeTint="80"/>
-          <w:sz w:val="19"/>
-          <w:szCs w:val="19"/>
-          <w:lang w:val="en-US"/>
-        </w:rPr>
-        <w:t>Sketch</w:t>
-      </w:r>
-      <w:r>
-        <w:rPr>
-          <w:color w:val="7F7F7F" w:themeColor="text1" w:themeTint="80"/>
-          <w:sz w:val="19"/>
-          <w:szCs w:val="19"/>
-          <w:lang w:val="en-US"/>
-        </w:rPr>
-        <w:t xml:space="preserve">, </w:t>
-      </w:r>
-      <w:proofErr w:type="spellStart"/>
-      <w:r>
-        <w:rPr>
-          <w:color w:val="7F7F7F" w:themeColor="text1" w:themeTint="80"/>
-          <w:sz w:val="19"/>
-          <w:szCs w:val="19"/>
-          <w:lang w:val="en-US"/>
-        </w:rPr>
-        <w:t>Zeplin</w:t>
-      </w:r>
-      <w:proofErr w:type="spellEnd"/>
-      <w:r>
-        <w:rPr>
-          <w:color w:val="7F7F7F" w:themeColor="text1" w:themeTint="80"/>
-          <w:sz w:val="19"/>
-          <w:szCs w:val="19"/>
-          <w:lang w:val="en-US"/>
-        </w:rPr>
-        <w:t xml:space="preserve"> </w:t>
-      </w:r>
-      <w:r>
-        <w:rPr>
-          <w:color w:val="A6A6A6" w:themeColor="background1" w:themeShade="A6"/>
-          <w:sz w:val="19"/>
-          <w:szCs w:val="19"/>
-          <w:lang w:val="en-US"/>
-        </w:rPr>
-        <w:t>(in growth)</w:t>
-      </w:r>
-    </w:p>
-    <w:p>
-      <w:pPr>
-        <w:ind w:left="170"/>
-        <w:jc w:val="left"/>
-        <w:rPr>
-          <w:color w:val="A6A6A6" w:themeColor="background1" w:themeShade="A6"/>
-          <w:sz w:val="19"/>
-          <w:szCs w:val="19"/>
-          <w:lang w:val="en-US"/>
-        </w:rPr>
-      </w:pPr>
-      <w:r>
-        <w:rPr>
-          <w:b/>
-          <w:color w:val="7F7F7F" w:themeColor="text1" w:themeTint="80"/>
-          <w:sz w:val="19"/>
-          <w:szCs w:val="19"/>
-          <w:lang w:val="en-US"/>
-        </w:rPr>
-        <w:t>Automation:</w:t>
-      </w:r>
-      <w:r>
-        <w:rPr>
-          <w:color w:val="7F7F7F" w:themeColor="text1" w:themeTint="80"/>
-          <w:sz w:val="19"/>
-          <w:szCs w:val="19"/>
-          <w:lang w:val="en-US"/>
-        </w:rPr>
-        <w:t xml:space="preserve"> </w:t>
-      </w:r>
-      <w:r>
-        <w:rPr>
-          <w:color w:val="7F7F7F" w:themeColor="text1" w:themeTint="80"/>
-          <w:sz w:val="19"/>
-          <w:szCs w:val="19"/>
-          <w:lang w:val="en-US"/>
-        </w:rPr>
-        <w:t>Gulp</w:t>
-      </w:r>
-      <w:r>
-        <w:rPr>
-          <w:color w:val="7F7F7F" w:themeColor="text1" w:themeTint="80"/>
-          <w:sz w:val="19"/>
-          <w:szCs w:val="19"/>
-          <w:lang w:val="en-US"/>
-        </w:rPr>
-        <w:t>, Webpack</w:t>
-      </w:r>
-      <w:r>
-        <w:rPr>
-          <w:color w:val="7F7F7F" w:themeColor="text1" w:themeTint="80"/>
-          <w:sz w:val="19"/>
-          <w:szCs w:val="19"/>
-          <w:lang w:val="en-US"/>
-        </w:rPr>
-        <w:t xml:space="preserve"> </w:t>
-      </w:r>
-      <w:r>
-        <w:rPr>
-          <w:color w:val="A6A6A6" w:themeColor="background1" w:themeShade="A6"/>
-          <w:sz w:val="19"/>
-          <w:szCs w:val="19"/>
-          <w:lang w:val="en-US"/>
-        </w:rPr>
-        <w:t>(in growth)</w:t>
-      </w:r>
-    </w:p>
-    <w:p>
-      <w:pPr>
-        <w:ind w:left="170"/>
-        <w:jc w:val="left"/>
-        <w:rPr>
-          <w:color w:val="A6A6A6" w:themeColor="background1" w:themeShade="A6"/>
-          <w:sz w:val="19"/>
-          <w:szCs w:val="19"/>
-          <w:lang w:val="en-US"/>
-        </w:rPr>
-      </w:pPr>
-      <w:r>
-        <w:rPr>
-          <w:b/>
-          <w:color w:val="7F7F7F" w:themeColor="text1" w:themeTint="80"/>
-          <w:sz w:val="19"/>
-          <w:szCs w:val="19"/>
-          <w:lang w:val="en-US"/>
-        </w:rPr>
-        <w:t>Tests:</w:t>
-      </w:r>
-      <w:r>
-        <w:rPr>
-          <w:color w:val="7F7F7F" w:themeColor="text1" w:themeTint="80"/>
-          <w:sz w:val="19"/>
-          <w:szCs w:val="19"/>
-          <w:lang w:val="en-US"/>
-        </w:rPr>
-        <w:t xml:space="preserve"> Mocha, Jest </w:t>
-      </w:r>
-      <w:r>
-        <w:rPr>
-          <w:color w:val="A6A6A6" w:themeColor="background1" w:themeShade="A6"/>
-          <w:sz w:val="19"/>
-          <w:szCs w:val="19"/>
-          <w:lang w:val="en-US"/>
-        </w:rPr>
-        <w:t>(in growth)</w:t>
-      </w:r>
-    </w:p>
-    <w:p>
-      <w:pPr>
-        <w:jc w:val="left"/>
-        <w:rPr>
-          <w:b/>
-          <w:sz w:val="19"/>
-          <w:szCs w:val="19"/>
-          <w:lang w:val="en-US"/>
-        </w:rPr>
-      </w:pPr>
-    </w:p>
-    <w:p>
-      <w:pPr>
-        <w:jc w:val="left"/>
-        <w:rPr>
-          <w:b/>
-          <w:sz w:val="19"/>
-          <w:szCs w:val="19"/>
-          <w:lang w:val="en-US"/>
-        </w:rPr>
-      </w:pPr>
-      <w:r>
-        <w:rPr>
-          <w:b/>
-          <w:sz w:val="19"/>
-          <w:szCs w:val="19"/>
-          <w:lang w:val="en-US"/>
-        </w:rPr>
-        <w:t>Stacks</w:t>
-      </w:r>
-    </w:p>
-    <w:p>
-      <w:pPr>
-        <w:ind w:left="170"/>
-        <w:jc w:val="left"/>
-        <w:rPr>
-          <w:color w:val="7F7F7F" w:themeColor="text1" w:themeTint="80"/>
-          <w:sz w:val="19"/>
-          <w:szCs w:val="19"/>
-          <w:lang w:val="en-US"/>
-        </w:rPr>
-      </w:pPr>
-      <w:r>
-        <w:rPr>
-          <w:color w:val="7F7F7F" w:themeColor="text1" w:themeTint="80"/>
-          <w:sz w:val="19"/>
-          <w:szCs w:val="19"/>
-          <w:lang w:val="en-US"/>
-        </w:rPr>
-        <w:t>HTML5</w:t>
-      </w:r>
-    </w:p>
-    <w:p>
-      <w:pPr>
-        <w:ind w:left="170"/>
-        <w:jc w:val="left"/>
-        <w:rPr>
-          <w:color w:val="7F7F7F" w:themeColor="text1" w:themeTint="80"/>
-          <w:sz w:val="19"/>
-          <w:szCs w:val="19"/>
-          <w:lang w:val="en-US"/>
-        </w:rPr>
-      </w:pPr>
-      <w:r>
-        <w:rPr>
-          <w:color w:val="7F7F7F" w:themeColor="text1" w:themeTint="80"/>
-          <w:sz w:val="19"/>
-          <w:szCs w:val="19"/>
-          <w:lang w:val="en-US"/>
-        </w:rPr>
-        <w:t>CSS3</w:t>
-      </w:r>
-    </w:p>
-    <w:p>
-      <w:pPr>
-        <w:ind w:left="170"/>
-        <w:jc w:val="left"/>
-        <w:rPr>
-          <w:color w:val="A6A6A6" w:themeColor="background1" w:themeShade="A6"/>
-          <w:sz w:val="19"/>
-          <w:szCs w:val="19"/>
-          <w:lang w:val="en-US"/>
-        </w:rPr>
-      </w:pPr>
-      <w:proofErr w:type="spellStart"/>
-      <w:r>
-        <w:rPr>
-          <w:color w:val="7F7F7F" w:themeColor="text1" w:themeTint="80"/>
-          <w:sz w:val="19"/>
-          <w:szCs w:val="19"/>
-          <w:lang w:val="en-US"/>
-        </w:rPr>
-        <w:t>Javascript</w:t>
-      </w:r>
-      <w:proofErr w:type="spellEnd"/>
-      <w:r>
-        <w:rPr>
-          <w:color w:val="7F7F7F" w:themeColor="text1" w:themeTint="80"/>
-          <w:sz w:val="19"/>
-          <w:szCs w:val="19"/>
-          <w:lang w:val="en-US"/>
-        </w:rPr>
-        <w:t xml:space="preserve">, ES6 </w:t>
-      </w:r>
-      <w:r>
-        <w:rPr>
-          <w:color w:val="A6A6A6" w:themeColor="background1" w:themeShade="A6"/>
-          <w:sz w:val="19"/>
-          <w:szCs w:val="19"/>
-          <w:lang w:val="en-US"/>
-        </w:rPr>
-        <w:t xml:space="preserve">(in growth) </w:t>
-      </w:r>
-    </w:p>
-    <w:p>
-      <w:pPr>
-        <w:ind w:left="170"/>
-        <w:jc w:val="left"/>
-        <w:rPr>
-          <w:color w:val="7F7F7F" w:themeColor="text1" w:themeTint="80"/>
-          <w:sz w:val="19"/>
-          <w:szCs w:val="19"/>
-          <w:lang w:val="en-US"/>
-        </w:rPr>
-      </w:pPr>
-      <w:r>
-        <w:rPr>
-          <w:color w:val="7F7F7F" w:themeColor="text1" w:themeTint="80"/>
-          <w:sz w:val="19"/>
-          <w:szCs w:val="19"/>
-          <w:lang w:val="en-US"/>
-        </w:rPr>
-        <w:t>PHP</w:t>
-      </w:r>
-      <w:r>
-        <w:rPr>
-          <w:color w:val="7F7F7F" w:themeColor="text1" w:themeTint="80"/>
-          <w:sz w:val="19"/>
-          <w:szCs w:val="19"/>
-          <w:lang w:val="en-US"/>
-        </w:rPr>
-        <w:t xml:space="preserve"> / </w:t>
-      </w:r>
-      <w:r>
-        <w:rPr>
-          <w:color w:val="7F7F7F" w:themeColor="text1" w:themeTint="80"/>
-          <w:sz w:val="19"/>
-          <w:szCs w:val="19"/>
-          <w:lang w:val="en-US"/>
-        </w:rPr>
-        <w:t>SQL</w:t>
-      </w:r>
-    </w:p>
-    <w:p>
-      <w:pPr>
-        <w:ind w:left="170"/>
-        <w:jc w:val="left"/>
-        <w:rPr>
-          <w:color w:val="A6A6A6" w:themeColor="background1" w:themeShade="A6"/>
-          <w:sz w:val="19"/>
-          <w:szCs w:val="19"/>
-          <w:lang w:val="en-US"/>
-        </w:rPr>
-      </w:pPr>
-      <w:r>
-        <w:rPr>
-          <w:color w:val="7F7F7F" w:themeColor="text1" w:themeTint="80"/>
-          <w:sz w:val="19"/>
-          <w:szCs w:val="19"/>
-          <w:lang w:val="en-US"/>
-        </w:rPr>
-        <w:t>React</w:t>
-      </w:r>
-      <w:r>
-        <w:rPr>
-          <w:color w:val="7F7F7F" w:themeColor="text1" w:themeTint="80"/>
-          <w:sz w:val="19"/>
-          <w:szCs w:val="19"/>
-          <w:lang w:val="en-US"/>
-        </w:rPr>
-        <w:t>JS</w:t>
-      </w:r>
-      <w:r>
-        <w:rPr>
-          <w:color w:val="7F7F7F" w:themeColor="text1" w:themeTint="80"/>
-          <w:sz w:val="19"/>
-          <w:szCs w:val="19"/>
-          <w:lang w:val="en-US"/>
-        </w:rPr>
-        <w:t xml:space="preserve"> </w:t>
-      </w:r>
-      <w:r>
-        <w:rPr>
-          <w:color w:val="A6A6A6" w:themeColor="background1" w:themeShade="A6"/>
-          <w:sz w:val="19"/>
-          <w:szCs w:val="19"/>
-          <w:lang w:val="en-US"/>
-        </w:rPr>
-        <w:t xml:space="preserve">(in growth) </w:t>
-      </w:r>
-    </w:p>
-    <w:p>
-      <w:pPr>
-        <w:ind w:left="170"/>
-        <w:jc w:val="left"/>
-        <w:rPr>
-          <w:color w:val="A6A6A6" w:themeColor="background1" w:themeShade="A6"/>
-          <w:sz w:val="19"/>
-          <w:szCs w:val="19"/>
-          <w:lang w:val="en-US"/>
-        </w:rPr>
-      </w:pPr>
-      <w:r>
-        <w:rPr>
-          <w:color w:val="7F7F7F" w:themeColor="text1" w:themeTint="80"/>
-          <w:sz w:val="19"/>
-          <w:szCs w:val="19"/>
-          <w:lang w:val="en-US"/>
-        </w:rPr>
-        <w:t>React</w:t>
-      </w:r>
-      <w:r>
-        <w:rPr>
-          <w:color w:val="7F7F7F" w:themeColor="text1" w:themeTint="80"/>
-          <w:sz w:val="19"/>
-          <w:szCs w:val="19"/>
-          <w:lang w:val="en-US"/>
-        </w:rPr>
-        <w:t xml:space="preserve">-native </w:t>
-      </w:r>
-      <w:r>
-        <w:rPr>
-          <w:color w:val="A6A6A6" w:themeColor="background1" w:themeShade="A6"/>
-          <w:sz w:val="19"/>
-          <w:szCs w:val="19"/>
-          <w:lang w:val="en-US"/>
-        </w:rPr>
-        <w:t xml:space="preserve">(in growth) </w:t>
-      </w:r>
-    </w:p>
-    <w:p>
-      <w:pPr>
-        <w:jc w:val="left"/>
-        <w:rPr>
-          <w:color w:val="7F7F7F" w:themeColor="text1" w:themeTint="80"/>
-          <w:sz w:val="19"/>
-          <w:szCs w:val="19"/>
-          <w:lang w:val="en-US"/>
-        </w:rPr>
-      </w:pPr>
-    </w:p>
-    <w:p>
-      <w:pPr>
-        <w:jc w:val="left"/>
-        <w:rPr>
-          <w:color w:val="A6A6A6" w:themeColor="background1" w:themeShade="A6"/>
-          <w:sz w:val="19"/>
-          <w:szCs w:val="19"/>
-          <w:lang w:val="en-US"/>
-        </w:rPr>
-      </w:pPr>
-      <w:r>
-        <w:rPr>
-          <w:b/>
-          <w:sz w:val="19"/>
-          <w:szCs w:val="19"/>
-          <w:lang w:val="en-US"/>
-        </w:rPr>
-        <w:t>Major</w:t>
-      </w:r>
-      <w:r>
-        <w:rPr>
-          <w:b/>
-          <w:sz w:val="19"/>
-          <w:szCs w:val="19"/>
-          <w:lang w:val="en-US"/>
-        </w:rPr>
-        <w:t xml:space="preserve"> </w:t>
-      </w:r>
-      <w:r>
-        <w:rPr>
           <w:b/>
           <w:sz w:val="19"/>
           <w:szCs w:val="19"/>
@@ -2338,7 +2314,6 @@
         </w:rPr>
         <w:t xml:space="preserve">Accomplishments </w:t>
       </w:r>
-      <w:proofErr w:type="spellStart"/>
       <w:r>
         <w:rPr>
           <w:b/>
@@ -2349,7 +2324,6 @@
         </w:rPr>
         <w:t>OpenSource</w:t>
       </w:r>
-      <w:proofErr w:type="spellEnd"/>
     </w:p>
     <w:p>
       <w:pPr>
@@ -2404,22 +2378,8 @@
             <w:u w:val="none"/>
             <w:lang w:val="en-US"/>
           </w:rPr>
-          <w:t xml:space="preserve">Raphael </w:t>
+          <w:t>Raphael Fabeni</w:t>
         </w:r>
-        <w:proofErr w:type="spellStart"/>
-        <w:r>
-          <w:rPr>
-            <w:rStyle w:val="Hyperlink"/>
-            <w:b/>
-            <w:color w:val="7F7F7F" w:themeColor="text1" w:themeTint="80"/>
-            <w:sz w:val="19"/>
-            <w:szCs w:val="19"/>
-            <w:u w:val="none"/>
-            <w:lang w:val="en-US"/>
-          </w:rPr>
-          <w:t>Fabeni</w:t>
-        </w:r>
-        <w:proofErr w:type="spellEnd"/>
       </w:hyperlink>
     </w:p>
     <w:p>
@@ -2467,72 +2427,8 @@
           <w:lang w:val="en-US"/>
         </w:rPr>
       </w:pPr>
-    </w:p>
-    <w:p>
-      <w:pPr>
-        <w:jc w:val="left"/>
-        <w:rPr>
-          <w:b/>
-          <w:sz w:val="19"/>
-          <w:szCs w:val="19"/>
-          <w:lang w:val="en-US"/>
-        </w:rPr>
-      </w:pPr>
-    </w:p>
-    <w:p>
-      <w:pPr>
-        <w:jc w:val="left"/>
-        <w:rPr>
-          <w:b/>
-          <w:sz w:val="19"/>
-          <w:szCs w:val="19"/>
-          <w:lang w:val="en-US"/>
-        </w:rPr>
-      </w:pPr>
-    </w:p>
-    <w:p>
-      <w:pPr>
-        <w:jc w:val="left"/>
-        <w:rPr>
-          <w:b/>
-          <w:sz w:val="19"/>
-          <w:szCs w:val="19"/>
-          <w:lang w:val="en-US"/>
-        </w:rPr>
-      </w:pPr>
-    </w:p>
-    <w:p>
-      <w:pPr>
-        <w:jc w:val="left"/>
-        <w:rPr>
-          <w:b/>
-          <w:sz w:val="19"/>
-          <w:szCs w:val="19"/>
-          <w:lang w:val="en-US"/>
-        </w:rPr>
-      </w:pPr>
-    </w:p>
-    <w:p>
-      <w:pPr>
-        <w:jc w:val="left"/>
-        <w:rPr>
-          <w:b/>
-          <w:sz w:val="19"/>
-          <w:szCs w:val="19"/>
-          <w:lang w:val="en-US"/>
-        </w:rPr>
-      </w:pPr>
-    </w:p>
-    <w:p>
-      <w:pPr>
-        <w:jc w:val="left"/>
-        <w:rPr>
-          <w:b/>
-          <w:sz w:val="19"/>
-          <w:szCs w:val="19"/>
-          <w:lang w:val="en-US"/>
-        </w:rPr>
-      </w:pPr>
+      <w:bookmarkStart w:id="0" w:name="_GoBack"/>
+      <w:bookmarkEnd w:id="0"/>
       <w:r>
         <w:rPr>
           <w:b/>
@@ -2581,29 +2477,7 @@
           <w:szCs w:val="19"/>
           <w:lang w:val="en-US"/>
         </w:rPr>
-        <w:t xml:space="preserve">University </w:t>
-      </w:r>
-      <w:proofErr w:type="spellStart"/>
-      <w:r>
-        <w:rPr>
-          <w:b/>
-          <w:color w:val="7F7F7F" w:themeColor="text1" w:themeTint="80"/>
-          <w:sz w:val="19"/>
-          <w:szCs w:val="19"/>
-          <w:lang w:val="en-US"/>
-        </w:rPr>
-        <w:t>Anhanguera</w:t>
-      </w:r>
-      <w:proofErr w:type="spellEnd"/>
-      <w:r>
-        <w:rPr>
-          <w:b/>
-          <w:color w:val="7F7F7F" w:themeColor="text1" w:themeTint="80"/>
-          <w:sz w:val="19"/>
-          <w:szCs w:val="19"/>
-          <w:lang w:val="en-US"/>
-        </w:rPr>
-        <w:t xml:space="preserve"> Educational</w:t>
+        <w:t>University Anhanguera Educational</w:t>
       </w:r>
     </w:p>
     <w:p>
@@ -2857,27 +2731,15 @@
           <w:lang w:val="en-US"/>
         </w:rPr>
       </w:pPr>
-      <w:proofErr w:type="spellStart"/>
-      <w:r>
-        <w:rPr>
-          <w:b/>
-          <w:color w:val="7F7F7F" w:themeColor="text1" w:themeTint="80"/>
-          <w:sz w:val="19"/>
-          <w:szCs w:val="19"/>
-          <w:lang w:val="en-US"/>
-        </w:rPr>
-        <w:t>Kroton</w:t>
-      </w:r>
-      <w:proofErr w:type="spellEnd"/>
-      <w:r>
-        <w:rPr>
-          <w:b/>
-          <w:color w:val="7F7F7F" w:themeColor="text1" w:themeTint="80"/>
-          <w:sz w:val="19"/>
-          <w:szCs w:val="19"/>
-          <w:lang w:val="en-US"/>
-        </w:rPr>
-        <w:t xml:space="preserve"> Educational </w:t>
+      <w:r>
+        <w:rPr>
+          <w:b/>
+          <w:color w:val="7F7F7F" w:themeColor="text1" w:themeTint="80"/>
+          <w:sz w:val="19"/>
+          <w:szCs w:val="19"/>
+          <w:lang w:val="en-US"/>
+        </w:rPr>
+        <w:t xml:space="preserve">Kroton Educational </w:t>
       </w:r>
       <w:r>
         <w:rPr>
@@ -2979,19 +2841,76 @@
           <w:szCs w:val="19"/>
           <w:lang w:val="en-US"/>
         </w:rPr>
-        <w:t xml:space="preserve">Coordinating a multidisciplinary team of 14 person, well they are: designers, diagraming and web designers, we work on a product of learning that directly impacts ~1M of students in the </w:t>
-      </w:r>
-      <w:proofErr w:type="spellStart"/>
-      <w:r>
+        <w:t>Coordinating a multidisciplinary team of 14 person, well they are: designers, diagraming and web designers, we work on a product of learning that directly impacts ~1M of students in the Kroton brands</w:t>
+      </w:r>
+    </w:p>
+    <w:p>
+      <w:pPr>
+        <w:ind w:left="170"/>
+        <w:jc w:val="left"/>
+        <w:rPr>
+          <w:color w:val="7F7F7F" w:themeColor="text1" w:themeTint="80"/>
+          <w:sz w:val="19"/>
+          <w:szCs w:val="19"/>
+          <w:lang w:val="en-US"/>
+        </w:rPr>
+      </w:pPr>
+    </w:p>
+    <w:p>
+      <w:pPr>
+        <w:ind w:left="170"/>
+        <w:jc w:val="left"/>
+        <w:rPr>
+          <w:b/>
+          <w:color w:val="7F7F7F" w:themeColor="text1" w:themeTint="80"/>
+          <w:sz w:val="19"/>
+          <w:szCs w:val="19"/>
+          <w:lang w:val="en-US"/>
+        </w:rPr>
+      </w:pPr>
+      <w:r>
+        <w:rPr>
+          <w:b/>
+          <w:color w:val="7F7F7F" w:themeColor="text1" w:themeTint="80"/>
+          <w:sz w:val="19"/>
+          <w:szCs w:val="19"/>
+          <w:lang w:val="en-US"/>
+        </w:rPr>
+        <w:t>Multimedia Specialist</w:t>
+      </w:r>
+    </w:p>
+    <w:p>
+      <w:pPr>
+        <w:ind w:left="170"/>
+        <w:jc w:val="left"/>
+        <w:rPr>
+          <w:color w:val="7F7F7F" w:themeColor="text1" w:themeTint="80"/>
+          <w:sz w:val="19"/>
+          <w:szCs w:val="19"/>
+          <w:lang w:val="en-US"/>
+        </w:rPr>
+      </w:pPr>
+      <w:r>
+        <w:rPr>
+          <w:color w:val="7F7F7F" w:themeColor="text1" w:themeTint="80"/>
+          <w:sz w:val="19"/>
+          <w:szCs w:val="19"/>
+          <w:lang w:val="en-US"/>
+        </w:rPr>
+        <w:t xml:space="preserve">Feb/2017 - Feb/2018 </w:t>
+      </w:r>
+    </w:p>
+    <w:p>
+      <w:pPr>
+        <w:ind w:left="170"/>
+        <w:jc w:val="left"/>
         <w:rPr>
           <w:color w:val="A6A6A6" w:themeColor="background1" w:themeShade="A6"/>
           <w:sz w:val="19"/>
           <w:szCs w:val="19"/>
           <w:lang w:val="en-US"/>
         </w:rPr>
-        <w:t>Kroton</w:t>
-      </w:r>
-      <w:proofErr w:type="spellEnd"/>
+      </w:pPr>
       <w:r>
         <w:rPr>
           <w:color w:val="A6A6A6" w:themeColor="background1" w:themeShade="A6"/>
@@ -2999,20 +2918,78 @@
           <w:szCs w:val="19"/>
           <w:lang w:val="en-US"/>
         </w:rPr>
-        <w:t xml:space="preserve"> brands</w:t>
-      </w:r>
+        <w:t>|</w:t>
+      </w:r>
+      <w:r>
+        <w:rPr>
+          <w:color w:val="A6A6A6" w:themeColor="background1" w:themeShade="A6"/>
+          <w:sz w:val="19"/>
+          <w:szCs w:val="19"/>
+          <w:lang w:val="en-US"/>
+        </w:rPr>
+        <w:t xml:space="preserve"> </w:t>
+      </w:r>
+      <w:r>
+        <w:rPr>
+          <w:color w:val="A6A6A6" w:themeColor="background1" w:themeShade="A6"/>
+          <w:sz w:val="19"/>
+          <w:szCs w:val="19"/>
+          <w:lang w:val="en-US"/>
+        </w:rPr>
+        <w:t xml:space="preserve">As a specialist I worked on performance improvement in our web academic products for digital platform of ~1M of students, using HTML5, CSS3, </w:t>
+      </w:r>
+      <w:r>
+        <w:rPr>
+          <w:color w:val="A6A6A6" w:themeColor="background1" w:themeShade="A6"/>
+          <w:sz w:val="19"/>
+          <w:szCs w:val="19"/>
+          <w:lang w:val="en-US"/>
+        </w:rPr>
+        <w:t xml:space="preserve">Sass, </w:t>
+      </w:r>
+      <w:r>
+        <w:rPr>
+          <w:color w:val="A6A6A6" w:themeColor="background1" w:themeShade="A6"/>
+          <w:sz w:val="19"/>
+          <w:szCs w:val="19"/>
+          <w:lang w:val="en-US"/>
+        </w:rPr>
+        <w:t>Javascript, PHP, SQL, design tools like: ps, ai, indd, frameworks some as Bootstrap, Webflow</w:t>
+      </w:r>
+    </w:p>
+    <w:p>
+      <w:pPr>
+        <w:jc w:val="left"/>
+        <w:rPr>
+          <w:color w:val="7F7F7F" w:themeColor="text1" w:themeTint="80"/>
+          <w:sz w:val="19"/>
+          <w:szCs w:val="19"/>
+          <w:lang w:val="en-US"/>
+        </w:rPr>
+      </w:pPr>
     </w:p>
     <w:p>
       <w:pPr>
         <w:ind w:left="170"/>
         <w:jc w:val="left"/>
         <w:rPr>
-          <w:color w:val="7F7F7F" w:themeColor="text1" w:themeTint="80"/>
-          <w:sz w:val="19"/>
-          <w:szCs w:val="19"/>
-          <w:lang w:val="en-US"/>
-        </w:rPr>
-      </w:pPr>
+          <w:b/>
+          <w:color w:val="7F7F7F" w:themeColor="text1" w:themeTint="80"/>
+          <w:sz w:val="19"/>
+          <w:szCs w:val="19"/>
+          <w:lang w:val="en-US"/>
+        </w:rPr>
+      </w:pPr>
+      <w:r>
+        <w:rPr>
+          <w:b/>
+          <w:color w:val="7F7F7F" w:themeColor="text1" w:themeTint="80"/>
+          <w:sz w:val="19"/>
+          <w:szCs w:val="19"/>
+          <w:lang w:val="en-US"/>
+        </w:rPr>
+        <w:t>Multimedia Designer</w:t>
+      </w:r>
     </w:p>
     <w:p>
       <w:pPr>
@@ -3028,13 +3005,12 @@
       </w:pPr>
       <w:r>
         <w:rPr>
-          <w:b/>
-          <w:color w:val="7F7F7F" w:themeColor="text1" w:themeTint="80"/>
-          <w:sz w:val="19"/>
-          <w:szCs w:val="19"/>
-          <w:lang w:val="en-US"/>
-        </w:rPr>
-        <w:t>Multimedia Specialist</w:t>
+          <w:color w:val="7F7F7F" w:themeColor="text1" w:themeTint="80"/>
+          <w:sz w:val="19"/>
+          <w:szCs w:val="19"/>
+          <w:lang w:val="en-US"/>
+        </w:rPr>
+        <w:t>Oct/2015 - Feb/2017</w:t>
       </w:r>
     </w:p>
     <w:p>
@@ -3042,27 +3018,142 @@
         <w:ind w:left="170"/>
         <w:jc w:val="left"/>
         <w:rPr>
-          <w:color w:val="7F7F7F" w:themeColor="text1" w:themeTint="80"/>
-          <w:sz w:val="19"/>
-          <w:szCs w:val="19"/>
-          <w:lang w:val="en-US"/>
-        </w:rPr>
-      </w:pPr>
-      <w:r>
-        <w:rPr>
-          <w:color w:val="7F7F7F" w:themeColor="text1" w:themeTint="80"/>
-          <w:sz w:val="19"/>
-          <w:szCs w:val="19"/>
-          <w:lang w:val="en-US"/>
-        </w:rPr>
-        <w:t xml:space="preserve">Feb/2017 - Feb/2018 </w:t>
-      </w:r>
+          <w:b/>
+          <w:color w:val="A6A6A6" w:themeColor="background1" w:themeShade="A6"/>
+          <w:sz w:val="19"/>
+          <w:szCs w:val="19"/>
+          <w:lang w:val="en-US"/>
+        </w:rPr>
+      </w:pPr>
+      <w:r>
+        <w:rPr>
+          <w:color w:val="A6A6A6" w:themeColor="background1" w:themeShade="A6"/>
+          <w:sz w:val="19"/>
+          <w:szCs w:val="19"/>
+          <w:lang w:val="en-US"/>
+        </w:rPr>
+        <w:t>|</w:t>
+      </w:r>
+      <w:r>
+        <w:rPr>
+          <w:color w:val="A6A6A6" w:themeColor="background1" w:themeShade="A6"/>
+          <w:sz w:val="19"/>
+          <w:szCs w:val="19"/>
+          <w:lang w:val="en-US"/>
+        </w:rPr>
+        <w:t xml:space="preserve"> </w:t>
+      </w:r>
+      <w:r>
+        <w:rPr>
+          <w:color w:val="A6A6A6" w:themeColor="background1" w:themeShade="A6"/>
+          <w:sz w:val="19"/>
+          <w:szCs w:val="19"/>
+          <w:lang w:val="en-US"/>
+        </w:rPr>
+        <w:t>As a Multimedia Designer, my main task was to create animations and creations of page responsive HTML5, CSS3,</w:t>
+      </w:r>
+      <w:r>
+        <w:rPr>
+          <w:color w:val="A6A6A6" w:themeColor="background1" w:themeShade="A6"/>
+          <w:sz w:val="19"/>
+          <w:szCs w:val="19"/>
+          <w:lang w:val="en-US"/>
+        </w:rPr>
+        <w:t xml:space="preserve"> Sass, </w:t>
+      </w:r>
+      <w:r>
+        <w:rPr>
+          <w:color w:val="A6A6A6" w:themeColor="background1" w:themeShade="A6"/>
+          <w:sz w:val="19"/>
+          <w:szCs w:val="19"/>
+          <w:lang w:val="en-US"/>
+        </w:rPr>
+        <w:t xml:space="preserve"> Javascript and Jquery at academic materials for ~1M of students in the Kroton brands</w:t>
+      </w:r>
+    </w:p>
+    <w:p>
+      <w:pPr>
+        <w:jc w:val="left"/>
+        <w:rPr>
+          <w:color w:val="7F7F7F" w:themeColor="text1" w:themeTint="80"/>
+          <w:sz w:val="19"/>
+          <w:szCs w:val="19"/>
+          <w:lang w:val="en-US"/>
+        </w:rPr>
+      </w:pPr>
     </w:p>
     <w:p>
       <w:pPr>
         <w:ind w:left="170"/>
         <w:jc w:val="left"/>
         <w:rPr>
+          <w:b/>
+          <w:color w:val="7F7F7F" w:themeColor="text1" w:themeTint="80"/>
+          <w:sz w:val="19"/>
+          <w:szCs w:val="19"/>
+          <w:lang w:val="en-US"/>
+        </w:rPr>
+      </w:pPr>
+      <w:r>
+        <w:rPr>
+          <w:b/>
+          <w:color w:val="7F7F7F" w:themeColor="text1" w:themeTint="80"/>
+          <w:sz w:val="19"/>
+          <w:szCs w:val="19"/>
+          <w:lang w:val="en-US"/>
+        </w:rPr>
+        <w:t xml:space="preserve">Blaise System and Solutions </w:t>
+      </w:r>
+    </w:p>
+    <w:p>
+      <w:pPr>
+        <w:ind w:left="170"/>
+        <w:jc w:val="left"/>
+        <w:rPr>
+          <w:b/>
+          <w:color w:val="7F7F7F" w:themeColor="text1" w:themeTint="80"/>
+          <w:sz w:val="19"/>
+          <w:szCs w:val="19"/>
+          <w:lang w:val="en-US"/>
+        </w:rPr>
+      </w:pPr>
+      <w:r>
+        <w:rPr>
+          <w:b/>
+          <w:color w:val="7F7F7F" w:themeColor="text1" w:themeTint="80"/>
+          <w:sz w:val="19"/>
+          <w:szCs w:val="19"/>
+          <w:lang w:val="en-US"/>
+        </w:rPr>
+        <w:t>Jr. Developer C#</w:t>
+      </w:r>
+    </w:p>
+    <w:p>
+      <w:pPr>
+        <w:ind w:left="170"/>
+        <w:jc w:val="left"/>
+        <w:rPr>
+          <w:color w:val="7F7F7F" w:themeColor="text1" w:themeTint="80"/>
+          <w:sz w:val="19"/>
+          <w:szCs w:val="19"/>
+          <w:lang w:val="en-US"/>
+        </w:rPr>
+      </w:pPr>
+      <w:r>
+        <w:rPr>
+          <w:color w:val="7F7F7F" w:themeColor="text1" w:themeTint="80"/>
+          <w:sz w:val="19"/>
+          <w:szCs w:val="19"/>
+          <w:lang w:val="en-US"/>
+        </w:rPr>
+        <w:t>Jan/2014 - Jul/2014</w:t>
+      </w:r>
+    </w:p>
+    <w:p>
+      <w:pPr>
+        <w:ind w:left="170"/>
+        <w:jc w:val="left"/>
+        <w:rPr>
           <w:color w:val="A6A6A6" w:themeColor="background1" w:themeShade="A6"/>
           <w:sz w:val="19"/>
           <w:szCs w:val="19"/>
@@ -3094,18 +3185,75 @@
           <w:szCs w:val="19"/>
           <w:lang w:val="en-US"/>
         </w:rPr>
-        <w:t xml:space="preserve">As a specialist I worked on performance improvement in our web academic products for digital platform of ~1M of students, using HTML5, CSS3, </w:t>
-      </w:r>
-      <w:r>
+        <w:t>I Applied as a Jr. Developer. in an ERP Web system, in .NET platform using C# in the backend and database SQLServer and PostgreSQL</w:t>
+      </w:r>
+    </w:p>
+    <w:p>
+      <w:pPr>
+        <w:ind w:left="113"/>
+        <w:jc w:val="left"/>
+        <w:rPr>
+          <w:sz w:val="19"/>
+          <w:szCs w:val="19"/>
+          <w:lang w:val="en-US"/>
+        </w:rPr>
+      </w:pPr>
+    </w:p>
+    <w:p>
+      <w:pPr>
+        <w:ind w:left="170"/>
+        <w:jc w:val="left"/>
+        <w:rPr>
+          <w:b/>
+          <w:color w:val="7F7F7F" w:themeColor="text1" w:themeTint="80"/>
+          <w:sz w:val="19"/>
+          <w:szCs w:val="19"/>
+          <w:lang w:val="en-US"/>
+        </w:rPr>
+      </w:pPr>
+      <w:r>
+        <w:rPr>
+          <w:b/>
+          <w:color w:val="7F7F7F" w:themeColor="text1" w:themeTint="80"/>
+          <w:sz w:val="19"/>
+          <w:szCs w:val="19"/>
+          <w:lang w:val="en-US"/>
+        </w:rPr>
+        <w:t xml:space="preserve">Internship Developer </w:t>
+      </w:r>
+    </w:p>
+    <w:p>
+      <w:pPr>
+        <w:ind w:left="170"/>
+        <w:jc w:val="left"/>
+        <w:rPr>
+          <w:color w:val="7F7F7F" w:themeColor="text1" w:themeTint="80"/>
+          <w:sz w:val="19"/>
+          <w:szCs w:val="19"/>
+          <w:lang w:val="en-US"/>
+        </w:rPr>
+      </w:pPr>
+      <w:r>
+        <w:rPr>
+          <w:color w:val="7F7F7F" w:themeColor="text1" w:themeTint="80"/>
+          <w:sz w:val="19"/>
+          <w:szCs w:val="19"/>
+          <w:lang w:val="en-US"/>
+        </w:rPr>
+        <w:t xml:space="preserve">Jan/2014 - Mar/2014 </w:t>
+      </w:r>
+    </w:p>
+    <w:p>
+      <w:pPr>
+        <w:ind w:left="170"/>
+        <w:jc w:val="left"/>
         <w:rPr>
           <w:color w:val="A6A6A6" w:themeColor="background1" w:themeShade="A6"/>
           <w:sz w:val="19"/>
           <w:szCs w:val="19"/>
           <w:lang w:val="en-US"/>
         </w:rPr>
-        <w:t xml:space="preserve">Sass, </w:t>
-      </w:r>
-      <w:proofErr w:type="spellStart"/>
+      </w:pPr>
       <w:r>
         <w:rPr>
           <w:color w:val="A6A6A6" w:themeColor="background1" w:themeShade="A6"/>
@@ -3113,9 +3261,8 @@
           <w:szCs w:val="19"/>
           <w:lang w:val="en-US"/>
         </w:rPr>
-        <w:t>Javascript</w:t>
-      </w:r>
-      <w:proofErr w:type="spellEnd"/>
+        <w:t xml:space="preserve">| </w:t>
+      </w:r>
       <w:r>
         <w:rPr>
           <w:color w:val="A6A6A6" w:themeColor="background1" w:themeShade="A6"/>
@@ -3123,389 +3270,7 @@
           <w:szCs w:val="19"/>
           <w:lang w:val="en-US"/>
         </w:rPr>
-        <w:t xml:space="preserve">, PHP, SQL, design tools like: </w:t>
-      </w:r>
-      <w:proofErr w:type="spellStart"/>
-      <w:r>
-        <w:rPr>
-          <w:color w:val="A6A6A6" w:themeColor="background1" w:themeShade="A6"/>
-          <w:sz w:val="19"/>
-          <w:szCs w:val="19"/>
-          <w:lang w:val="en-US"/>
-        </w:rPr>
-        <w:t>ps</w:t>
-      </w:r>
-      <w:proofErr w:type="spellEnd"/>
-      <w:r>
-        <w:rPr>
-          <w:color w:val="A6A6A6" w:themeColor="background1" w:themeShade="A6"/>
-          <w:sz w:val="19"/>
-          <w:szCs w:val="19"/>
-          <w:lang w:val="en-US"/>
-        </w:rPr>
-        <w:t xml:space="preserve">, </w:t>
-      </w:r>
-      <w:proofErr w:type="spellStart"/>
-      <w:r>
-        <w:rPr>
-          <w:color w:val="A6A6A6" w:themeColor="background1" w:themeShade="A6"/>
-          <w:sz w:val="19"/>
-          <w:szCs w:val="19"/>
-          <w:lang w:val="en-US"/>
-        </w:rPr>
-        <w:t>ai</w:t>
-      </w:r>
-      <w:proofErr w:type="spellEnd"/>
-      <w:r>
-        <w:rPr>
-          <w:color w:val="A6A6A6" w:themeColor="background1" w:themeShade="A6"/>
-          <w:sz w:val="19"/>
-          <w:szCs w:val="19"/>
-          <w:lang w:val="en-US"/>
-        </w:rPr>
-        <w:t xml:space="preserve">, </w:t>
-      </w:r>
-      <w:proofErr w:type="spellStart"/>
-      <w:r>
-        <w:rPr>
-          <w:color w:val="A6A6A6" w:themeColor="background1" w:themeShade="A6"/>
-          <w:sz w:val="19"/>
-          <w:szCs w:val="19"/>
-          <w:lang w:val="en-US"/>
-        </w:rPr>
-        <w:t>indd</w:t>
-      </w:r>
-      <w:proofErr w:type="spellEnd"/>
-      <w:r>
-        <w:rPr>
-          <w:color w:val="A6A6A6" w:themeColor="background1" w:themeShade="A6"/>
-          <w:sz w:val="19"/>
-          <w:szCs w:val="19"/>
-          <w:lang w:val="en-US"/>
-        </w:rPr>
-        <w:t xml:space="preserve">, frameworks some as Bootstrap, </w:t>
-      </w:r>
-      <w:proofErr w:type="spellStart"/>
-      <w:r>
-        <w:rPr>
-          <w:color w:val="A6A6A6" w:themeColor="background1" w:themeShade="A6"/>
-          <w:sz w:val="19"/>
-          <w:szCs w:val="19"/>
-          <w:lang w:val="en-US"/>
-        </w:rPr>
-        <w:t>Webflow</w:t>
-      </w:r>
-      <w:proofErr w:type="spellEnd"/>
-    </w:p>
-    <w:p>
-      <w:pPr>
-        <w:jc w:val="left"/>
-        <w:rPr>
-          <w:color w:val="7F7F7F" w:themeColor="text1" w:themeTint="80"/>
-          <w:sz w:val="19"/>
-          <w:szCs w:val="19"/>
-          <w:lang w:val="en-US"/>
-        </w:rPr>
-      </w:pPr>
-    </w:p>
-    <w:p>
-      <w:pPr>
-        <w:ind w:left="170"/>
-        <w:jc w:val="left"/>
-        <w:rPr>
-          <w:b/>
-          <w:color w:val="7F7F7F" w:themeColor="text1" w:themeTint="80"/>
-          <w:sz w:val="19"/>
-          <w:szCs w:val="19"/>
-          <w:lang w:val="en-US"/>
-        </w:rPr>
-      </w:pPr>
-      <w:r>
-        <w:rPr>
-          <w:b/>
-          <w:color w:val="7F7F7F" w:themeColor="text1" w:themeTint="80"/>
-          <w:sz w:val="19"/>
-          <w:szCs w:val="19"/>
-          <w:lang w:val="en-US"/>
-        </w:rPr>
-        <w:t>Multimedia Designer</w:t>
-      </w:r>
-    </w:p>
-    <w:p>
-      <w:pPr>
-        <w:ind w:left="170"/>
-        <w:jc w:val="left"/>
-        <w:rPr>
-          <w:b/>
-          <w:color w:val="7F7F7F" w:themeColor="text1" w:themeTint="80"/>
-          <w:sz w:val="19"/>
-          <w:szCs w:val="19"/>
-          <w:lang w:val="en-US"/>
-        </w:rPr>
-      </w:pPr>
-      <w:r>
-        <w:rPr>
-          <w:color w:val="7F7F7F" w:themeColor="text1" w:themeTint="80"/>
-          <w:sz w:val="19"/>
-          <w:szCs w:val="19"/>
-          <w:lang w:val="en-US"/>
-        </w:rPr>
-        <w:t>Oct/2015 - Feb/2017</w:t>
-      </w:r>
-    </w:p>
-    <w:p>
-      <w:pPr>
-        <w:ind w:left="170"/>
-        <w:jc w:val="left"/>
-        <w:rPr>
-          <w:b/>
-          <w:color w:val="A6A6A6" w:themeColor="background1" w:themeShade="A6"/>
-          <w:sz w:val="19"/>
-          <w:szCs w:val="19"/>
-          <w:lang w:val="en-US"/>
-        </w:rPr>
-      </w:pPr>
-      <w:r>
-        <w:rPr>
-          <w:color w:val="A6A6A6" w:themeColor="background1" w:themeShade="A6"/>
-          <w:sz w:val="19"/>
-          <w:szCs w:val="19"/>
-          <w:lang w:val="en-US"/>
-        </w:rPr>
-        <w:t>|</w:t>
-      </w:r>
-      <w:r>
-        <w:rPr>
-          <w:color w:val="A6A6A6" w:themeColor="background1" w:themeShade="A6"/>
-          <w:sz w:val="19"/>
-          <w:szCs w:val="19"/>
-          <w:lang w:val="en-US"/>
-        </w:rPr>
-        <w:t xml:space="preserve"> </w:t>
-      </w:r>
-      <w:r>
-        <w:rPr>
-          <w:color w:val="A6A6A6" w:themeColor="background1" w:themeShade="A6"/>
-          <w:sz w:val="19"/>
-          <w:szCs w:val="19"/>
-          <w:lang w:val="en-US"/>
-        </w:rPr>
-        <w:t>As a Multimedia Designer, my main task was to create animations and creations of page responsive HTML5, CSS3,</w:t>
-      </w:r>
-      <w:r>
-        <w:rPr>
-          <w:color w:val="A6A6A6" w:themeColor="background1" w:themeShade="A6"/>
-          <w:sz w:val="19"/>
-          <w:szCs w:val="19"/>
-          <w:lang w:val="en-US"/>
-        </w:rPr>
-        <w:t xml:space="preserve"> Sass, </w:t>
-      </w:r>
-      <w:r>
-        <w:rPr>
-          <w:color w:val="A6A6A6" w:themeColor="background1" w:themeShade="A6"/>
-          <w:sz w:val="19"/>
-          <w:szCs w:val="19"/>
-          <w:lang w:val="en-US"/>
-        </w:rPr>
-        <w:t xml:space="preserve"> </w:t>
-      </w:r>
-      <w:proofErr w:type="spellStart"/>
-      <w:r>
-        <w:rPr>
-          <w:color w:val="A6A6A6" w:themeColor="background1" w:themeShade="A6"/>
-          <w:sz w:val="19"/>
-          <w:szCs w:val="19"/>
-          <w:lang w:val="en-US"/>
-        </w:rPr>
-        <w:t>Javascript</w:t>
-      </w:r>
-      <w:proofErr w:type="spellEnd"/>
-      <w:r>
-        <w:rPr>
-          <w:color w:val="A6A6A6" w:themeColor="background1" w:themeShade="A6"/>
-          <w:sz w:val="19"/>
-          <w:szCs w:val="19"/>
-          <w:lang w:val="en-US"/>
-        </w:rPr>
-        <w:t xml:space="preserve"> and </w:t>
-      </w:r>
-      <w:proofErr w:type="spellStart"/>
-      <w:r>
-        <w:rPr>
-          <w:color w:val="A6A6A6" w:themeColor="background1" w:themeShade="A6"/>
-          <w:sz w:val="19"/>
-          <w:szCs w:val="19"/>
-          <w:lang w:val="en-US"/>
-        </w:rPr>
-        <w:t>Jquery</w:t>
-      </w:r>
-      <w:proofErr w:type="spellEnd"/>
-      <w:r>
-        <w:rPr>
-          <w:color w:val="A6A6A6" w:themeColor="background1" w:themeShade="A6"/>
-          <w:sz w:val="19"/>
-          <w:szCs w:val="19"/>
-          <w:lang w:val="en-US"/>
-        </w:rPr>
-        <w:t xml:space="preserve"> at academic materials for ~1M of students in the </w:t>
-      </w:r>
-      <w:proofErr w:type="spellStart"/>
-      <w:r>
-        <w:rPr>
-          <w:color w:val="A6A6A6" w:themeColor="background1" w:themeShade="A6"/>
-          <w:sz w:val="19"/>
-          <w:szCs w:val="19"/>
-          <w:lang w:val="en-US"/>
-        </w:rPr>
-        <w:t>Kroton</w:t>
-      </w:r>
-      <w:proofErr w:type="spellEnd"/>
-      <w:r>
-        <w:rPr>
-          <w:color w:val="A6A6A6" w:themeColor="background1" w:themeShade="A6"/>
-          <w:sz w:val="19"/>
-          <w:szCs w:val="19"/>
-          <w:lang w:val="en-US"/>
-        </w:rPr>
-        <w:t xml:space="preserve"> brands</w:t>
-      </w:r>
-    </w:p>
-    <w:p>
-      <w:pPr>
-        <w:jc w:val="left"/>
-        <w:rPr>
-          <w:color w:val="7F7F7F" w:themeColor="text1" w:themeTint="80"/>
-          <w:sz w:val="19"/>
-          <w:szCs w:val="19"/>
-          <w:lang w:val="en-US"/>
-        </w:rPr>
-      </w:pPr>
-    </w:p>
-    <w:p>
-      <w:pPr>
-        <w:ind w:left="170"/>
-        <w:jc w:val="left"/>
-        <w:rPr>
-          <w:b/>
-          <w:color w:val="7F7F7F" w:themeColor="text1" w:themeTint="80"/>
-          <w:sz w:val="19"/>
-          <w:szCs w:val="19"/>
-          <w:lang w:val="en-US"/>
-        </w:rPr>
-      </w:pPr>
-      <w:r>
-        <w:rPr>
-          <w:b/>
-          <w:color w:val="7F7F7F" w:themeColor="text1" w:themeTint="80"/>
-          <w:sz w:val="19"/>
-          <w:szCs w:val="19"/>
-          <w:lang w:val="en-US"/>
-        </w:rPr>
-        <w:t xml:space="preserve">Blaise System and Solutions </w:t>
-      </w:r>
-    </w:p>
-    <w:p>
-      <w:pPr>
-        <w:ind w:left="170"/>
-        <w:jc w:val="left"/>
-        <w:rPr>
-          <w:b/>
-          <w:color w:val="7F7F7F" w:themeColor="text1" w:themeTint="80"/>
-          <w:sz w:val="19"/>
-          <w:szCs w:val="19"/>
-          <w:lang w:val="en-US"/>
-        </w:rPr>
-      </w:pPr>
-      <w:r>
-        <w:rPr>
-          <w:b/>
-          <w:color w:val="7F7F7F" w:themeColor="text1" w:themeTint="80"/>
-          <w:sz w:val="19"/>
-          <w:szCs w:val="19"/>
-          <w:lang w:val="en-US"/>
-        </w:rPr>
-        <w:t>Jr. Developer C#</w:t>
-      </w:r>
-    </w:p>
-    <w:p>
-      <w:pPr>
-        <w:ind w:left="170"/>
-        <w:jc w:val="left"/>
-        <w:rPr>
-          <w:color w:val="7F7F7F" w:themeColor="text1" w:themeTint="80"/>
-          <w:sz w:val="19"/>
-          <w:szCs w:val="19"/>
-          <w:lang w:val="en-US"/>
-        </w:rPr>
-      </w:pPr>
-      <w:r>
-        <w:rPr>
-          <w:color w:val="7F7F7F" w:themeColor="text1" w:themeTint="80"/>
-          <w:sz w:val="19"/>
-          <w:szCs w:val="19"/>
-          <w:lang w:val="en-US"/>
-        </w:rPr>
-        <w:t>Jan/2014 - Jul/2014</w:t>
-      </w:r>
-    </w:p>
-    <w:p>
-      <w:pPr>
-        <w:ind w:left="170"/>
-        <w:jc w:val="left"/>
-        <w:rPr>
-          <w:color w:val="A6A6A6" w:themeColor="background1" w:themeShade="A6"/>
-          <w:sz w:val="19"/>
-          <w:szCs w:val="19"/>
-          <w:lang w:val="en-US"/>
-        </w:rPr>
-      </w:pPr>
-      <w:r>
-        <w:rPr>
-          <w:color w:val="A6A6A6" w:themeColor="background1" w:themeShade="A6"/>
-          <w:sz w:val="19"/>
-          <w:szCs w:val="19"/>
-          <w:lang w:val="en-US"/>
-        </w:rPr>
-        <w:t>|</w:t>
-      </w:r>
-      <w:r>
-        <w:rPr>
-          <w:color w:val="A6A6A6" w:themeColor="background1" w:themeShade="A6"/>
-          <w:sz w:val="19"/>
-          <w:szCs w:val="19"/>
-          <w:lang w:val="en-US"/>
-        </w:rPr>
-        <w:t xml:space="preserve"> </w:t>
-      </w:r>
-      <w:r>
-        <w:rPr>
-          <w:color w:val="A6A6A6" w:themeColor="background1" w:themeShade="A6"/>
-          <w:sz w:val="19"/>
-          <w:szCs w:val="19"/>
-          <w:lang w:val="en-US"/>
-        </w:rPr>
-        <w:t xml:space="preserve">I Applied as a Jr. Developer. in an ERP Web system, in .NET platform using C# in the backend and database </w:t>
-      </w:r>
-      <w:proofErr w:type="spellStart"/>
-      <w:r>
-        <w:rPr>
-          <w:color w:val="A6A6A6" w:themeColor="background1" w:themeShade="A6"/>
-          <w:sz w:val="19"/>
-          <w:szCs w:val="19"/>
-          <w:lang w:val="en-US"/>
-        </w:rPr>
-        <w:t>SQLServer</w:t>
-      </w:r>
-      <w:proofErr w:type="spellEnd"/>
-      <w:r>
-        <w:rPr>
-          <w:color w:val="A6A6A6" w:themeColor="background1" w:themeShade="A6"/>
-          <w:sz w:val="19"/>
-          <w:szCs w:val="19"/>
-          <w:lang w:val="en-US"/>
-        </w:rPr>
-        <w:t xml:space="preserve"> and PostgreSQL</w:t>
+        <w:t>I win a scholarship and worked as a development assistant in a local ERP system using Visual Basic on the .NET platform backend, then I went to the Web ERP in C#</w:t>
       </w:r>
     </w:p>
     <w:p>
@@ -3513,91 +3278,6 @@
         <w:ind w:left="113"/>
         <w:jc w:val="left"/>
         <w:rPr>
-          <w:sz w:val="19"/>
-          <w:szCs w:val="19"/>
-          <w:lang w:val="en-US"/>
-        </w:rPr>
-      </w:pPr>
-    </w:p>
-    <w:p>
-      <w:pPr>
-        <w:ind w:left="170"/>
-        <w:jc w:val="left"/>
-        <w:rPr>
-          <w:b/>
-          <w:color w:val="7F7F7F" w:themeColor="text1" w:themeTint="80"/>
-          <w:sz w:val="19"/>
-          <w:szCs w:val="19"/>
-          <w:lang w:val="en-US"/>
-        </w:rPr>
-      </w:pPr>
-      <w:r>
-        <w:rPr>
-          <w:b/>
-          <w:color w:val="7F7F7F" w:themeColor="text1" w:themeTint="80"/>
-          <w:sz w:val="19"/>
-          <w:szCs w:val="19"/>
-          <w:lang w:val="en-US"/>
-        </w:rPr>
-        <w:t xml:space="preserve">Internship Developer </w:t>
-      </w:r>
-    </w:p>
-    <w:p>
-      <w:pPr>
-        <w:ind w:left="170"/>
-        <w:jc w:val="left"/>
-        <w:rPr>
-          <w:color w:val="7F7F7F" w:themeColor="text1" w:themeTint="80"/>
-          <w:sz w:val="19"/>
-          <w:szCs w:val="19"/>
-          <w:lang w:val="en-US"/>
-        </w:rPr>
-      </w:pPr>
-      <w:r>
-        <w:rPr>
-          <w:color w:val="7F7F7F" w:themeColor="text1" w:themeTint="80"/>
-          <w:sz w:val="19"/>
-          <w:szCs w:val="19"/>
-          <w:lang w:val="en-US"/>
-        </w:rPr>
-        <w:t xml:space="preserve">Jan/2014 - Mar/2014 </w:t>
-      </w:r>
-    </w:p>
-    <w:p>
-      <w:pPr>
-        <w:ind w:left="170"/>
-        <w:jc w:val="left"/>
-        <w:rPr>
-          <w:color w:val="A6A6A6" w:themeColor="background1" w:themeShade="A6"/>
-          <w:sz w:val="19"/>
-          <w:szCs w:val="19"/>
-          <w:lang w:val="en-US"/>
-        </w:rPr>
-      </w:pPr>
-      <w:r>
-        <w:rPr>
-          <w:color w:val="A6A6A6" w:themeColor="background1" w:themeShade="A6"/>
-          <w:sz w:val="19"/>
-          <w:szCs w:val="19"/>
-          <w:lang w:val="en-US"/>
-        </w:rPr>
-        <w:t xml:space="preserve">| </w:t>
-      </w:r>
-      <w:r>
-        <w:rPr>
-          <w:color w:val="A6A6A6" w:themeColor="background1" w:themeShade="A6"/>
-          <w:sz w:val="19"/>
-          <w:szCs w:val="19"/>
-          <w:lang w:val="en-US"/>
-        </w:rPr>
-        <w:t>I win a scholarship and worked as a development assistant in a local ERP system using Visual Basic on the .NET platform backend, then I went to the Web ERP in C#</w:t>
-      </w:r>
-    </w:p>
-    <w:p>
-      <w:pPr>
-        <w:ind w:left="113"/>
-        <w:jc w:val="left"/>
-        <w:rPr>
           <w:color w:val="7F7F7F" w:themeColor="text1" w:themeTint="80"/>
           <w:sz w:val="19"/>
           <w:szCs w:val="19"/>
@@ -3617,7 +3297,6 @@
           <w:lang w:val="en-US"/>
         </w:rPr>
       </w:pPr>
-      <w:proofErr w:type="spellStart"/>
       <w:r>
         <w:rPr>
           <w:b/>
@@ -3628,7 +3307,6 @@
         </w:rPr>
         <w:t>CyberShop</w:t>
       </w:r>
-      <w:proofErr w:type="spellEnd"/>
       <w:r>
         <w:rPr>
           <w:b/>
@@ -10151,7 +9829,7 @@
 </file>
 
 <file path=customXml/itemProps1.xml><?xml version="1.0" encoding="utf-8"?>
-<ds:datastoreItem xmlns:ds="http://schemas.openxmlformats.org/officeDocument/2006/customXml" ds:itemID="{8AAC94E3-52C0-D046-AF35-AA8FF394F942}">
+<ds:datastoreItem xmlns:ds="http://schemas.openxmlformats.org/officeDocument/2006/customXml" ds:itemID="{B66B8E42-C8B9-D849-9103-BC9FA3652EC5}">
   <ds:schemaRefs>
     <ds:schemaRef ds:uri="http://schemas.openxmlformats.org/officeDocument/2006/bibliography"/>
   </ds:schemaRefs>

</xml_diff>

<commit_message>
add cover-letter Fragon and add Codersrank
</commit_message>
<xml_diff>
--- a/dist/cv/mir-cv-en.docx
+++ b/dist/cv/mir-cv-en.docx
@@ -451,6 +451,7 @@
         <w:ind w:left="170"/>
         <w:jc w:val="left"/>
         <w:rPr>
+          <w:color w:val="7F7F7F" w:themeColor="text1" w:themeTint="80"/>
           <w:sz w:val="19"/>
           <w:szCs w:val="19"/>
           <w:lang w:val="en-US"/>
@@ -479,6 +480,75 @@
       <w:pPr>
         <w:jc w:val="left"/>
         <w:rPr>
+          <w:color w:val="7F7F7F" w:themeColor="text1" w:themeTint="80"/>
+          <w:sz w:val="19"/>
+          <w:szCs w:val="19"/>
+          <w:lang w:val="en-US"/>
+        </w:rPr>
+      </w:pPr>
+    </w:p>
+    <w:p>
+      <w:pPr>
+        <w:jc w:val="left"/>
+        <w:rPr>
+          <w:b/>
+          <w:color w:val="7F7F7F" w:themeColor="text1" w:themeTint="80"/>
+          <w:sz w:val="19"/>
+          <w:szCs w:val="19"/>
+        </w:rPr>
+      </w:pPr>
+      <w:r>
+        <w:rPr>
+          <w:b/>
+          <w:sz w:val="19"/>
+          <w:szCs w:val="19"/>
+        </w:rPr>
+        <w:t>Codersrank</w:t>
+      </w:r>
+      <w:bookmarkStart w:id="0" w:name="_GoBack"/>
+    </w:p>
+    <w:p>
+      <w:pPr>
+        <w:ind w:firstLine="170"/>
+        <w:jc w:val="left"/>
+        <w:rPr>
+          <w:color w:val="7F7F7F" w:themeColor="text1" w:themeTint="80"/>
+          <w:sz w:val="19"/>
+          <w:szCs w:val="19"/>
+          <w:lang w:val="en-US"/>
+        </w:rPr>
+      </w:pPr>
+      <w:hyperlink r:id="rId13" w:history="1">
+        <w:r>
+          <w:rPr>
+            <w:rStyle w:val="Hyperlink"/>
+            <w:b/>
+            <w:color w:val="7F7F7F" w:themeColor="text1" w:themeTint="80"/>
+            <w:sz w:val="19"/>
+            <w:szCs w:val="19"/>
+            <w:u w:val="none"/>
+            <w:lang w:val="en-US"/>
+          </w:rPr>
+          <w:t>Score</w:t>
+        </w:r>
+        <w:r>
+          <w:rPr>
+            <w:rStyle w:val="Hyperlink"/>
+            <w:color w:val="7F7F7F" w:themeColor="text1" w:themeTint="80"/>
+            <w:sz w:val="19"/>
+            <w:szCs w:val="19"/>
+            <w:u w:val="none"/>
+            <w:lang w:val="en-US"/>
+          </w:rPr>
+          <w:t xml:space="preserve"> - https://profile.codersrank.io/user/deppbrazil</w:t>
+        </w:r>
+      </w:hyperlink>
+    </w:p>
+    <w:bookmarkEnd w:id="0"/>
+    <w:p>
+      <w:pPr>
+        <w:jc w:val="left"/>
+        <w:rPr>
           <w:sz w:val="19"/>
           <w:szCs w:val="19"/>
           <w:lang w:val="en-US"/>
@@ -2179,13 +2249,15 @@
           <w:color w:val="A6A6A6" w:themeColor="background1" w:themeShade="A6"/>
           <w:sz w:val="19"/>
           <w:szCs w:val="19"/>
-        </w:rPr>
-      </w:pPr>
-      <w:r>
-        <w:rPr>
-          <w:b/>
-          <w:sz w:val="19"/>
-          <w:szCs w:val="19"/>
+          <w:lang w:val="en-US"/>
+        </w:rPr>
+      </w:pPr>
+      <w:r>
+        <w:rPr>
+          <w:b/>
+          <w:sz w:val="19"/>
+          <w:szCs w:val="19"/>
+          <w:lang w:val="en-US"/>
         </w:rPr>
         <w:t>Experience with agile methods</w:t>
       </w:r>
@@ -2198,13 +2270,15 @@
           <w:color w:val="7F7F7F" w:themeColor="text1" w:themeTint="80"/>
           <w:sz w:val="19"/>
           <w:szCs w:val="19"/>
-        </w:rPr>
-      </w:pPr>
-      <w:r>
-        <w:rPr>
-          <w:color w:val="7F7F7F" w:themeColor="text1" w:themeTint="80"/>
-          <w:sz w:val="19"/>
-          <w:szCs w:val="19"/>
+          <w:lang w:val="en-US"/>
+        </w:rPr>
+      </w:pPr>
+      <w:r>
+        <w:rPr>
+          <w:color w:val="7F7F7F" w:themeColor="text1" w:themeTint="80"/>
+          <w:sz w:val="19"/>
+          <w:szCs w:val="19"/>
+          <w:lang w:val="en-US"/>
         </w:rPr>
         <w:t>Scrum</w:t>
       </w:r>
@@ -2217,13 +2291,15 @@
           <w:color w:val="7F7F7F" w:themeColor="text1" w:themeTint="80"/>
           <w:sz w:val="19"/>
           <w:szCs w:val="19"/>
-        </w:rPr>
-      </w:pPr>
-      <w:r>
-        <w:rPr>
-          <w:color w:val="7F7F7F" w:themeColor="text1" w:themeTint="80"/>
-          <w:sz w:val="19"/>
-          <w:szCs w:val="19"/>
+          <w:lang w:val="en-US"/>
+        </w:rPr>
+      </w:pPr>
+      <w:r>
+        <w:rPr>
+          <w:color w:val="7F7F7F" w:themeColor="text1" w:themeTint="80"/>
+          <w:sz w:val="19"/>
+          <w:szCs w:val="19"/>
+          <w:lang w:val="en-US"/>
         </w:rPr>
         <w:t>Kanban</w:t>
       </w:r>
@@ -2236,13 +2312,15 @@
           <w:color w:val="7F7F7F" w:themeColor="text1" w:themeTint="80"/>
           <w:sz w:val="19"/>
           <w:szCs w:val="19"/>
-        </w:rPr>
-      </w:pPr>
-      <w:r>
-        <w:rPr>
-          <w:color w:val="7F7F7F" w:themeColor="text1" w:themeTint="80"/>
-          <w:sz w:val="19"/>
-          <w:szCs w:val="19"/>
+          <w:lang w:val="en-US"/>
+        </w:rPr>
+      </w:pPr>
+      <w:r>
+        <w:rPr>
+          <w:color w:val="7F7F7F" w:themeColor="text1" w:themeTint="80"/>
+          <w:sz w:val="19"/>
+          <w:szCs w:val="19"/>
+          <w:lang w:val="en-US"/>
         </w:rPr>
         <w:t>Lean Agile</w:t>
       </w:r>
@@ -2255,13 +2333,15 @@
           <w:color w:val="7F7F7F" w:themeColor="text1" w:themeTint="80"/>
           <w:sz w:val="19"/>
           <w:szCs w:val="19"/>
-        </w:rPr>
-      </w:pPr>
-      <w:r>
-        <w:rPr>
-          <w:color w:val="7F7F7F" w:themeColor="text1" w:themeTint="80"/>
-          <w:sz w:val="19"/>
-          <w:szCs w:val="19"/>
+          <w:lang w:val="en-US"/>
+        </w:rPr>
+      </w:pPr>
+      <w:r>
+        <w:rPr>
+          <w:color w:val="7F7F7F" w:themeColor="text1" w:themeTint="80"/>
+          <w:sz w:val="19"/>
+          <w:szCs w:val="19"/>
+          <w:lang w:val="en-US"/>
         </w:rPr>
         <w:t>@Safe</w:t>
       </w:r>
@@ -2294,6 +2374,7 @@
           <w:szCs w:val="19"/>
           <w:lang w:val="en-US"/>
         </w:rPr>
+        <w:lastRenderedPageBreak/>
         <w:t>Major</w:t>
       </w:r>
       <w:r>
@@ -2367,7 +2448,7 @@
         </w:rPr>
         <w:t> </w:t>
       </w:r>
-      <w:hyperlink r:id="rId13" w:history="1">
+      <w:hyperlink r:id="rId14" w:history="1">
         <w:r>
           <w:rPr>
             <w:rStyle w:val="Hyperlink"/>
@@ -2393,7 +2474,7 @@
           <w:lang w:val="en-US"/>
         </w:rPr>
       </w:pPr>
-      <w:hyperlink r:id="rId14" w:history="1">
+      <w:hyperlink r:id="rId15" w:history="1">
         <w:r>
           <w:rPr>
             <w:rStyle w:val="Hyperlink"/>
@@ -2427,8 +2508,6 @@
           <w:lang w:val="en-US"/>
         </w:rPr>
       </w:pPr>
-      <w:bookmarkStart w:id="0" w:name="_GoBack"/>
-      <w:bookmarkEnd w:id="0"/>
       <w:r>
         <w:rPr>
           <w:b/>
@@ -3393,7 +3472,7 @@
       </w:r>
     </w:p>
     <w:sectPr>
-      <w:headerReference w:type="default" r:id="rId15"/>
+      <w:headerReference w:type="default" r:id="rId16"/>
       <w:pgSz w:w="11906" w:h="16838"/>
       <w:pgMar w:top="720" w:right="720" w:bottom="720" w:left="720" w:header="709" w:footer="709" w:gutter="0"/>
       <w:cols w:space="708"/>
@@ -9829,7 +9908,7 @@
 </file>
 
 <file path=customXml/itemProps1.xml><?xml version="1.0" encoding="utf-8"?>
-<ds:datastoreItem xmlns:ds="http://schemas.openxmlformats.org/officeDocument/2006/customXml" ds:itemID="{B66B8E42-C8B9-D849-9103-BC9FA3652EC5}">
+<ds:datastoreItem xmlns:ds="http://schemas.openxmlformats.org/officeDocument/2006/customXml" ds:itemID="{5E412219-C720-1B41-BC59-866566DFE435}">
   <ds:schemaRefs>
     <ds:schemaRef ds:uri="http://schemas.openxmlformats.org/officeDocument/2006/bibliography"/>
   </ds:schemaRefs>

</xml_diff>

<commit_message>
upgrade cv in pt-br and en + add job volunteer
</commit_message>
<xml_diff>
--- a/dist/cv/mir-cv-en.docx
+++ b/dist/cv/mir-cv-en.docx
@@ -203,6 +203,7 @@
           <w:szCs w:val="19"/>
         </w:rPr>
       </w:pPr>
+      <w:proofErr w:type="spellStart"/>
       <w:r>
         <w:rPr>
           <w:b/>
@@ -211,6 +212,7 @@
         </w:rPr>
         <w:t>Personal</w:t>
       </w:r>
+      <w:proofErr w:type="spellEnd"/>
       <w:r>
         <w:rPr>
           <w:b/>
@@ -247,7 +249,7 @@
             <w:szCs w:val="19"/>
             <w:u w:val="none"/>
           </w:rPr>
-          <w:t>deppbrazil.com.br</w:t>
+          <w:t>deppbrazil.com</w:t>
         </w:r>
       </w:hyperlink>
     </w:p>
@@ -259,7 +261,6 @@
           <w:color w:val="595959" w:themeColor="text1" w:themeTint="A6"/>
           <w:sz w:val="19"/>
           <w:szCs w:val="19"/>
-          <w:lang w:val="en-US"/>
         </w:rPr>
       </w:pPr>
       <w:hyperlink r:id="rId10" w:history="1">
@@ -270,7 +271,6 @@
             <w:sz w:val="19"/>
             <w:szCs w:val="19"/>
             <w:u w:val="none"/>
-            <w:lang w:val="en-US"/>
           </w:rPr>
           <w:t>deppbrazil@gmail.com</w:t>
         </w:r>
@@ -298,16 +298,40 @@
           <w:u w:val="none"/>
           <w:lang w:val="en-US"/>
         </w:rPr>
-        <w:t xml:space="preserve">Brazil | SP | Jundiaí </w:t>
-      </w:r>
-    </w:p>
-    <w:p>
-      <w:pPr>
-        <w:ind w:left="170"/>
-        <w:jc w:val="left"/>
+        <w:t xml:space="preserve">Brazil | SP | </w:t>
+      </w:r>
+      <w:proofErr w:type="spellStart"/>
+      <w:r>
         <w:rPr>
           <w:rStyle w:val="Hyperlink"/>
           <w:color w:val="595959" w:themeColor="text1" w:themeTint="A6"/>
+          <w:sz w:val="19"/>
+          <w:szCs w:val="19"/>
+          <w:u w:val="none"/>
+          <w:lang w:val="en-US"/>
+        </w:rPr>
+        <w:t>Jundiaí</w:t>
+      </w:r>
+      <w:proofErr w:type="spellEnd"/>
+      <w:r>
+        <w:rPr>
+          <w:rStyle w:val="Hyperlink"/>
+          <w:color w:val="595959" w:themeColor="text1" w:themeTint="A6"/>
+          <w:sz w:val="19"/>
+          <w:szCs w:val="19"/>
+          <w:u w:val="none"/>
+          <w:lang w:val="en-US"/>
+        </w:rPr>
+        <w:t xml:space="preserve"> </w:t>
+      </w:r>
+    </w:p>
+    <w:p>
+      <w:pPr>
+        <w:ind w:left="170"/>
+        <w:jc w:val="left"/>
+        <w:rPr>
+          <w:rStyle w:val="Hyperlink"/>
+          <w:color w:val="7F7F7F" w:themeColor="text1" w:themeTint="80"/>
           <w:sz w:val="19"/>
           <w:szCs w:val="19"/>
           <w:u w:val="none"/>
@@ -327,48 +351,48 @@
           </w:rPr>
           <w:t>Linkedin</w:t>
         </w:r>
+        <w:r>
+          <w:rPr>
+            <w:rStyle w:val="Hyperlink"/>
+            <w:b/>
+            <w:color w:val="595959" w:themeColor="text1" w:themeTint="A6"/>
+            <w:sz w:val="19"/>
+            <w:szCs w:val="19"/>
+            <w:u w:val="none"/>
+            <w:lang w:val="en-US"/>
+          </w:rPr>
+          <w:t xml:space="preserve"> </w:t>
+        </w:r>
+        <w:r>
+          <w:rPr>
+            <w:rStyle w:val="Hyperlink"/>
+            <w:color w:val="7F7F7F" w:themeColor="text1" w:themeTint="80"/>
+            <w:sz w:val="19"/>
+            <w:szCs w:val="19"/>
+            <w:u w:val="none"/>
+            <w:lang w:val="en-US"/>
+          </w:rPr>
+          <w:t xml:space="preserve">- </w:t>
+        </w:r>
+        <w:r>
+          <w:rPr>
+            <w:rStyle w:val="Hyperlink"/>
+            <w:color w:val="7F7F7F" w:themeColor="text1" w:themeTint="80"/>
+            <w:sz w:val="19"/>
+            <w:szCs w:val="19"/>
+            <w:u w:val="none"/>
+            <w:lang w:val="en-US"/>
+          </w:rPr>
+          <w:t>https://www.linkedin.com/in/deppbrazil/detail/recent-activity/</w:t>
+        </w:r>
       </w:hyperlink>
-      <w:r>
-        <w:rPr>
-          <w:rStyle w:val="Hyperlink"/>
-          <w:b/>
-          <w:color w:val="595959" w:themeColor="text1" w:themeTint="A6"/>
-          <w:sz w:val="19"/>
-          <w:szCs w:val="19"/>
-          <w:u w:val="none"/>
-          <w:lang w:val="en-US"/>
-        </w:rPr>
-        <w:t xml:space="preserve"> </w:t>
-      </w:r>
-      <w:r>
-        <w:rPr>
-          <w:rStyle w:val="Hyperlink"/>
-          <w:color w:val="595959" w:themeColor="text1" w:themeTint="A6"/>
-          <w:sz w:val="19"/>
-          <w:szCs w:val="19"/>
-          <w:u w:val="none"/>
-          <w:lang w:val="en-US"/>
-        </w:rPr>
-        <w:t xml:space="preserve">- </w:t>
-      </w:r>
-      <w:r>
-        <w:rPr>
-          <w:rStyle w:val="Hyperlink"/>
-          <w:color w:val="595959" w:themeColor="text1" w:themeTint="A6"/>
-          <w:sz w:val="19"/>
-          <w:szCs w:val="19"/>
-          <w:u w:val="none"/>
-          <w:lang w:val="en-US"/>
-        </w:rPr>
-        <w:t>https://www.linkedin.com/in/deppbrazil/detail/recent-activity/</w:t>
-      </w:r>
     </w:p>
     <w:p>
       <w:pPr>
         <w:ind w:left="170"/>
         <w:jc w:val="left"/>
         <w:rPr>
-          <w:color w:val="595959" w:themeColor="text1" w:themeTint="A6"/>
+          <w:color w:val="7F7F7F" w:themeColor="text1" w:themeTint="80"/>
           <w:sz w:val="19"/>
           <w:szCs w:val="19"/>
           <w:lang w:val="en-US"/>
@@ -387,35 +411,72 @@
           </w:rPr>
           <w:t>Github</w:t>
         </w:r>
+        <w:r>
+          <w:rPr>
+            <w:rStyle w:val="Hyperlink"/>
+            <w:b/>
+            <w:color w:val="7F7F7F" w:themeColor="text1" w:themeTint="80"/>
+            <w:sz w:val="19"/>
+            <w:szCs w:val="19"/>
+            <w:u w:val="none"/>
+            <w:lang w:val="en-US"/>
+          </w:rPr>
+          <w:t xml:space="preserve"> </w:t>
+        </w:r>
+        <w:r>
+          <w:rPr>
+            <w:rStyle w:val="Hyperlink"/>
+            <w:color w:val="7F7F7F" w:themeColor="text1" w:themeTint="80"/>
+            <w:sz w:val="19"/>
+            <w:szCs w:val="19"/>
+            <w:u w:val="none"/>
+            <w:lang w:val="en-US"/>
+          </w:rPr>
+          <w:t>- https://github.com/d</w:t>
+        </w:r>
+        <w:r>
+          <w:rPr>
+            <w:rStyle w:val="Hyperlink"/>
+            <w:color w:val="7F7F7F" w:themeColor="text1" w:themeTint="80"/>
+            <w:sz w:val="19"/>
+            <w:szCs w:val="19"/>
+            <w:u w:val="none"/>
+            <w:lang w:val="en-US"/>
+          </w:rPr>
+          <w:t>e</w:t>
+        </w:r>
+        <w:r>
+          <w:rPr>
+            <w:rStyle w:val="Hyperlink"/>
+            <w:color w:val="7F7F7F" w:themeColor="text1" w:themeTint="80"/>
+            <w:sz w:val="19"/>
+            <w:szCs w:val="19"/>
+            <w:u w:val="none"/>
+            <w:lang w:val="en-US"/>
+          </w:rPr>
+          <w:t>ppbrazi</w:t>
+        </w:r>
+        <w:r>
+          <w:rPr>
+            <w:rStyle w:val="Hyperlink"/>
+            <w:color w:val="7F7F7F" w:themeColor="text1" w:themeTint="80"/>
+            <w:sz w:val="19"/>
+            <w:szCs w:val="19"/>
+            <w:u w:val="none"/>
+            <w:lang w:val="en-US"/>
+          </w:rPr>
+          <w:t>l</w:t>
+        </w:r>
       </w:hyperlink>
       <w:r>
         <w:rPr>
-          <w:b/>
-          <w:color w:val="595959" w:themeColor="text1" w:themeTint="A6"/>
+          <w:color w:val="7F7F7F" w:themeColor="text1" w:themeTint="80"/>
           <w:sz w:val="19"/>
           <w:szCs w:val="19"/>
           <w:lang w:val="en-US"/>
         </w:rPr>
         <w:t xml:space="preserve"> </w:t>
       </w:r>
-      <w:r>
-        <w:rPr>
-          <w:color w:val="595959" w:themeColor="text1" w:themeTint="A6"/>
-          <w:sz w:val="19"/>
-          <w:szCs w:val="19"/>
-          <w:lang w:val="en-US"/>
-        </w:rPr>
-        <w:t>- https://github.com/deppbrazi</w:t>
-      </w:r>
-      <w:r>
-        <w:rPr>
-          <w:color w:val="595959" w:themeColor="text1" w:themeTint="A6"/>
-          <w:sz w:val="19"/>
-          <w:szCs w:val="19"/>
-          <w:lang w:val="en-US"/>
-        </w:rPr>
-        <w:t>l</w:t>
-      </w:r>
     </w:p>
     <w:p>
       <w:pPr>
@@ -495,17 +556,20 @@
           <w:color w:val="7F7F7F" w:themeColor="text1" w:themeTint="80"/>
           <w:sz w:val="19"/>
           <w:szCs w:val="19"/>
-        </w:rPr>
-      </w:pPr>
-      <w:r>
-        <w:rPr>
-          <w:b/>
-          <w:sz w:val="19"/>
-          <w:szCs w:val="19"/>
+          <w:lang w:val="en-US"/>
+        </w:rPr>
+      </w:pPr>
+      <w:proofErr w:type="spellStart"/>
+      <w:r>
+        <w:rPr>
+          <w:b/>
+          <w:sz w:val="19"/>
+          <w:szCs w:val="19"/>
+          <w:lang w:val="en-US"/>
         </w:rPr>
         <w:t>Codersrank</w:t>
       </w:r>
-      <w:bookmarkStart w:id="0" w:name="_GoBack"/>
+      <w:proofErr w:type="spellEnd"/>
     </w:p>
     <w:p>
       <w:pPr>
@@ -544,7 +608,6 @@
         </w:r>
       </w:hyperlink>
     </w:p>
-    <w:bookmarkEnd w:id="0"/>
     <w:p>
       <w:pPr>
         <w:jc w:val="left"/>
@@ -882,7 +945,103 @@
           <w:szCs w:val="19"/>
           <w:lang w:val="en-US"/>
         </w:rPr>
-        <w:t xml:space="preserve">Web accessibility (one </w:t>
+        <w:t>Web accessibility</w:t>
+      </w:r>
+    </w:p>
+    <w:p>
+      <w:pPr>
+        <w:ind w:left="170"/>
+        <w:jc w:val="left"/>
+        <w:rPr>
+          <w:color w:val="7F7F7F" w:themeColor="text1" w:themeTint="80"/>
+          <w:sz w:val="19"/>
+          <w:szCs w:val="19"/>
+          <w:lang w:val="en-US"/>
+        </w:rPr>
+      </w:pPr>
+      <w:r>
+        <w:rPr>
+          <w:color w:val="7F7F7F" w:themeColor="text1" w:themeTint="80"/>
+          <w:sz w:val="19"/>
+          <w:szCs w:val="19"/>
+          <w:lang w:val="en-US"/>
+        </w:rPr>
+        <w:t>Animations in HTML</w:t>
+      </w:r>
+      <w:r>
+        <w:rPr>
+          <w:color w:val="7F7F7F" w:themeColor="text1" w:themeTint="80"/>
+          <w:sz w:val="19"/>
+          <w:szCs w:val="19"/>
+          <w:lang w:val="en-US"/>
+        </w:rPr>
+        <w:t>/HTML5</w:t>
+      </w:r>
+    </w:p>
+    <w:p>
+      <w:pPr>
+        <w:ind w:left="170"/>
+        <w:jc w:val="left"/>
+        <w:rPr>
+          <w:color w:val="7F7F7F" w:themeColor="text1" w:themeTint="80"/>
+          <w:sz w:val="19"/>
+          <w:szCs w:val="19"/>
+          <w:lang w:val="en-US"/>
+        </w:rPr>
+      </w:pPr>
+      <w:r>
+        <w:rPr>
+          <w:color w:val="7F7F7F" w:themeColor="text1" w:themeTint="80"/>
+          <w:sz w:val="19"/>
+          <w:szCs w:val="19"/>
+          <w:lang w:val="en-US"/>
+        </w:rPr>
+        <w:t>Interactive objects</w:t>
+      </w:r>
+      <w:r>
+        <w:rPr>
+          <w:color w:val="7F7F7F" w:themeColor="text1" w:themeTint="80"/>
+          <w:sz w:val="19"/>
+          <w:szCs w:val="19"/>
+          <w:lang w:val="en-US"/>
+        </w:rPr>
+        <w:t>, r</w:t>
+      </w:r>
+      <w:r>
+        <w:rPr>
+          <w:color w:val="7F7F7F" w:themeColor="text1" w:themeTint="80"/>
+          <w:sz w:val="19"/>
+          <w:szCs w:val="19"/>
+          <w:lang w:val="en-US"/>
+        </w:rPr>
+        <w:t xml:space="preserve">esponsive </w:t>
+      </w:r>
+      <w:r>
+        <w:rPr>
+          <w:color w:val="7F7F7F" w:themeColor="text1" w:themeTint="80"/>
+          <w:sz w:val="19"/>
+          <w:szCs w:val="19"/>
+          <w:lang w:val="en-US"/>
+        </w:rPr>
+        <w:t>design, and c</w:t>
+      </w:r>
+      <w:r>
+        <w:rPr>
+          <w:color w:val="7F7F7F" w:themeColor="text1" w:themeTint="80"/>
+          <w:sz w:val="19"/>
+          <w:szCs w:val="19"/>
+          <w:lang w:val="en-US"/>
+        </w:rPr>
+        <w:t xml:space="preserve">omponentization </w:t>
+      </w:r>
+      <w:r>
+        <w:rPr>
+          <w:color w:val="7F7F7F" w:themeColor="text1" w:themeTint="80"/>
+          <w:sz w:val="19"/>
+          <w:szCs w:val="19"/>
+          <w:lang w:val="en-US"/>
+        </w:rPr>
+        <w:t xml:space="preserve">for </w:t>
       </w:r>
       <w:r>
         <w:rPr>
@@ -900,26 +1059,25 @@
           <w:szCs w:val="19"/>
           <w:lang w:val="en-US"/>
         </w:rPr>
-        <w:t xml:space="preserve">eb for </w:t>
-      </w:r>
-      <w:r>
-        <w:rPr>
-          <w:b/>
-          <w:color w:val="7F7F7F" w:themeColor="text1" w:themeTint="80"/>
-          <w:sz w:val="19"/>
-          <w:szCs w:val="19"/>
-          <w:lang w:val="en-US"/>
-        </w:rPr>
-        <w:t>all</w:t>
-      </w:r>
-      <w:r>
-        <w:rPr>
-          <w:color w:val="7F7F7F" w:themeColor="text1" w:themeTint="80"/>
-          <w:sz w:val="19"/>
-          <w:szCs w:val="19"/>
-          <w:lang w:val="en-US"/>
-        </w:rPr>
-        <w:t>)</w:t>
+        <w:t xml:space="preserve">eb and </w:t>
+      </w:r>
+      <w:r>
+        <w:rPr>
+          <w:color w:val="7F7F7F" w:themeColor="text1" w:themeTint="80"/>
+          <w:sz w:val="19"/>
+          <w:szCs w:val="19"/>
+          <w:lang w:val="en-US"/>
+        </w:rPr>
+        <w:t>M</w:t>
+      </w:r>
+      <w:r>
+        <w:rPr>
+          <w:color w:val="7F7F7F" w:themeColor="text1" w:themeTint="80"/>
+          <w:sz w:val="19"/>
+          <w:szCs w:val="19"/>
+          <w:lang w:val="en-US"/>
+        </w:rPr>
+        <w:t>obile</w:t>
       </w:r>
     </w:p>
     <w:p>
@@ -940,16 +1098,34 @@
           <w:szCs w:val="19"/>
           <w:lang w:val="en-US"/>
         </w:rPr>
-        <w:t>Animations in HTML</w:t>
-      </w:r>
-      <w:r>
-        <w:rPr>
-          <w:color w:val="7F7F7F" w:themeColor="text1" w:themeTint="80"/>
-          <w:sz w:val="19"/>
-          <w:szCs w:val="19"/>
-          <w:lang w:val="en-US"/>
-        </w:rPr>
-        <w:t>/HTML5</w:t>
+        <w:t>V</w:t>
+      </w:r>
+      <w:r>
+        <w:rPr>
+          <w:color w:val="7F7F7F" w:themeColor="text1" w:themeTint="80"/>
+          <w:sz w:val="19"/>
+          <w:szCs w:val="19"/>
+          <w:lang w:val="en-US"/>
+        </w:rPr>
+        <w:t xml:space="preserve">ersioning </w:t>
+      </w:r>
+      <w:r>
+        <w:rPr>
+          <w:color w:val="7F7F7F" w:themeColor="text1" w:themeTint="80"/>
+          <w:sz w:val="19"/>
+          <w:szCs w:val="19"/>
+          <w:lang w:val="en-US"/>
+        </w:rPr>
+        <w:t>and i</w:t>
+      </w:r>
+      <w:r>
+        <w:rPr>
+          <w:color w:val="7F7F7F" w:themeColor="text1" w:themeTint="80"/>
+          <w:sz w:val="19"/>
+          <w:szCs w:val="19"/>
+          <w:lang w:val="en-US"/>
+        </w:rPr>
+        <w:t>ntegration with Git</w:t>
       </w:r>
     </w:p>
     <w:p>
@@ -957,103 +1133,350 @@
         <w:ind w:left="170"/>
         <w:jc w:val="left"/>
         <w:rPr>
-          <w:b/>
-          <w:color w:val="7F7F7F" w:themeColor="text1" w:themeTint="80"/>
-          <w:sz w:val="19"/>
-          <w:szCs w:val="19"/>
-          <w:lang w:val="en-US"/>
-        </w:rPr>
-      </w:pPr>
-      <w:r>
-        <w:rPr>
-          <w:color w:val="7F7F7F" w:themeColor="text1" w:themeTint="80"/>
-          <w:sz w:val="19"/>
-          <w:szCs w:val="19"/>
-          <w:lang w:val="en-US"/>
-        </w:rPr>
-        <w:t>Interactive objects</w:t>
-      </w:r>
-      <w:r>
-        <w:rPr>
-          <w:color w:val="7F7F7F" w:themeColor="text1" w:themeTint="80"/>
-          <w:sz w:val="19"/>
-          <w:szCs w:val="19"/>
-          <w:lang w:val="en-US"/>
-        </w:rPr>
-        <w:t>, r</w:t>
-      </w:r>
-      <w:r>
-        <w:rPr>
-          <w:color w:val="7F7F7F" w:themeColor="text1" w:themeTint="80"/>
-          <w:sz w:val="19"/>
-          <w:szCs w:val="19"/>
-          <w:lang w:val="en-US"/>
-        </w:rPr>
-        <w:t xml:space="preserve">esponsive </w:t>
-      </w:r>
-      <w:r>
-        <w:rPr>
-          <w:color w:val="7F7F7F" w:themeColor="text1" w:themeTint="80"/>
-          <w:sz w:val="19"/>
-          <w:szCs w:val="19"/>
-          <w:lang w:val="en-US"/>
-        </w:rPr>
-        <w:t>design, and c</w:t>
-      </w:r>
-      <w:r>
-        <w:rPr>
-          <w:color w:val="7F7F7F" w:themeColor="text1" w:themeTint="80"/>
-          <w:sz w:val="19"/>
-          <w:szCs w:val="19"/>
-          <w:lang w:val="en-US"/>
-        </w:rPr>
-        <w:t xml:space="preserve">omponentization </w:t>
-      </w:r>
-      <w:r>
-        <w:rPr>
-          <w:color w:val="7F7F7F" w:themeColor="text1" w:themeTint="80"/>
-          <w:sz w:val="19"/>
-          <w:szCs w:val="19"/>
-          <w:lang w:val="en-US"/>
-        </w:rPr>
-        <w:t xml:space="preserve">for </w:t>
-      </w:r>
-      <w:r>
-        <w:rPr>
-          <w:color w:val="7F7F7F" w:themeColor="text1" w:themeTint="80"/>
-          <w:sz w:val="19"/>
-          <w:szCs w:val="19"/>
-          <w:lang w:val="en-US"/>
-        </w:rPr>
-        <w:t>W</w:t>
-      </w:r>
-      <w:r>
-        <w:rPr>
-          <w:color w:val="7F7F7F" w:themeColor="text1" w:themeTint="80"/>
-          <w:sz w:val="19"/>
-          <w:szCs w:val="19"/>
-          <w:lang w:val="en-US"/>
-        </w:rPr>
-        <w:t xml:space="preserve">eb and </w:t>
-      </w:r>
-      <w:r>
-        <w:rPr>
-          <w:color w:val="7F7F7F" w:themeColor="text1" w:themeTint="80"/>
-          <w:sz w:val="19"/>
-          <w:szCs w:val="19"/>
-          <w:lang w:val="en-US"/>
-        </w:rPr>
-        <w:t>M</w:t>
-      </w:r>
-      <w:r>
-        <w:rPr>
-          <w:color w:val="7F7F7F" w:themeColor="text1" w:themeTint="80"/>
-          <w:sz w:val="19"/>
-          <w:szCs w:val="19"/>
-          <w:lang w:val="en-US"/>
-        </w:rPr>
-        <w:t>obile</w:t>
-      </w:r>
+          <w:color w:val="7F7F7F" w:themeColor="text1" w:themeTint="80"/>
+          <w:sz w:val="19"/>
+          <w:szCs w:val="19"/>
+          <w:lang w:val="en-US"/>
+        </w:rPr>
+      </w:pPr>
+      <w:r>
+        <w:rPr>
+          <w:color w:val="7F7F7F" w:themeColor="text1" w:themeTint="80"/>
+          <w:sz w:val="19"/>
+          <w:szCs w:val="19"/>
+          <w:lang w:val="en-US"/>
+        </w:rPr>
+        <w:t xml:space="preserve">Remote repositories: </w:t>
+      </w:r>
+      <w:proofErr w:type="spellStart"/>
+      <w:r>
+        <w:rPr>
+          <w:color w:val="7F7F7F" w:themeColor="text1" w:themeTint="80"/>
+          <w:sz w:val="19"/>
+          <w:szCs w:val="19"/>
+          <w:lang w:val="en-US"/>
+        </w:rPr>
+        <w:t>Github</w:t>
+      </w:r>
+      <w:proofErr w:type="spellEnd"/>
+      <w:r>
+        <w:rPr>
+          <w:color w:val="7F7F7F" w:themeColor="text1" w:themeTint="80"/>
+          <w:sz w:val="19"/>
+          <w:szCs w:val="19"/>
+          <w:lang w:val="en-US"/>
+        </w:rPr>
+        <w:t xml:space="preserve"> and Bitbucket</w:t>
+      </w:r>
+    </w:p>
+    <w:p>
+      <w:pPr>
+        <w:ind w:left="170"/>
+        <w:jc w:val="left"/>
+        <w:rPr>
+          <w:b/>
+          <w:color w:val="7F7F7F" w:themeColor="text1" w:themeTint="80"/>
+          <w:sz w:val="19"/>
+          <w:szCs w:val="19"/>
+          <w:lang w:val="en-US"/>
+        </w:rPr>
+      </w:pPr>
+      <w:r>
+        <w:rPr>
+          <w:color w:val="7F7F7F" w:themeColor="text1" w:themeTint="80"/>
+          <w:sz w:val="19"/>
+          <w:szCs w:val="19"/>
+          <w:lang w:val="en-US"/>
+        </w:rPr>
+        <w:t xml:space="preserve">UX/UI </w:t>
+      </w:r>
+      <w:r>
+        <w:rPr>
+          <w:color w:val="A6A6A6" w:themeColor="background1" w:themeShade="A6"/>
+          <w:sz w:val="19"/>
+          <w:szCs w:val="19"/>
+          <w:lang w:val="en-US"/>
+        </w:rPr>
+        <w:t>(in growth)</w:t>
+      </w:r>
+      <w:r>
+        <w:rPr>
+          <w:b/>
+          <w:color w:val="A6A6A6" w:themeColor="background1" w:themeShade="A6"/>
+          <w:sz w:val="19"/>
+          <w:szCs w:val="19"/>
+          <w:lang w:val="en-US"/>
+        </w:rPr>
+        <w:t xml:space="preserve"> </w:t>
+      </w:r>
+    </w:p>
+    <w:p>
+      <w:pPr>
+        <w:ind w:left="170"/>
+        <w:jc w:val="left"/>
+        <w:rPr>
+          <w:color w:val="7F7F7F" w:themeColor="text1" w:themeTint="80"/>
+          <w:sz w:val="19"/>
+          <w:szCs w:val="19"/>
+          <w:lang w:val="en-US"/>
+        </w:rPr>
+      </w:pPr>
+      <w:r>
+        <w:rPr>
+          <w:color w:val="7F7F7F" w:themeColor="text1" w:themeTint="80"/>
+          <w:sz w:val="19"/>
+          <w:szCs w:val="19"/>
+          <w:lang w:val="en-US"/>
+        </w:rPr>
+        <w:t xml:space="preserve">CI/CD </w:t>
+      </w:r>
+      <w:r>
+        <w:rPr>
+          <w:color w:val="A6A6A6" w:themeColor="background1" w:themeShade="A6"/>
+          <w:sz w:val="19"/>
+          <w:szCs w:val="19"/>
+          <w:lang w:val="en-US"/>
+        </w:rPr>
+        <w:t>(in growth)</w:t>
+      </w:r>
+    </w:p>
+    <w:p>
+      <w:pPr>
+        <w:jc w:val="left"/>
+        <w:rPr>
+          <w:sz w:val="19"/>
+          <w:szCs w:val="19"/>
+          <w:lang w:val="en-US"/>
+        </w:rPr>
+      </w:pPr>
+    </w:p>
+    <w:p>
+      <w:pPr>
+        <w:jc w:val="left"/>
+        <w:rPr>
+          <w:sz w:val="19"/>
+          <w:szCs w:val="19"/>
+          <w:lang w:val="en-US"/>
+        </w:rPr>
+      </w:pPr>
+      <w:r>
+        <w:rPr>
+          <w:b/>
+          <w:sz w:val="19"/>
+          <w:szCs w:val="19"/>
+          <w:lang w:val="en-US"/>
+        </w:rPr>
+        <w:t>Languages</w:t>
+      </w:r>
+    </w:p>
+    <w:p>
+      <w:pPr>
+        <w:ind w:left="170"/>
+        <w:jc w:val="left"/>
+        <w:rPr>
+          <w:color w:val="7F7F7F" w:themeColor="text1" w:themeTint="80"/>
+          <w:sz w:val="19"/>
+          <w:szCs w:val="19"/>
+          <w:lang w:val="en-US"/>
+        </w:rPr>
+      </w:pPr>
+      <w:r>
+        <w:rPr>
+          <w:color w:val="7F7F7F" w:themeColor="text1" w:themeTint="80"/>
+          <w:sz w:val="19"/>
+          <w:szCs w:val="19"/>
+          <w:lang w:val="en-US"/>
+        </w:rPr>
+        <w:t>Portuguese - Native</w:t>
+      </w:r>
+    </w:p>
+    <w:p>
+      <w:pPr>
+        <w:ind w:left="170"/>
+        <w:jc w:val="left"/>
+        <w:rPr>
+          <w:b/>
+          <w:color w:val="7F7F7F" w:themeColor="text1" w:themeTint="80"/>
+          <w:sz w:val="19"/>
+          <w:szCs w:val="19"/>
+          <w:lang w:val="en-US"/>
+        </w:rPr>
+      </w:pPr>
+      <w:r>
+        <w:rPr>
+          <w:color w:val="7F7F7F" w:themeColor="text1" w:themeTint="80"/>
+          <w:sz w:val="19"/>
+          <w:szCs w:val="19"/>
+          <w:lang w:val="en-US"/>
+        </w:rPr>
+        <w:t>English - Intermediate</w:t>
+      </w:r>
+      <w:r>
+        <w:rPr>
+          <w:b/>
+          <w:color w:val="7F7F7F" w:themeColor="text1" w:themeTint="80"/>
+          <w:sz w:val="19"/>
+          <w:szCs w:val="19"/>
+          <w:lang w:val="en-US"/>
+        </w:rPr>
+        <w:t xml:space="preserve"> </w:t>
+      </w:r>
+    </w:p>
+    <w:p>
+      <w:pPr>
+        <w:ind w:left="170"/>
+        <w:jc w:val="left"/>
+        <w:rPr>
+          <w:b/>
+          <w:color w:val="7F7F7F" w:themeColor="text1" w:themeTint="80"/>
+          <w:sz w:val="19"/>
+          <w:szCs w:val="19"/>
+          <w:lang w:val="en-US"/>
+        </w:rPr>
+      </w:pPr>
+    </w:p>
+    <w:p>
+      <w:pPr>
+        <w:jc w:val="left"/>
+        <w:rPr>
+          <w:b/>
+          <w:sz w:val="19"/>
+          <w:szCs w:val="19"/>
+          <w:lang w:val="en-US"/>
+        </w:rPr>
+      </w:pPr>
+      <w:r>
+        <w:rPr>
+          <w:b/>
+          <w:sz w:val="19"/>
+          <w:szCs w:val="19"/>
+          <w:lang w:val="en-US"/>
+        </w:rPr>
+        <w:t>Proficient</w:t>
+      </w:r>
+      <w:r>
+        <w:rPr>
+          <w:b/>
+          <w:sz w:val="19"/>
+          <w:szCs w:val="19"/>
+          <w:lang w:val="en-US"/>
+        </w:rPr>
+        <w:t xml:space="preserve"> </w:t>
+      </w:r>
+      <w:r>
+        <w:rPr>
+          <w:b/>
+          <w:sz w:val="19"/>
+          <w:szCs w:val="19"/>
+          <w:lang w:val="en-US"/>
+        </w:rPr>
+        <w:t>user</w:t>
+      </w:r>
+      <w:r>
+        <w:rPr>
+          <w:b/>
+          <w:sz w:val="19"/>
+          <w:szCs w:val="19"/>
+          <w:lang w:val="en-US"/>
+        </w:rPr>
+        <w:t xml:space="preserve"> </w:t>
+      </w:r>
+      <w:r>
+        <w:rPr>
+          <w:b/>
+          <w:sz w:val="19"/>
+          <w:szCs w:val="19"/>
+          <w:lang w:val="en-US"/>
+        </w:rPr>
+        <w:t>of</w:t>
+      </w:r>
+      <w:r>
+        <w:rPr>
+          <w:b/>
+          <w:sz w:val="19"/>
+          <w:szCs w:val="19"/>
+          <w:lang w:val="en-US"/>
+        </w:rPr>
+        <w:t xml:space="preserve"> </w:t>
+      </w:r>
+      <w:r>
+        <w:rPr>
+          <w:b/>
+          <w:sz w:val="19"/>
+          <w:szCs w:val="19"/>
+          <w:lang w:val="en-US"/>
+        </w:rPr>
+        <w:t>MS</w:t>
+      </w:r>
+      <w:r>
+        <w:rPr>
+          <w:b/>
+          <w:sz w:val="19"/>
+          <w:szCs w:val="19"/>
+          <w:lang w:val="en-US"/>
+        </w:rPr>
+        <w:t xml:space="preserve"> </w:t>
+      </w:r>
+      <w:r>
+        <w:rPr>
+          <w:b/>
+          <w:sz w:val="19"/>
+          <w:szCs w:val="19"/>
+          <w:lang w:val="en-US"/>
+        </w:rPr>
+        <w:t>Office</w:t>
+      </w:r>
+      <w:r>
+        <w:rPr>
+          <w:b/>
+          <w:sz w:val="19"/>
+          <w:szCs w:val="19"/>
+          <w:lang w:val="en-US"/>
+        </w:rPr>
+        <w:t>.</w:t>
+      </w:r>
+    </w:p>
+    <w:p>
+      <w:pPr>
+        <w:ind w:left="170"/>
+        <w:jc w:val="left"/>
+        <w:rPr>
+          <w:color w:val="7F7F7F" w:themeColor="text1" w:themeTint="80"/>
+          <w:sz w:val="19"/>
+          <w:szCs w:val="19"/>
+          <w:lang w:val="en-US"/>
+        </w:rPr>
+      </w:pPr>
+      <w:r>
+        <w:rPr>
+          <w:b/>
+          <w:color w:val="7F7F7F" w:themeColor="text1" w:themeTint="80"/>
+          <w:sz w:val="19"/>
+          <w:szCs w:val="19"/>
+          <w:lang w:val="en-US"/>
+        </w:rPr>
+        <w:t>IDE:</w:t>
+      </w:r>
+      <w:r>
+        <w:rPr>
+          <w:color w:val="7F7F7F" w:themeColor="text1" w:themeTint="80"/>
+          <w:sz w:val="19"/>
+          <w:szCs w:val="19"/>
+          <w:lang w:val="en-US"/>
+        </w:rPr>
+        <w:t xml:space="preserve"> </w:t>
+      </w:r>
+      <w:proofErr w:type="spellStart"/>
+      <w:r>
+        <w:rPr>
+          <w:color w:val="7F7F7F" w:themeColor="text1" w:themeTint="80"/>
+          <w:sz w:val="19"/>
+          <w:szCs w:val="19"/>
+          <w:lang w:val="en-US"/>
+        </w:rPr>
+        <w:t>VSCode</w:t>
+      </w:r>
+      <w:proofErr w:type="spellEnd"/>
       <w:r>
         <w:rPr>
           <w:color w:val="7F7F7F" w:themeColor="text1" w:themeTint="80"/>
@@ -1063,14 +1486,195 @@
         </w:rPr>
         <w:t xml:space="preserve">, </w:t>
       </w:r>
-      <w:r>
-        <w:rPr>
-          <w:color w:val="7F7F7F" w:themeColor="text1" w:themeTint="80"/>
-          <w:sz w:val="19"/>
-          <w:szCs w:val="19"/>
-          <w:lang w:val="en-US"/>
-        </w:rPr>
-        <w:t xml:space="preserve">UX/UI </w:t>
+      <w:proofErr w:type="spellStart"/>
+      <w:r>
+        <w:rPr>
+          <w:color w:val="7F7F7F" w:themeColor="text1" w:themeTint="80"/>
+          <w:sz w:val="19"/>
+          <w:szCs w:val="19"/>
+          <w:lang w:val="en-US"/>
+        </w:rPr>
+        <w:t>SublimeText</w:t>
+      </w:r>
+      <w:proofErr w:type="spellEnd"/>
+    </w:p>
+    <w:p>
+      <w:pPr>
+        <w:ind w:left="170"/>
+        <w:jc w:val="left"/>
+        <w:rPr>
+          <w:color w:val="7F7F7F" w:themeColor="text1" w:themeTint="80"/>
+          <w:sz w:val="19"/>
+          <w:szCs w:val="19"/>
+          <w:lang w:val="en-US"/>
+        </w:rPr>
+      </w:pPr>
+      <w:r>
+        <w:rPr>
+          <w:b/>
+          <w:color w:val="7F7F7F" w:themeColor="text1" w:themeTint="80"/>
+          <w:sz w:val="19"/>
+          <w:szCs w:val="19"/>
+          <w:lang w:val="en-US"/>
+        </w:rPr>
+        <w:t>Versioning:</w:t>
+      </w:r>
+      <w:r>
+        <w:rPr>
+          <w:color w:val="7F7F7F" w:themeColor="text1" w:themeTint="80"/>
+          <w:sz w:val="19"/>
+          <w:szCs w:val="19"/>
+          <w:lang w:val="en-US"/>
+        </w:rPr>
+        <w:t xml:space="preserve"> </w:t>
+      </w:r>
+      <w:r>
+        <w:rPr>
+          <w:color w:val="7F7F7F" w:themeColor="text1" w:themeTint="80"/>
+          <w:sz w:val="19"/>
+          <w:szCs w:val="19"/>
+          <w:lang w:val="en-US"/>
+        </w:rPr>
+        <w:t>Git</w:t>
+      </w:r>
+    </w:p>
+    <w:p>
+      <w:pPr>
+        <w:ind w:left="170"/>
+        <w:jc w:val="left"/>
+        <w:rPr>
+          <w:color w:val="7F7F7F" w:themeColor="text1" w:themeTint="80"/>
+          <w:sz w:val="19"/>
+          <w:szCs w:val="19"/>
+          <w:lang w:val="en-US"/>
+        </w:rPr>
+      </w:pPr>
+      <w:r>
+        <w:rPr>
+          <w:b/>
+          <w:color w:val="7F7F7F" w:themeColor="text1" w:themeTint="80"/>
+          <w:sz w:val="19"/>
+          <w:szCs w:val="19"/>
+          <w:lang w:val="en-US"/>
+        </w:rPr>
+        <w:t>Pack manager:</w:t>
+      </w:r>
+      <w:r>
+        <w:rPr>
+          <w:color w:val="7F7F7F" w:themeColor="text1" w:themeTint="80"/>
+          <w:sz w:val="19"/>
+          <w:szCs w:val="19"/>
+          <w:lang w:val="en-US"/>
+        </w:rPr>
+        <w:t xml:space="preserve"> </w:t>
+      </w:r>
+      <w:proofErr w:type="spellStart"/>
+      <w:r>
+        <w:rPr>
+          <w:color w:val="7F7F7F" w:themeColor="text1" w:themeTint="80"/>
+          <w:sz w:val="19"/>
+          <w:szCs w:val="19"/>
+          <w:lang w:val="en-US"/>
+        </w:rPr>
+        <w:t>Npm</w:t>
+      </w:r>
+      <w:proofErr w:type="spellEnd"/>
+      <w:r>
+        <w:rPr>
+          <w:color w:val="7F7F7F" w:themeColor="text1" w:themeTint="80"/>
+          <w:sz w:val="19"/>
+          <w:szCs w:val="19"/>
+          <w:lang w:val="en-US"/>
+        </w:rPr>
+        <w:t>, Yarn, Bower</w:t>
+      </w:r>
+    </w:p>
+    <w:p>
+      <w:pPr>
+        <w:ind w:left="170"/>
+        <w:jc w:val="left"/>
+        <w:rPr>
+          <w:color w:val="7F7F7F" w:themeColor="text1" w:themeTint="80"/>
+          <w:sz w:val="19"/>
+          <w:szCs w:val="19"/>
+          <w:lang w:val="en-US"/>
+        </w:rPr>
+      </w:pPr>
+      <w:r>
+        <w:rPr>
+          <w:b/>
+          <w:color w:val="7F7F7F" w:themeColor="text1" w:themeTint="80"/>
+          <w:sz w:val="19"/>
+          <w:szCs w:val="19"/>
+          <w:lang w:val="en-US"/>
+        </w:rPr>
+        <w:t>Adobe</w:t>
+      </w:r>
+      <w:r>
+        <w:rPr>
+          <w:b/>
+          <w:color w:val="7F7F7F" w:themeColor="text1" w:themeTint="80"/>
+          <w:sz w:val="19"/>
+          <w:szCs w:val="19"/>
+          <w:lang w:val="en-US"/>
+        </w:rPr>
+        <w:t>:</w:t>
+      </w:r>
+      <w:r>
+        <w:rPr>
+          <w:color w:val="7F7F7F" w:themeColor="text1" w:themeTint="80"/>
+          <w:sz w:val="19"/>
+          <w:szCs w:val="19"/>
+          <w:lang w:val="en-US"/>
+        </w:rPr>
+        <w:t xml:space="preserve"> </w:t>
+      </w:r>
+      <w:r>
+        <w:rPr>
+          <w:color w:val="7F7F7F" w:themeColor="text1" w:themeTint="80"/>
+          <w:sz w:val="19"/>
+          <w:szCs w:val="19"/>
+          <w:lang w:val="en-US"/>
+        </w:rPr>
+        <w:t>Photoshop</w:t>
+      </w:r>
+      <w:r>
+        <w:rPr>
+          <w:color w:val="7F7F7F" w:themeColor="text1" w:themeTint="80"/>
+          <w:sz w:val="19"/>
+          <w:szCs w:val="19"/>
+          <w:lang w:val="en-US"/>
+        </w:rPr>
+        <w:t xml:space="preserve">, </w:t>
+      </w:r>
+      <w:proofErr w:type="spellStart"/>
+      <w:r>
+        <w:rPr>
+          <w:color w:val="7F7F7F" w:themeColor="text1" w:themeTint="80"/>
+          <w:sz w:val="19"/>
+          <w:szCs w:val="19"/>
+          <w:lang w:val="en-US"/>
+        </w:rPr>
+        <w:t>Ilustrator</w:t>
+      </w:r>
+      <w:proofErr w:type="spellEnd"/>
+      <w:r>
+        <w:rPr>
+          <w:color w:val="7F7F7F" w:themeColor="text1" w:themeTint="80"/>
+          <w:sz w:val="19"/>
+          <w:szCs w:val="19"/>
+          <w:lang w:val="en-US"/>
+        </w:rPr>
+        <w:t xml:space="preserve">, </w:t>
+      </w:r>
+      <w:r>
+        <w:rPr>
+          <w:color w:val="7F7F7F" w:themeColor="text1" w:themeTint="80"/>
+          <w:sz w:val="19"/>
+          <w:szCs w:val="19"/>
+          <w:lang w:val="en-US"/>
+        </w:rPr>
+        <w:t xml:space="preserve">Adobe XD </w:t>
       </w:r>
       <w:r>
         <w:rPr>
@@ -1079,65 +1683,449 @@
           <w:szCs w:val="19"/>
           <w:lang w:val="en-US"/>
         </w:rPr>
+        <w:t>(in growth</w:t>
+      </w:r>
+      <w:r>
+        <w:rPr>
+          <w:color w:val="A6A6A6" w:themeColor="background1" w:themeShade="A6"/>
+          <w:sz w:val="19"/>
+          <w:szCs w:val="19"/>
+          <w:lang w:val="en-US"/>
+        </w:rPr>
+        <w:t xml:space="preserve">), </w:t>
+      </w:r>
+      <w:proofErr w:type="spellStart"/>
+      <w:r>
+        <w:rPr>
+          <w:color w:val="7F7F7F" w:themeColor="text1" w:themeTint="80"/>
+          <w:sz w:val="19"/>
+          <w:szCs w:val="19"/>
+          <w:lang w:val="en-US"/>
+        </w:rPr>
+        <w:t>Indesign</w:t>
+      </w:r>
+      <w:proofErr w:type="spellEnd"/>
+      <w:r>
+        <w:rPr>
+          <w:color w:val="7F7F7F" w:themeColor="text1" w:themeTint="80"/>
+          <w:sz w:val="19"/>
+          <w:szCs w:val="19"/>
+          <w:lang w:val="en-US"/>
+        </w:rPr>
+        <w:t xml:space="preserve">, </w:t>
+      </w:r>
+      <w:r>
+        <w:rPr>
+          <w:color w:val="7F7F7F" w:themeColor="text1" w:themeTint="80"/>
+          <w:sz w:val="19"/>
+          <w:szCs w:val="19"/>
+          <w:lang w:val="en-US"/>
+        </w:rPr>
+        <w:t>Premiere</w:t>
+      </w:r>
+      <w:r>
+        <w:rPr>
+          <w:color w:val="7F7F7F" w:themeColor="text1" w:themeTint="80"/>
+          <w:sz w:val="19"/>
+          <w:szCs w:val="19"/>
+          <w:lang w:val="en-US"/>
+        </w:rPr>
+        <w:t xml:space="preserve">, </w:t>
+      </w:r>
+      <w:r>
+        <w:rPr>
+          <w:color w:val="7F7F7F" w:themeColor="text1" w:themeTint="80"/>
+          <w:sz w:val="19"/>
+          <w:szCs w:val="19"/>
+          <w:lang w:val="en-US"/>
+        </w:rPr>
+        <w:t>After Effects</w:t>
+      </w:r>
+      <w:r>
+        <w:rPr>
+          <w:color w:val="7F7F7F" w:themeColor="text1" w:themeTint="80"/>
+          <w:sz w:val="19"/>
+          <w:szCs w:val="19"/>
+          <w:lang w:val="en-US"/>
+        </w:rPr>
+        <w:t xml:space="preserve">, Edge Animate </w:t>
+      </w:r>
+    </w:p>
+    <w:p>
+      <w:pPr>
+        <w:ind w:left="170"/>
+        <w:jc w:val="left"/>
+        <w:rPr>
+          <w:color w:val="7F7F7F" w:themeColor="text1" w:themeTint="80"/>
+          <w:sz w:val="19"/>
+          <w:szCs w:val="19"/>
+          <w:lang w:val="en-US"/>
+        </w:rPr>
+      </w:pPr>
+      <w:r>
+        <w:rPr>
+          <w:b/>
+          <w:color w:val="7F7F7F" w:themeColor="text1" w:themeTint="80"/>
+          <w:sz w:val="19"/>
+          <w:szCs w:val="19"/>
+          <w:lang w:val="en-US"/>
+        </w:rPr>
+        <w:t>CMS:</w:t>
+      </w:r>
+      <w:r>
+        <w:rPr>
+          <w:color w:val="7F7F7F" w:themeColor="text1" w:themeTint="80"/>
+          <w:sz w:val="19"/>
+          <w:szCs w:val="19"/>
+          <w:lang w:val="en-US"/>
+        </w:rPr>
+        <w:t xml:space="preserve"> </w:t>
+      </w:r>
+      <w:proofErr w:type="spellStart"/>
+      <w:r>
+        <w:rPr>
+          <w:color w:val="7F7F7F" w:themeColor="text1" w:themeTint="80"/>
+          <w:sz w:val="19"/>
+          <w:szCs w:val="19"/>
+          <w:lang w:val="en-US"/>
+        </w:rPr>
+        <w:t>Webflow</w:t>
+      </w:r>
+      <w:proofErr w:type="spellEnd"/>
+      <w:r>
+        <w:rPr>
+          <w:color w:val="7F7F7F" w:themeColor="text1" w:themeTint="80"/>
+          <w:sz w:val="19"/>
+          <w:szCs w:val="19"/>
+          <w:lang w:val="en-US"/>
+        </w:rPr>
+        <w:t xml:space="preserve">, </w:t>
+      </w:r>
+      <w:proofErr w:type="spellStart"/>
+      <w:r>
+        <w:rPr>
+          <w:color w:val="7F7F7F" w:themeColor="text1" w:themeTint="80"/>
+          <w:sz w:val="19"/>
+          <w:szCs w:val="19"/>
+          <w:lang w:val="en-US"/>
+        </w:rPr>
+        <w:t>Wordpress</w:t>
+      </w:r>
+      <w:proofErr w:type="spellEnd"/>
+      <w:r>
+        <w:rPr>
+          <w:color w:val="7F7F7F" w:themeColor="text1" w:themeTint="80"/>
+          <w:sz w:val="19"/>
+          <w:szCs w:val="19"/>
+          <w:lang w:val="en-US"/>
+        </w:rPr>
+        <w:t xml:space="preserve">, </w:t>
+      </w:r>
+      <w:proofErr w:type="spellStart"/>
+      <w:r>
+        <w:rPr>
+          <w:color w:val="7F7F7F" w:themeColor="text1" w:themeTint="80"/>
+          <w:sz w:val="19"/>
+          <w:szCs w:val="19"/>
+          <w:lang w:val="en-US"/>
+        </w:rPr>
+        <w:t>BootstrapStudio</w:t>
+      </w:r>
+      <w:proofErr w:type="spellEnd"/>
+    </w:p>
+    <w:p>
+      <w:pPr>
+        <w:ind w:left="170"/>
+        <w:jc w:val="left"/>
+        <w:rPr>
+          <w:color w:val="7F7F7F" w:themeColor="text1" w:themeTint="80"/>
+          <w:sz w:val="19"/>
+          <w:szCs w:val="19"/>
+          <w:lang w:val="en-US"/>
+        </w:rPr>
+      </w:pPr>
+      <w:r>
+        <w:rPr>
+          <w:b/>
+          <w:color w:val="7F7F7F" w:themeColor="text1" w:themeTint="80"/>
+          <w:sz w:val="19"/>
+          <w:szCs w:val="19"/>
+          <w:lang w:val="en-US"/>
+        </w:rPr>
+        <w:t>Framewor</w:t>
+      </w:r>
+      <w:r>
+        <w:rPr>
+          <w:b/>
+          <w:color w:val="7F7F7F" w:themeColor="text1" w:themeTint="80"/>
+          <w:sz w:val="19"/>
+          <w:szCs w:val="19"/>
+          <w:lang w:val="en-US"/>
+        </w:rPr>
+        <w:t>ks:</w:t>
+      </w:r>
+      <w:r>
+        <w:rPr>
+          <w:color w:val="7F7F7F" w:themeColor="text1" w:themeTint="80"/>
+          <w:sz w:val="19"/>
+          <w:szCs w:val="19"/>
+          <w:lang w:val="en-US"/>
+        </w:rPr>
+        <w:t xml:space="preserve"> </w:t>
+      </w:r>
+      <w:r>
+        <w:rPr>
+          <w:color w:val="7F7F7F" w:themeColor="text1" w:themeTint="80"/>
+          <w:sz w:val="19"/>
+          <w:szCs w:val="19"/>
+          <w:lang w:val="en-US"/>
+        </w:rPr>
+        <w:t>Bootstrap</w:t>
+      </w:r>
+      <w:r>
+        <w:rPr>
+          <w:color w:val="7F7F7F" w:themeColor="text1" w:themeTint="80"/>
+          <w:sz w:val="19"/>
+          <w:szCs w:val="19"/>
+          <w:lang w:val="en-US"/>
+        </w:rPr>
+        <w:t xml:space="preserve">, </w:t>
+      </w:r>
+      <w:proofErr w:type="spellStart"/>
+      <w:r>
+        <w:rPr>
+          <w:color w:val="7F7F7F" w:themeColor="text1" w:themeTint="80"/>
+          <w:sz w:val="19"/>
+          <w:szCs w:val="19"/>
+          <w:lang w:val="en-US"/>
+        </w:rPr>
+        <w:t>Bulma</w:t>
+      </w:r>
+      <w:proofErr w:type="spellEnd"/>
+      <w:r>
+        <w:rPr>
+          <w:color w:val="7F7F7F" w:themeColor="text1" w:themeTint="80"/>
+          <w:sz w:val="19"/>
+          <w:szCs w:val="19"/>
+          <w:lang w:val="en-US"/>
+        </w:rPr>
+        <w:t>, Foundation</w:t>
+      </w:r>
+    </w:p>
+    <w:p>
+      <w:pPr>
+        <w:ind w:left="170"/>
+        <w:jc w:val="left"/>
+        <w:rPr>
+          <w:color w:val="7F7F7F" w:themeColor="text1" w:themeTint="80"/>
+          <w:sz w:val="19"/>
+          <w:szCs w:val="19"/>
+          <w:lang w:val="en-US"/>
+        </w:rPr>
+      </w:pPr>
+      <w:r>
+        <w:rPr>
+          <w:b/>
+          <w:color w:val="7F7F7F" w:themeColor="text1" w:themeTint="80"/>
+          <w:sz w:val="19"/>
+          <w:szCs w:val="19"/>
+          <w:lang w:val="en-US"/>
+        </w:rPr>
+        <w:t>Design and Prototyping:</w:t>
+      </w:r>
+      <w:r>
+        <w:rPr>
+          <w:color w:val="7F7F7F" w:themeColor="text1" w:themeTint="80"/>
+          <w:sz w:val="19"/>
+          <w:szCs w:val="19"/>
+          <w:lang w:val="en-US"/>
+        </w:rPr>
+        <w:t xml:space="preserve"> </w:t>
+      </w:r>
+      <w:r>
+        <w:rPr>
+          <w:color w:val="7F7F7F" w:themeColor="text1" w:themeTint="80"/>
+          <w:sz w:val="19"/>
+          <w:szCs w:val="19"/>
+          <w:lang w:val="en-US"/>
+        </w:rPr>
+        <w:t>Sketch</w:t>
+      </w:r>
+      <w:r>
+        <w:rPr>
+          <w:color w:val="7F7F7F" w:themeColor="text1" w:themeTint="80"/>
+          <w:sz w:val="19"/>
+          <w:szCs w:val="19"/>
+          <w:lang w:val="en-US"/>
+        </w:rPr>
+        <w:t xml:space="preserve">, </w:t>
+      </w:r>
+      <w:proofErr w:type="spellStart"/>
+      <w:r>
+        <w:rPr>
+          <w:color w:val="7F7F7F" w:themeColor="text1" w:themeTint="80"/>
+          <w:sz w:val="19"/>
+          <w:szCs w:val="19"/>
+          <w:lang w:val="en-US"/>
+        </w:rPr>
+        <w:t>Zeplin</w:t>
+      </w:r>
+      <w:proofErr w:type="spellEnd"/>
+      <w:r>
+        <w:rPr>
+          <w:color w:val="7F7F7F" w:themeColor="text1" w:themeTint="80"/>
+          <w:sz w:val="19"/>
+          <w:szCs w:val="19"/>
+          <w:lang w:val="en-US"/>
+        </w:rPr>
+        <w:t xml:space="preserve"> </w:t>
+      </w:r>
+      <w:r>
+        <w:rPr>
+          <w:color w:val="A6A6A6" w:themeColor="background1" w:themeShade="A6"/>
+          <w:sz w:val="19"/>
+          <w:szCs w:val="19"/>
+          <w:lang w:val="en-US"/>
+        </w:rPr>
         <w:t>(in growth)</w:t>
       </w:r>
-      <w:r>
-        <w:rPr>
-          <w:b/>
+    </w:p>
+    <w:p>
+      <w:pPr>
+        <w:ind w:left="170"/>
+        <w:jc w:val="left"/>
+        <w:rPr>
           <w:color w:val="A6A6A6" w:themeColor="background1" w:themeShade="A6"/>
           <w:sz w:val="19"/>
           <w:szCs w:val="19"/>
           <w:lang w:val="en-US"/>
         </w:rPr>
+      </w:pPr>
+      <w:r>
+        <w:rPr>
+          <w:b/>
+          <w:color w:val="7F7F7F" w:themeColor="text1" w:themeTint="80"/>
+          <w:sz w:val="19"/>
+          <w:szCs w:val="19"/>
+          <w:lang w:val="en-US"/>
+        </w:rPr>
+        <w:t>Automation:</w:t>
+      </w:r>
+      <w:r>
+        <w:rPr>
+          <w:color w:val="7F7F7F" w:themeColor="text1" w:themeTint="80"/>
+          <w:sz w:val="19"/>
+          <w:szCs w:val="19"/>
+          <w:lang w:val="en-US"/>
+        </w:rPr>
         <w:t xml:space="preserve"> </w:t>
       </w:r>
+      <w:r>
+        <w:rPr>
+          <w:color w:val="7F7F7F" w:themeColor="text1" w:themeTint="80"/>
+          <w:sz w:val="19"/>
+          <w:szCs w:val="19"/>
+          <w:lang w:val="en-US"/>
+        </w:rPr>
+        <w:t>Gulp</w:t>
+      </w:r>
+      <w:r>
+        <w:rPr>
+          <w:color w:val="7F7F7F" w:themeColor="text1" w:themeTint="80"/>
+          <w:sz w:val="19"/>
+          <w:szCs w:val="19"/>
+          <w:lang w:val="en-US"/>
+        </w:rPr>
+        <w:t>, Webpack</w:t>
+      </w:r>
+      <w:r>
+        <w:rPr>
+          <w:color w:val="7F7F7F" w:themeColor="text1" w:themeTint="80"/>
+          <w:sz w:val="19"/>
+          <w:szCs w:val="19"/>
+          <w:lang w:val="en-US"/>
+        </w:rPr>
+        <w:t xml:space="preserve"> </w:t>
+      </w:r>
+      <w:r>
+        <w:rPr>
+          <w:color w:val="A6A6A6" w:themeColor="background1" w:themeShade="A6"/>
+          <w:sz w:val="19"/>
+          <w:szCs w:val="19"/>
+          <w:lang w:val="en-US"/>
+        </w:rPr>
+        <w:t>(in growth)</w:t>
+      </w:r>
     </w:p>
     <w:p>
       <w:pPr>
         <w:ind w:left="170"/>
         <w:jc w:val="left"/>
         <w:rPr>
-          <w:color w:val="7F7F7F" w:themeColor="text1" w:themeTint="80"/>
-          <w:sz w:val="19"/>
-          <w:szCs w:val="19"/>
-          <w:lang w:val="en-US"/>
-        </w:rPr>
-      </w:pPr>
-      <w:r>
-        <w:rPr>
-          <w:color w:val="7F7F7F" w:themeColor="text1" w:themeTint="80"/>
-          <w:sz w:val="19"/>
-          <w:szCs w:val="19"/>
-          <w:lang w:val="en-US"/>
-        </w:rPr>
-        <w:t>V</w:t>
-      </w:r>
-      <w:r>
-        <w:rPr>
-          <w:color w:val="7F7F7F" w:themeColor="text1" w:themeTint="80"/>
-          <w:sz w:val="19"/>
-          <w:szCs w:val="19"/>
-          <w:lang w:val="en-US"/>
-        </w:rPr>
-        <w:t xml:space="preserve">ersioning </w:t>
-      </w:r>
-      <w:r>
-        <w:rPr>
-          <w:color w:val="7F7F7F" w:themeColor="text1" w:themeTint="80"/>
-          <w:sz w:val="19"/>
-          <w:szCs w:val="19"/>
-          <w:lang w:val="en-US"/>
-        </w:rPr>
-        <w:t>and i</w:t>
-      </w:r>
-      <w:r>
-        <w:rPr>
-          <w:color w:val="7F7F7F" w:themeColor="text1" w:themeTint="80"/>
-          <w:sz w:val="19"/>
-          <w:szCs w:val="19"/>
-          <w:lang w:val="en-US"/>
-        </w:rPr>
-        <w:t>ntegration with Git</w:t>
+          <w:color w:val="A6A6A6" w:themeColor="background1" w:themeShade="A6"/>
+          <w:sz w:val="19"/>
+          <w:szCs w:val="19"/>
+          <w:lang w:val="en-US"/>
+        </w:rPr>
+      </w:pPr>
+      <w:r>
+        <w:rPr>
+          <w:b/>
+          <w:color w:val="7F7F7F" w:themeColor="text1" w:themeTint="80"/>
+          <w:sz w:val="19"/>
+          <w:szCs w:val="19"/>
+          <w:lang w:val="en-US"/>
+        </w:rPr>
+        <w:t>Tests:</w:t>
+      </w:r>
+      <w:r>
+        <w:rPr>
+          <w:color w:val="7F7F7F" w:themeColor="text1" w:themeTint="80"/>
+          <w:sz w:val="19"/>
+          <w:szCs w:val="19"/>
+          <w:lang w:val="en-US"/>
+        </w:rPr>
+        <w:t xml:space="preserve"> Mocha, Jest </w:t>
+      </w:r>
+      <w:r>
+        <w:rPr>
+          <w:color w:val="A6A6A6" w:themeColor="background1" w:themeShade="A6"/>
+          <w:sz w:val="19"/>
+          <w:szCs w:val="19"/>
+          <w:lang w:val="en-US"/>
+        </w:rPr>
+        <w:t>(in growth)</w:t>
+      </w:r>
+    </w:p>
+    <w:p>
+      <w:pPr>
+        <w:jc w:val="left"/>
+        <w:rPr>
+          <w:b/>
+          <w:sz w:val="19"/>
+          <w:szCs w:val="19"/>
+          <w:lang w:val="en-US"/>
+        </w:rPr>
+      </w:pPr>
+    </w:p>
+    <w:p>
+      <w:pPr>
+        <w:jc w:val="left"/>
+        <w:rPr>
+          <w:b/>
+          <w:sz w:val="19"/>
+          <w:szCs w:val="19"/>
+          <w:lang w:val="en-US"/>
+        </w:rPr>
+      </w:pPr>
+      <w:r>
+        <w:rPr>
+          <w:b/>
+          <w:sz w:val="19"/>
+          <w:szCs w:val="19"/>
+          <w:lang w:val="en-US"/>
+        </w:rPr>
+        <w:t>Stacks</w:t>
       </w:r>
     </w:p>
     <w:p>
@@ -1158,7 +2146,7 @@
           <w:szCs w:val="19"/>
           <w:lang w:val="en-US"/>
         </w:rPr>
-        <w:t>Remote repositories: Github and Bitbucket</w:t>
+        <w:t>HTML5</w:t>
       </w:r>
     </w:p>
     <w:p>
@@ -1179,45 +2167,48 @@
           <w:szCs w:val="19"/>
           <w:lang w:val="en-US"/>
         </w:rPr>
-        <w:t xml:space="preserve">CI/CD </w:t>
-      </w:r>
-      <w:r>
+        <w:t>CSS3</w:t>
+      </w:r>
+    </w:p>
+    <w:p>
+      <w:pPr>
+        <w:ind w:left="170"/>
+        <w:jc w:val="left"/>
         <w:rPr>
           <w:color w:val="A6A6A6" w:themeColor="background1" w:themeShade="A6"/>
           <w:sz w:val="19"/>
           <w:szCs w:val="19"/>
           <w:lang w:val="en-US"/>
         </w:rPr>
-        <w:t>(in growth)</w:t>
-      </w:r>
-    </w:p>
-    <w:p>
-      <w:pPr>
-        <w:jc w:val="left"/>
-        <w:rPr>
-          <w:sz w:val="19"/>
-          <w:szCs w:val="19"/>
-          <w:lang w:val="en-US"/>
-        </w:rPr>
-      </w:pPr>
-    </w:p>
-    <w:p>
-      <w:pPr>
-        <w:jc w:val="left"/>
-        <w:rPr>
-          <w:sz w:val="19"/>
-          <w:szCs w:val="19"/>
-          <w:lang w:val="en-US"/>
-        </w:rPr>
-      </w:pPr>
-      <w:r>
-        <w:rPr>
-          <w:b/>
-          <w:sz w:val="19"/>
-          <w:szCs w:val="19"/>
-          <w:lang w:val="en-US"/>
-        </w:rPr>
-        <w:t>Languages</w:t>
+      </w:pPr>
+      <w:proofErr w:type="spellStart"/>
+      <w:r>
+        <w:rPr>
+          <w:color w:val="7F7F7F" w:themeColor="text1" w:themeTint="80"/>
+          <w:sz w:val="19"/>
+          <w:szCs w:val="19"/>
+          <w:lang w:val="en-US"/>
+        </w:rPr>
+        <w:t>Javascript</w:t>
+      </w:r>
+      <w:proofErr w:type="spellEnd"/>
+      <w:r>
+        <w:rPr>
+          <w:color w:val="7F7F7F" w:themeColor="text1" w:themeTint="80"/>
+          <w:sz w:val="19"/>
+          <w:szCs w:val="19"/>
+          <w:lang w:val="en-US"/>
+        </w:rPr>
+        <w:t xml:space="preserve">, ES6 </w:t>
+      </w:r>
+      <w:r>
+        <w:rPr>
+          <w:color w:val="A6A6A6" w:themeColor="background1" w:themeShade="A6"/>
+          <w:sz w:val="19"/>
+          <w:szCs w:val="19"/>
+          <w:lang w:val="en-US"/>
+        </w:rPr>
+        <w:t xml:space="preserve">(in growth) </w:t>
       </w:r>
     </w:p>
     <w:p>
@@ -1238,7 +2229,25 @@
           <w:szCs w:val="19"/>
           <w:lang w:val="en-US"/>
         </w:rPr>
-        <w:t>Portuguese - Native</w:t>
+        <w:t>PHP</w:t>
+      </w:r>
+      <w:r>
+        <w:rPr>
+          <w:color w:val="7F7F7F" w:themeColor="text1" w:themeTint="80"/>
+          <w:sz w:val="19"/>
+          <w:szCs w:val="19"/>
+          <w:lang w:val="en-US"/>
+        </w:rPr>
+        <w:t xml:space="preserve"> / </w:t>
+      </w:r>
+      <w:r>
+        <w:rPr>
+          <w:color w:val="7F7F7F" w:themeColor="text1" w:themeTint="80"/>
+          <w:sz w:val="19"/>
+          <w:szCs w:val="19"/>
+          <w:lang w:val="en-US"/>
+        </w:rPr>
+        <w:t>SQL</w:t>
       </w:r>
     </w:p>
     <w:p>
@@ -1246,25 +2255,32 @@
         <w:ind w:left="170"/>
         <w:jc w:val="left"/>
         <w:rPr>
-          <w:b/>
-          <w:color w:val="7F7F7F" w:themeColor="text1" w:themeTint="80"/>
-          <w:sz w:val="19"/>
-          <w:szCs w:val="19"/>
-          <w:lang w:val="en-US"/>
-        </w:rPr>
-      </w:pPr>
-      <w:r>
-        <w:rPr>
-          <w:color w:val="7F7F7F" w:themeColor="text1" w:themeTint="80"/>
-          <w:sz w:val="19"/>
-          <w:szCs w:val="19"/>
-          <w:lang w:val="en-US"/>
-        </w:rPr>
-        <w:t>English - Intermediate</w:t>
-      </w:r>
-      <w:r>
-        <w:rPr>
-          <w:b/>
+          <w:color w:val="A6A6A6" w:themeColor="background1" w:themeShade="A6"/>
+          <w:sz w:val="19"/>
+          <w:szCs w:val="19"/>
+          <w:lang w:val="en-US"/>
+        </w:rPr>
+      </w:pPr>
+      <w:r>
+        <w:rPr>
+          <w:color w:val="7F7F7F" w:themeColor="text1" w:themeTint="80"/>
+          <w:sz w:val="19"/>
+          <w:szCs w:val="19"/>
+          <w:lang w:val="en-US"/>
+        </w:rPr>
+        <w:t>React</w:t>
+      </w:r>
+      <w:r>
+        <w:rPr>
+          <w:color w:val="7F7F7F" w:themeColor="text1" w:themeTint="80"/>
+          <w:sz w:val="19"/>
+          <w:szCs w:val="19"/>
+          <w:lang w:val="en-US"/>
+        </w:rPr>
+        <w:t>JS</w:t>
+      </w:r>
+      <w:r>
+        <w:rPr>
           <w:color w:val="7F7F7F" w:themeColor="text1" w:themeTint="80"/>
           <w:sz w:val="19"/>
           <w:szCs w:val="19"/>
@@ -1272,38 +2288,85 @@
         </w:rPr>
         <w:t xml:space="preserve"> </w:t>
       </w:r>
+      <w:r>
+        <w:rPr>
+          <w:color w:val="A6A6A6" w:themeColor="background1" w:themeShade="A6"/>
+          <w:sz w:val="19"/>
+          <w:szCs w:val="19"/>
+          <w:lang w:val="en-US"/>
+        </w:rPr>
+        <w:t xml:space="preserve">(in growth) </w:t>
+      </w:r>
     </w:p>
     <w:p>
       <w:pPr>
         <w:ind w:left="170"/>
         <w:jc w:val="left"/>
         <w:rPr>
-          <w:b/>
-          <w:color w:val="7F7F7F" w:themeColor="text1" w:themeTint="80"/>
-          <w:sz w:val="19"/>
-          <w:szCs w:val="19"/>
-          <w:lang w:val="en-US"/>
-        </w:rPr>
-      </w:pPr>
-    </w:p>
-    <w:p>
-      <w:pPr>
-        <w:jc w:val="left"/>
-        <w:rPr>
-          <w:b/>
-          <w:sz w:val="19"/>
-          <w:szCs w:val="19"/>
-          <w:lang w:val="en-US"/>
-        </w:rPr>
-      </w:pPr>
-      <w:r>
-        <w:rPr>
-          <w:b/>
-          <w:sz w:val="19"/>
-          <w:szCs w:val="19"/>
-          <w:lang w:val="en-US"/>
-        </w:rPr>
-        <w:t>Proficient</w:t>
+          <w:color w:val="A6A6A6" w:themeColor="background1" w:themeShade="A6"/>
+          <w:sz w:val="19"/>
+          <w:szCs w:val="19"/>
+          <w:lang w:val="en-US"/>
+        </w:rPr>
+      </w:pPr>
+      <w:r>
+        <w:rPr>
+          <w:color w:val="7F7F7F" w:themeColor="text1" w:themeTint="80"/>
+          <w:sz w:val="19"/>
+          <w:szCs w:val="19"/>
+          <w:lang w:val="en-US"/>
+        </w:rPr>
+        <w:t>React</w:t>
+      </w:r>
+      <w:r>
+        <w:rPr>
+          <w:color w:val="7F7F7F" w:themeColor="text1" w:themeTint="80"/>
+          <w:sz w:val="19"/>
+          <w:szCs w:val="19"/>
+          <w:lang w:val="en-US"/>
+        </w:rPr>
+        <w:t xml:space="preserve">-native </w:t>
+      </w:r>
+      <w:r>
+        <w:rPr>
+          <w:color w:val="A6A6A6" w:themeColor="background1" w:themeShade="A6"/>
+          <w:sz w:val="19"/>
+          <w:szCs w:val="19"/>
+          <w:lang w:val="en-US"/>
+        </w:rPr>
+        <w:t xml:space="preserve">(in growth) </w:t>
+      </w:r>
+    </w:p>
+    <w:p>
+      <w:pPr>
+        <w:ind w:left="170"/>
+        <w:jc w:val="left"/>
+        <w:rPr>
+          <w:color w:val="A6A6A6" w:themeColor="background1" w:themeShade="A6"/>
+          <w:sz w:val="19"/>
+          <w:szCs w:val="19"/>
+          <w:lang w:val="en-US"/>
+        </w:rPr>
+      </w:pPr>
+    </w:p>
+    <w:p>
+      <w:pPr>
+        <w:jc w:val="left"/>
+        <w:rPr>
+          <w:color w:val="A6A6A6" w:themeColor="background1" w:themeShade="A6"/>
+          <w:sz w:val="19"/>
+          <w:szCs w:val="19"/>
+          <w:lang w:val="en-US"/>
+        </w:rPr>
+      </w:pPr>
+      <w:r>
+        <w:rPr>
+          <w:b/>
+          <w:sz w:val="19"/>
+          <w:szCs w:val="19"/>
+          <w:lang w:val="en-US"/>
+        </w:rPr>
+        <w:t>Experience with</w:t>
       </w:r>
       <w:r>
         <w:rPr>
@@ -1321,7 +2384,7 @@
           <w:szCs w:val="19"/>
           <w:lang w:val="en-US"/>
         </w:rPr>
-        <w:t>user</w:t>
+        <w:t>agile</w:t>
       </w:r>
       <w:r>
         <w:rPr>
@@ -1339,7 +2402,122 @@
           <w:szCs w:val="19"/>
           <w:lang w:val="en-US"/>
         </w:rPr>
-        <w:t>of</w:t>
+        <w:t>workflow</w:t>
+      </w:r>
+    </w:p>
+    <w:p>
+      <w:pPr>
+        <w:ind w:left="170"/>
+        <w:jc w:val="left"/>
+        <w:rPr>
+          <w:color w:val="7F7F7F" w:themeColor="text1" w:themeTint="80"/>
+          <w:sz w:val="19"/>
+          <w:szCs w:val="19"/>
+          <w:lang w:val="en-US"/>
+        </w:rPr>
+      </w:pPr>
+      <w:r>
+        <w:rPr>
+          <w:color w:val="7F7F7F" w:themeColor="text1" w:themeTint="80"/>
+          <w:sz w:val="19"/>
+          <w:szCs w:val="19"/>
+          <w:lang w:val="en-US"/>
+        </w:rPr>
+        <w:t>Scrum</w:t>
+      </w:r>
+    </w:p>
+    <w:p>
+      <w:pPr>
+        <w:ind w:left="170"/>
+        <w:jc w:val="left"/>
+        <w:rPr>
+          <w:color w:val="7F7F7F" w:themeColor="text1" w:themeTint="80"/>
+          <w:sz w:val="19"/>
+          <w:szCs w:val="19"/>
+          <w:lang w:val="en-US"/>
+        </w:rPr>
+      </w:pPr>
+      <w:r>
+        <w:rPr>
+          <w:color w:val="7F7F7F" w:themeColor="text1" w:themeTint="80"/>
+          <w:sz w:val="19"/>
+          <w:szCs w:val="19"/>
+          <w:lang w:val="en-US"/>
+        </w:rPr>
+        <w:t>Kanban</w:t>
+      </w:r>
+    </w:p>
+    <w:p>
+      <w:pPr>
+        <w:ind w:left="170"/>
+        <w:jc w:val="left"/>
+        <w:rPr>
+          <w:color w:val="7F7F7F" w:themeColor="text1" w:themeTint="80"/>
+          <w:sz w:val="19"/>
+          <w:szCs w:val="19"/>
+          <w:lang w:val="en-US"/>
+        </w:rPr>
+      </w:pPr>
+      <w:r>
+        <w:rPr>
+          <w:color w:val="7F7F7F" w:themeColor="text1" w:themeTint="80"/>
+          <w:sz w:val="19"/>
+          <w:szCs w:val="19"/>
+          <w:lang w:val="en-US"/>
+        </w:rPr>
+        <w:t>Lean Agile</w:t>
+      </w:r>
+    </w:p>
+    <w:p>
+      <w:pPr>
+        <w:ind w:left="170"/>
+        <w:jc w:val="left"/>
+        <w:rPr>
+          <w:color w:val="7F7F7F" w:themeColor="text1" w:themeTint="80"/>
+          <w:sz w:val="19"/>
+          <w:szCs w:val="19"/>
+          <w:lang w:val="en-US"/>
+        </w:rPr>
+      </w:pPr>
+      <w:r>
+        <w:rPr>
+          <w:color w:val="7F7F7F" w:themeColor="text1" w:themeTint="80"/>
+          <w:sz w:val="19"/>
+          <w:szCs w:val="19"/>
+          <w:lang w:val="en-US"/>
+        </w:rPr>
+        <w:t>@Safe</w:t>
+      </w:r>
+    </w:p>
+    <w:p>
+      <w:pPr>
+        <w:jc w:val="left"/>
+        <w:rPr>
+          <w:color w:val="7F7F7F" w:themeColor="text1" w:themeTint="80"/>
+          <w:sz w:val="19"/>
+          <w:szCs w:val="19"/>
+          <w:lang w:val="en-US"/>
+        </w:rPr>
+      </w:pPr>
+    </w:p>
+    <w:p>
+      <w:pPr>
+        <w:jc w:val="left"/>
+        <w:rPr>
+          <w:color w:val="A6A6A6" w:themeColor="background1" w:themeShade="A6"/>
+          <w:sz w:val="19"/>
+          <w:szCs w:val="19"/>
+          <w:lang w:val="en-US"/>
+        </w:rPr>
+      </w:pPr>
+      <w:r>
+        <w:rPr>
+          <w:b/>
+          <w:sz w:val="19"/>
+          <w:szCs w:val="19"/>
+          <w:lang w:val="en-US"/>
+        </w:rPr>
+        <w:t>Major</w:t>
       </w:r>
       <w:r>
         <w:rPr>
@@ -1357,1044 +2535,9 @@
           <w:szCs w:val="19"/>
           <w:lang w:val="en-US"/>
         </w:rPr>
-        <w:t>MS</w:t>
-      </w:r>
-      <w:r>
-        <w:rPr>
-          <w:b/>
-          <w:sz w:val="19"/>
-          <w:szCs w:val="19"/>
-          <w:lang w:val="en-US"/>
-        </w:rPr>
-        <w:t xml:space="preserve"> </w:t>
-      </w:r>
-      <w:r>
-        <w:rPr>
-          <w:b/>
-          <w:sz w:val="19"/>
-          <w:szCs w:val="19"/>
-          <w:lang w:val="en-US"/>
-        </w:rPr>
-        <w:t>Office</w:t>
-      </w:r>
-      <w:r>
-        <w:rPr>
-          <w:b/>
-          <w:sz w:val="19"/>
-          <w:szCs w:val="19"/>
-          <w:lang w:val="en-US"/>
-        </w:rPr>
-        <w:t>.</w:t>
-      </w:r>
-    </w:p>
-    <w:p>
-      <w:pPr>
-        <w:ind w:left="170"/>
-        <w:jc w:val="left"/>
-        <w:rPr>
-          <w:color w:val="7F7F7F" w:themeColor="text1" w:themeTint="80"/>
-          <w:sz w:val="19"/>
-          <w:szCs w:val="19"/>
-          <w:lang w:val="en-US"/>
-        </w:rPr>
-      </w:pPr>
-      <w:r>
-        <w:rPr>
-          <w:b/>
-          <w:color w:val="7F7F7F" w:themeColor="text1" w:themeTint="80"/>
-          <w:sz w:val="19"/>
-          <w:szCs w:val="19"/>
-          <w:lang w:val="en-US"/>
-        </w:rPr>
-        <w:t>IDE:</w:t>
-      </w:r>
-      <w:r>
-        <w:rPr>
-          <w:color w:val="7F7F7F" w:themeColor="text1" w:themeTint="80"/>
-          <w:sz w:val="19"/>
-          <w:szCs w:val="19"/>
-          <w:lang w:val="en-US"/>
-        </w:rPr>
-        <w:t xml:space="preserve"> </w:t>
-      </w:r>
-      <w:r>
-        <w:rPr>
-          <w:color w:val="7F7F7F" w:themeColor="text1" w:themeTint="80"/>
-          <w:sz w:val="19"/>
-          <w:szCs w:val="19"/>
-          <w:lang w:val="en-US"/>
-        </w:rPr>
-        <w:t>VSCode</w:t>
-      </w:r>
-      <w:r>
-        <w:rPr>
-          <w:color w:val="7F7F7F" w:themeColor="text1" w:themeTint="80"/>
-          <w:sz w:val="19"/>
-          <w:szCs w:val="19"/>
-          <w:lang w:val="en-US"/>
-        </w:rPr>
-        <w:t>, SublimeText</w:t>
-      </w:r>
-    </w:p>
-    <w:p>
-      <w:pPr>
-        <w:ind w:left="170"/>
-        <w:jc w:val="left"/>
-        <w:rPr>
-          <w:color w:val="7F7F7F" w:themeColor="text1" w:themeTint="80"/>
-          <w:sz w:val="19"/>
-          <w:szCs w:val="19"/>
-          <w:lang w:val="en-US"/>
-        </w:rPr>
-      </w:pPr>
-      <w:r>
-        <w:rPr>
-          <w:b/>
-          <w:color w:val="7F7F7F" w:themeColor="text1" w:themeTint="80"/>
-          <w:sz w:val="19"/>
-          <w:szCs w:val="19"/>
-          <w:lang w:val="en-US"/>
-        </w:rPr>
-        <w:t>Versioning:</w:t>
-      </w:r>
-      <w:r>
-        <w:rPr>
-          <w:color w:val="7F7F7F" w:themeColor="text1" w:themeTint="80"/>
-          <w:sz w:val="19"/>
-          <w:szCs w:val="19"/>
-          <w:lang w:val="en-US"/>
-        </w:rPr>
-        <w:t xml:space="preserve"> </w:t>
-      </w:r>
-      <w:r>
-        <w:rPr>
-          <w:color w:val="7F7F7F" w:themeColor="text1" w:themeTint="80"/>
-          <w:sz w:val="19"/>
-          <w:szCs w:val="19"/>
-          <w:lang w:val="en-US"/>
-        </w:rPr>
-        <w:t>Git</w:t>
-      </w:r>
-    </w:p>
-    <w:p>
-      <w:pPr>
-        <w:ind w:left="170"/>
-        <w:jc w:val="left"/>
-        <w:rPr>
-          <w:color w:val="7F7F7F" w:themeColor="text1" w:themeTint="80"/>
-          <w:sz w:val="19"/>
-          <w:szCs w:val="19"/>
-          <w:lang w:val="en-US"/>
-        </w:rPr>
-      </w:pPr>
-      <w:r>
-        <w:rPr>
-          <w:b/>
-          <w:color w:val="7F7F7F" w:themeColor="text1" w:themeTint="80"/>
-          <w:sz w:val="19"/>
-          <w:szCs w:val="19"/>
-          <w:lang w:val="en-US"/>
-        </w:rPr>
-        <w:t>Pack manager:</w:t>
-      </w:r>
-      <w:r>
-        <w:rPr>
-          <w:color w:val="7F7F7F" w:themeColor="text1" w:themeTint="80"/>
-          <w:sz w:val="19"/>
-          <w:szCs w:val="19"/>
-          <w:lang w:val="en-US"/>
-        </w:rPr>
-        <w:t xml:space="preserve"> </w:t>
-      </w:r>
-      <w:r>
-        <w:rPr>
-          <w:color w:val="7F7F7F" w:themeColor="text1" w:themeTint="80"/>
-          <w:sz w:val="19"/>
-          <w:szCs w:val="19"/>
-          <w:lang w:val="en-US"/>
-        </w:rPr>
-        <w:t>Npm, Yarn, Bower</w:t>
-      </w:r>
-    </w:p>
-    <w:p>
-      <w:pPr>
-        <w:ind w:left="170"/>
-        <w:jc w:val="left"/>
-        <w:rPr>
-          <w:color w:val="7F7F7F" w:themeColor="text1" w:themeTint="80"/>
-          <w:sz w:val="19"/>
-          <w:szCs w:val="19"/>
-          <w:lang w:val="en-US"/>
-        </w:rPr>
-      </w:pPr>
-      <w:r>
-        <w:rPr>
-          <w:b/>
-          <w:color w:val="7F7F7F" w:themeColor="text1" w:themeTint="80"/>
-          <w:sz w:val="19"/>
-          <w:szCs w:val="19"/>
-          <w:lang w:val="en-US"/>
-        </w:rPr>
-        <w:t>Adobe</w:t>
-      </w:r>
-      <w:r>
-        <w:rPr>
-          <w:b/>
-          <w:color w:val="7F7F7F" w:themeColor="text1" w:themeTint="80"/>
-          <w:sz w:val="19"/>
-          <w:szCs w:val="19"/>
-          <w:lang w:val="en-US"/>
-        </w:rPr>
-        <w:t>:</w:t>
-      </w:r>
-      <w:r>
-        <w:rPr>
-          <w:color w:val="7F7F7F" w:themeColor="text1" w:themeTint="80"/>
-          <w:sz w:val="19"/>
-          <w:szCs w:val="19"/>
-          <w:lang w:val="en-US"/>
-        </w:rPr>
-        <w:t xml:space="preserve"> </w:t>
-      </w:r>
-      <w:r>
-        <w:rPr>
-          <w:color w:val="7F7F7F" w:themeColor="text1" w:themeTint="80"/>
-          <w:sz w:val="19"/>
-          <w:szCs w:val="19"/>
-          <w:lang w:val="en-US"/>
-        </w:rPr>
-        <w:t>Photoshop</w:t>
-      </w:r>
-      <w:r>
-        <w:rPr>
-          <w:color w:val="7F7F7F" w:themeColor="text1" w:themeTint="80"/>
-          <w:sz w:val="19"/>
-          <w:szCs w:val="19"/>
-          <w:lang w:val="en-US"/>
-        </w:rPr>
-        <w:t xml:space="preserve">, </w:t>
-      </w:r>
-      <w:r>
-        <w:rPr>
-          <w:color w:val="7F7F7F" w:themeColor="text1" w:themeTint="80"/>
-          <w:sz w:val="19"/>
-          <w:szCs w:val="19"/>
-          <w:lang w:val="en-US"/>
-        </w:rPr>
-        <w:t>Ilustrator</w:t>
-      </w:r>
-      <w:r>
-        <w:rPr>
-          <w:color w:val="7F7F7F" w:themeColor="text1" w:themeTint="80"/>
-          <w:sz w:val="19"/>
-          <w:szCs w:val="19"/>
-          <w:lang w:val="en-US"/>
-        </w:rPr>
-        <w:t xml:space="preserve">, </w:t>
-      </w:r>
-      <w:r>
-        <w:rPr>
-          <w:color w:val="7F7F7F" w:themeColor="text1" w:themeTint="80"/>
-          <w:sz w:val="19"/>
-          <w:szCs w:val="19"/>
-          <w:lang w:val="en-US"/>
-        </w:rPr>
-        <w:t xml:space="preserve">Adobe XD </w:t>
-      </w:r>
-      <w:r>
-        <w:rPr>
-          <w:color w:val="A6A6A6" w:themeColor="background1" w:themeShade="A6"/>
-          <w:sz w:val="19"/>
-          <w:szCs w:val="19"/>
-          <w:lang w:val="en-US"/>
-        </w:rPr>
-        <w:t>(in growth</w:t>
-      </w:r>
-      <w:r>
-        <w:rPr>
-          <w:color w:val="A6A6A6" w:themeColor="background1" w:themeShade="A6"/>
-          <w:sz w:val="19"/>
-          <w:szCs w:val="19"/>
-          <w:lang w:val="en-US"/>
-        </w:rPr>
-        <w:t xml:space="preserve">), </w:t>
-      </w:r>
-      <w:r>
-        <w:rPr>
-          <w:color w:val="7F7F7F" w:themeColor="text1" w:themeTint="80"/>
-          <w:sz w:val="19"/>
-          <w:szCs w:val="19"/>
-          <w:lang w:val="en-US"/>
-        </w:rPr>
-        <w:t>Indesign</w:t>
-      </w:r>
-      <w:r>
-        <w:rPr>
-          <w:color w:val="7F7F7F" w:themeColor="text1" w:themeTint="80"/>
-          <w:sz w:val="19"/>
-          <w:szCs w:val="19"/>
-          <w:lang w:val="en-US"/>
-        </w:rPr>
-        <w:t xml:space="preserve">, </w:t>
-      </w:r>
-      <w:r>
-        <w:rPr>
-          <w:color w:val="7F7F7F" w:themeColor="text1" w:themeTint="80"/>
-          <w:sz w:val="19"/>
-          <w:szCs w:val="19"/>
-          <w:lang w:val="en-US"/>
-        </w:rPr>
-        <w:t>Premiere</w:t>
-      </w:r>
-      <w:r>
-        <w:rPr>
-          <w:color w:val="7F7F7F" w:themeColor="text1" w:themeTint="80"/>
-          <w:sz w:val="19"/>
-          <w:szCs w:val="19"/>
-          <w:lang w:val="en-US"/>
-        </w:rPr>
-        <w:t xml:space="preserve">, </w:t>
-      </w:r>
-      <w:r>
-        <w:rPr>
-          <w:color w:val="7F7F7F" w:themeColor="text1" w:themeTint="80"/>
-          <w:sz w:val="19"/>
-          <w:szCs w:val="19"/>
-          <w:lang w:val="en-US"/>
-        </w:rPr>
-        <w:t>After Effects</w:t>
-      </w:r>
-      <w:r>
-        <w:rPr>
-          <w:color w:val="7F7F7F" w:themeColor="text1" w:themeTint="80"/>
-          <w:sz w:val="19"/>
-          <w:szCs w:val="19"/>
-          <w:lang w:val="en-US"/>
-        </w:rPr>
-        <w:t xml:space="preserve">, Edge Animate </w:t>
-      </w:r>
-    </w:p>
-    <w:p>
-      <w:pPr>
-        <w:ind w:left="170"/>
-        <w:jc w:val="left"/>
-        <w:rPr>
-          <w:color w:val="7F7F7F" w:themeColor="text1" w:themeTint="80"/>
-          <w:sz w:val="19"/>
-          <w:szCs w:val="19"/>
-          <w:lang w:val="en-US"/>
-        </w:rPr>
-      </w:pPr>
-      <w:r>
-        <w:rPr>
-          <w:b/>
-          <w:color w:val="7F7F7F" w:themeColor="text1" w:themeTint="80"/>
-          <w:sz w:val="19"/>
-          <w:szCs w:val="19"/>
-          <w:lang w:val="en-US"/>
-        </w:rPr>
-        <w:t>CMS:</w:t>
-      </w:r>
-      <w:r>
-        <w:rPr>
-          <w:color w:val="7F7F7F" w:themeColor="text1" w:themeTint="80"/>
-          <w:sz w:val="19"/>
-          <w:szCs w:val="19"/>
-          <w:lang w:val="en-US"/>
-        </w:rPr>
-        <w:t xml:space="preserve"> </w:t>
-      </w:r>
-      <w:r>
-        <w:rPr>
-          <w:color w:val="7F7F7F" w:themeColor="text1" w:themeTint="80"/>
-          <w:sz w:val="19"/>
-          <w:szCs w:val="19"/>
-          <w:lang w:val="en-US"/>
-        </w:rPr>
-        <w:t>Webflow</w:t>
-      </w:r>
-      <w:r>
-        <w:rPr>
-          <w:color w:val="7F7F7F" w:themeColor="text1" w:themeTint="80"/>
-          <w:sz w:val="19"/>
-          <w:szCs w:val="19"/>
-          <w:lang w:val="en-US"/>
-        </w:rPr>
-        <w:t xml:space="preserve">, Wordpress, </w:t>
-      </w:r>
-      <w:r>
-        <w:rPr>
-          <w:color w:val="7F7F7F" w:themeColor="text1" w:themeTint="80"/>
-          <w:sz w:val="19"/>
-          <w:szCs w:val="19"/>
-          <w:lang w:val="en-US"/>
-        </w:rPr>
-        <w:t>BootstrapStudio</w:t>
-      </w:r>
-    </w:p>
-    <w:p>
-      <w:pPr>
-        <w:ind w:left="170"/>
-        <w:jc w:val="left"/>
-        <w:rPr>
-          <w:color w:val="7F7F7F" w:themeColor="text1" w:themeTint="80"/>
-          <w:sz w:val="19"/>
-          <w:szCs w:val="19"/>
-          <w:lang w:val="en-US"/>
-        </w:rPr>
-      </w:pPr>
-      <w:r>
-        <w:rPr>
-          <w:b/>
-          <w:color w:val="7F7F7F" w:themeColor="text1" w:themeTint="80"/>
-          <w:sz w:val="19"/>
-          <w:szCs w:val="19"/>
-          <w:lang w:val="en-US"/>
-        </w:rPr>
-        <w:t>Framewor</w:t>
-      </w:r>
-      <w:r>
-        <w:rPr>
-          <w:b/>
-          <w:color w:val="7F7F7F" w:themeColor="text1" w:themeTint="80"/>
-          <w:sz w:val="19"/>
-          <w:szCs w:val="19"/>
-          <w:lang w:val="en-US"/>
-        </w:rPr>
-        <w:t>ks:</w:t>
-      </w:r>
-      <w:r>
-        <w:rPr>
-          <w:color w:val="7F7F7F" w:themeColor="text1" w:themeTint="80"/>
-          <w:sz w:val="19"/>
-          <w:szCs w:val="19"/>
-          <w:lang w:val="en-US"/>
-        </w:rPr>
-        <w:t xml:space="preserve"> </w:t>
-      </w:r>
-      <w:r>
-        <w:rPr>
-          <w:color w:val="7F7F7F" w:themeColor="text1" w:themeTint="80"/>
-          <w:sz w:val="19"/>
-          <w:szCs w:val="19"/>
-          <w:lang w:val="en-US"/>
-        </w:rPr>
-        <w:t>Bootstrap</w:t>
-      </w:r>
-      <w:r>
-        <w:rPr>
-          <w:color w:val="7F7F7F" w:themeColor="text1" w:themeTint="80"/>
-          <w:sz w:val="19"/>
-          <w:szCs w:val="19"/>
-          <w:lang w:val="en-US"/>
-        </w:rPr>
-        <w:t xml:space="preserve">, </w:t>
-      </w:r>
-      <w:r>
-        <w:rPr>
-          <w:color w:val="7F7F7F" w:themeColor="text1" w:themeTint="80"/>
-          <w:sz w:val="19"/>
-          <w:szCs w:val="19"/>
-          <w:lang w:val="en-US"/>
-        </w:rPr>
-        <w:t>Bulma</w:t>
-      </w:r>
-      <w:r>
-        <w:rPr>
-          <w:color w:val="7F7F7F" w:themeColor="text1" w:themeTint="80"/>
-          <w:sz w:val="19"/>
-          <w:szCs w:val="19"/>
-          <w:lang w:val="en-US"/>
-        </w:rPr>
-        <w:t>, Foundation</w:t>
-      </w:r>
-    </w:p>
-    <w:p>
-      <w:pPr>
-        <w:ind w:left="170"/>
-        <w:jc w:val="left"/>
-        <w:rPr>
-          <w:color w:val="7F7F7F" w:themeColor="text1" w:themeTint="80"/>
-          <w:sz w:val="19"/>
-          <w:szCs w:val="19"/>
-          <w:lang w:val="en-US"/>
-        </w:rPr>
-      </w:pPr>
-      <w:r>
-        <w:rPr>
-          <w:b/>
-          <w:color w:val="7F7F7F" w:themeColor="text1" w:themeTint="80"/>
-          <w:sz w:val="19"/>
-          <w:szCs w:val="19"/>
-          <w:lang w:val="en-US"/>
-        </w:rPr>
-        <w:t>Design and Prototyping:</w:t>
-      </w:r>
-      <w:r>
-        <w:rPr>
-          <w:color w:val="7F7F7F" w:themeColor="text1" w:themeTint="80"/>
-          <w:sz w:val="19"/>
-          <w:szCs w:val="19"/>
-          <w:lang w:val="en-US"/>
-        </w:rPr>
-        <w:t xml:space="preserve"> </w:t>
-      </w:r>
-      <w:r>
-        <w:rPr>
-          <w:color w:val="7F7F7F" w:themeColor="text1" w:themeTint="80"/>
-          <w:sz w:val="19"/>
-          <w:szCs w:val="19"/>
-          <w:lang w:val="en-US"/>
-        </w:rPr>
-        <w:t>Sketch</w:t>
-      </w:r>
-      <w:r>
-        <w:rPr>
-          <w:color w:val="7F7F7F" w:themeColor="text1" w:themeTint="80"/>
-          <w:sz w:val="19"/>
-          <w:szCs w:val="19"/>
-          <w:lang w:val="en-US"/>
-        </w:rPr>
-        <w:t xml:space="preserve">, </w:t>
-      </w:r>
-      <w:r>
-        <w:rPr>
-          <w:color w:val="7F7F7F" w:themeColor="text1" w:themeTint="80"/>
-          <w:sz w:val="19"/>
-          <w:szCs w:val="19"/>
-          <w:lang w:val="en-US"/>
-        </w:rPr>
-        <w:t>Zeplin</w:t>
-      </w:r>
-      <w:r>
-        <w:rPr>
-          <w:color w:val="7F7F7F" w:themeColor="text1" w:themeTint="80"/>
-          <w:sz w:val="19"/>
-          <w:szCs w:val="19"/>
-          <w:lang w:val="en-US"/>
-        </w:rPr>
-        <w:t xml:space="preserve"> </w:t>
-      </w:r>
-      <w:r>
-        <w:rPr>
-          <w:color w:val="A6A6A6" w:themeColor="background1" w:themeShade="A6"/>
-          <w:sz w:val="19"/>
-          <w:szCs w:val="19"/>
-          <w:lang w:val="en-US"/>
-        </w:rPr>
-        <w:t>(in growth)</w:t>
-      </w:r>
-    </w:p>
-    <w:p>
-      <w:pPr>
-        <w:ind w:left="170"/>
-        <w:jc w:val="left"/>
-        <w:rPr>
-          <w:color w:val="A6A6A6" w:themeColor="background1" w:themeShade="A6"/>
-          <w:sz w:val="19"/>
-          <w:szCs w:val="19"/>
-          <w:lang w:val="en-US"/>
-        </w:rPr>
-      </w:pPr>
-      <w:r>
-        <w:rPr>
-          <w:b/>
-          <w:color w:val="7F7F7F" w:themeColor="text1" w:themeTint="80"/>
-          <w:sz w:val="19"/>
-          <w:szCs w:val="19"/>
-          <w:lang w:val="en-US"/>
-        </w:rPr>
-        <w:t>Automation:</w:t>
-      </w:r>
-      <w:r>
-        <w:rPr>
-          <w:color w:val="7F7F7F" w:themeColor="text1" w:themeTint="80"/>
-          <w:sz w:val="19"/>
-          <w:szCs w:val="19"/>
-          <w:lang w:val="en-US"/>
-        </w:rPr>
-        <w:t xml:space="preserve"> </w:t>
-      </w:r>
-      <w:r>
-        <w:rPr>
-          <w:color w:val="7F7F7F" w:themeColor="text1" w:themeTint="80"/>
-          <w:sz w:val="19"/>
-          <w:szCs w:val="19"/>
-          <w:lang w:val="en-US"/>
-        </w:rPr>
-        <w:t>Gulp</w:t>
-      </w:r>
-      <w:r>
-        <w:rPr>
-          <w:color w:val="7F7F7F" w:themeColor="text1" w:themeTint="80"/>
-          <w:sz w:val="19"/>
-          <w:szCs w:val="19"/>
-          <w:lang w:val="en-US"/>
-        </w:rPr>
-        <w:t>, Webpack</w:t>
-      </w:r>
-      <w:r>
-        <w:rPr>
-          <w:color w:val="7F7F7F" w:themeColor="text1" w:themeTint="80"/>
-          <w:sz w:val="19"/>
-          <w:szCs w:val="19"/>
-          <w:lang w:val="en-US"/>
-        </w:rPr>
-        <w:t xml:space="preserve"> </w:t>
-      </w:r>
-      <w:r>
-        <w:rPr>
-          <w:color w:val="A6A6A6" w:themeColor="background1" w:themeShade="A6"/>
-          <w:sz w:val="19"/>
-          <w:szCs w:val="19"/>
-          <w:lang w:val="en-US"/>
-        </w:rPr>
-        <w:t>(in growth)</w:t>
-      </w:r>
-    </w:p>
-    <w:p>
-      <w:pPr>
-        <w:ind w:left="170"/>
-        <w:jc w:val="left"/>
-        <w:rPr>
-          <w:color w:val="A6A6A6" w:themeColor="background1" w:themeShade="A6"/>
-          <w:sz w:val="19"/>
-          <w:szCs w:val="19"/>
-          <w:lang w:val="en-US"/>
-        </w:rPr>
-      </w:pPr>
-      <w:r>
-        <w:rPr>
-          <w:b/>
-          <w:color w:val="7F7F7F" w:themeColor="text1" w:themeTint="80"/>
-          <w:sz w:val="19"/>
-          <w:szCs w:val="19"/>
-          <w:lang w:val="en-US"/>
-        </w:rPr>
-        <w:t>Tests:</w:t>
-      </w:r>
-      <w:r>
-        <w:rPr>
-          <w:color w:val="7F7F7F" w:themeColor="text1" w:themeTint="80"/>
-          <w:sz w:val="19"/>
-          <w:szCs w:val="19"/>
-          <w:lang w:val="en-US"/>
-        </w:rPr>
-        <w:t xml:space="preserve"> Mocha, Jest </w:t>
-      </w:r>
-      <w:r>
-        <w:rPr>
-          <w:color w:val="A6A6A6" w:themeColor="background1" w:themeShade="A6"/>
-          <w:sz w:val="19"/>
-          <w:szCs w:val="19"/>
-          <w:lang w:val="en-US"/>
-        </w:rPr>
-        <w:t>(in growth)</w:t>
-      </w:r>
-    </w:p>
-    <w:p>
-      <w:pPr>
-        <w:jc w:val="left"/>
-        <w:rPr>
-          <w:b/>
-          <w:sz w:val="19"/>
-          <w:szCs w:val="19"/>
-          <w:lang w:val="en-US"/>
-        </w:rPr>
-      </w:pPr>
-    </w:p>
-    <w:p>
-      <w:pPr>
-        <w:jc w:val="left"/>
-        <w:rPr>
-          <w:b/>
-          <w:sz w:val="19"/>
-          <w:szCs w:val="19"/>
-          <w:lang w:val="en-US"/>
-        </w:rPr>
-      </w:pPr>
-      <w:r>
-        <w:rPr>
-          <w:b/>
-          <w:sz w:val="19"/>
-          <w:szCs w:val="19"/>
-          <w:lang w:val="en-US"/>
-        </w:rPr>
-        <w:t>Stacks</w:t>
-      </w:r>
-    </w:p>
-    <w:p>
-      <w:pPr>
-        <w:ind w:left="170"/>
-        <w:jc w:val="left"/>
-        <w:rPr>
-          <w:color w:val="7F7F7F" w:themeColor="text1" w:themeTint="80"/>
-          <w:sz w:val="19"/>
-          <w:szCs w:val="19"/>
-          <w:lang w:val="en-US"/>
-        </w:rPr>
-      </w:pPr>
-      <w:r>
-        <w:rPr>
-          <w:color w:val="7F7F7F" w:themeColor="text1" w:themeTint="80"/>
-          <w:sz w:val="19"/>
-          <w:szCs w:val="19"/>
-          <w:lang w:val="en-US"/>
-        </w:rPr>
-        <w:t>HTML5</w:t>
-      </w:r>
-    </w:p>
-    <w:p>
-      <w:pPr>
-        <w:ind w:left="170"/>
-        <w:jc w:val="left"/>
-        <w:rPr>
-          <w:color w:val="7F7F7F" w:themeColor="text1" w:themeTint="80"/>
-          <w:sz w:val="19"/>
-          <w:szCs w:val="19"/>
-          <w:lang w:val="en-US"/>
-        </w:rPr>
-      </w:pPr>
-      <w:r>
-        <w:rPr>
-          <w:color w:val="7F7F7F" w:themeColor="text1" w:themeTint="80"/>
-          <w:sz w:val="19"/>
-          <w:szCs w:val="19"/>
-          <w:lang w:val="en-US"/>
-        </w:rPr>
-        <w:t>CSS3</w:t>
-      </w:r>
-    </w:p>
-    <w:p>
-      <w:pPr>
-        <w:ind w:left="170"/>
-        <w:jc w:val="left"/>
-        <w:rPr>
-          <w:color w:val="A6A6A6" w:themeColor="background1" w:themeShade="A6"/>
-          <w:sz w:val="19"/>
-          <w:szCs w:val="19"/>
-          <w:lang w:val="en-US"/>
-        </w:rPr>
-      </w:pPr>
-      <w:r>
-        <w:rPr>
-          <w:color w:val="7F7F7F" w:themeColor="text1" w:themeTint="80"/>
-          <w:sz w:val="19"/>
-          <w:szCs w:val="19"/>
-          <w:lang w:val="en-US"/>
-        </w:rPr>
-        <w:t>Javascript</w:t>
-      </w:r>
-      <w:r>
-        <w:rPr>
-          <w:color w:val="7F7F7F" w:themeColor="text1" w:themeTint="80"/>
-          <w:sz w:val="19"/>
-          <w:szCs w:val="19"/>
-          <w:lang w:val="en-US"/>
-        </w:rPr>
-        <w:t xml:space="preserve">, ES6 </w:t>
-      </w:r>
-      <w:r>
-        <w:rPr>
-          <w:color w:val="A6A6A6" w:themeColor="background1" w:themeShade="A6"/>
-          <w:sz w:val="19"/>
-          <w:szCs w:val="19"/>
-          <w:lang w:val="en-US"/>
-        </w:rPr>
-        <w:t xml:space="preserve">(in growth) </w:t>
-      </w:r>
-    </w:p>
-    <w:p>
-      <w:pPr>
-        <w:ind w:left="170"/>
-        <w:jc w:val="left"/>
-        <w:rPr>
-          <w:color w:val="7F7F7F" w:themeColor="text1" w:themeTint="80"/>
-          <w:sz w:val="19"/>
-          <w:szCs w:val="19"/>
-          <w:lang w:val="en-US"/>
-        </w:rPr>
-      </w:pPr>
-      <w:r>
-        <w:rPr>
-          <w:color w:val="7F7F7F" w:themeColor="text1" w:themeTint="80"/>
-          <w:sz w:val="19"/>
-          <w:szCs w:val="19"/>
-          <w:lang w:val="en-US"/>
-        </w:rPr>
-        <w:t>PHP</w:t>
-      </w:r>
-      <w:r>
-        <w:rPr>
-          <w:color w:val="7F7F7F" w:themeColor="text1" w:themeTint="80"/>
-          <w:sz w:val="19"/>
-          <w:szCs w:val="19"/>
-          <w:lang w:val="en-US"/>
-        </w:rPr>
-        <w:t xml:space="preserve"> / </w:t>
-      </w:r>
-      <w:r>
-        <w:rPr>
-          <w:color w:val="7F7F7F" w:themeColor="text1" w:themeTint="80"/>
-          <w:sz w:val="19"/>
-          <w:szCs w:val="19"/>
-          <w:lang w:val="en-US"/>
-        </w:rPr>
-        <w:t>SQL</w:t>
-      </w:r>
-    </w:p>
-    <w:p>
-      <w:pPr>
-        <w:ind w:left="170"/>
-        <w:jc w:val="left"/>
-        <w:rPr>
-          <w:color w:val="A6A6A6" w:themeColor="background1" w:themeShade="A6"/>
-          <w:sz w:val="19"/>
-          <w:szCs w:val="19"/>
-          <w:lang w:val="en-US"/>
-        </w:rPr>
-      </w:pPr>
-      <w:r>
-        <w:rPr>
-          <w:color w:val="7F7F7F" w:themeColor="text1" w:themeTint="80"/>
-          <w:sz w:val="19"/>
-          <w:szCs w:val="19"/>
-          <w:lang w:val="en-US"/>
-        </w:rPr>
-        <w:t>React</w:t>
-      </w:r>
-      <w:r>
-        <w:rPr>
-          <w:color w:val="7F7F7F" w:themeColor="text1" w:themeTint="80"/>
-          <w:sz w:val="19"/>
-          <w:szCs w:val="19"/>
-          <w:lang w:val="en-US"/>
-        </w:rPr>
-        <w:t>JS</w:t>
-      </w:r>
-      <w:r>
-        <w:rPr>
-          <w:color w:val="7F7F7F" w:themeColor="text1" w:themeTint="80"/>
-          <w:sz w:val="19"/>
-          <w:szCs w:val="19"/>
-          <w:lang w:val="en-US"/>
-        </w:rPr>
-        <w:t xml:space="preserve"> </w:t>
-      </w:r>
-      <w:r>
-        <w:rPr>
-          <w:color w:val="A6A6A6" w:themeColor="background1" w:themeShade="A6"/>
-          <w:sz w:val="19"/>
-          <w:szCs w:val="19"/>
-          <w:lang w:val="en-US"/>
-        </w:rPr>
-        <w:t xml:space="preserve">(in growth) </w:t>
-      </w:r>
-    </w:p>
-    <w:p>
-      <w:pPr>
-        <w:ind w:left="170"/>
-        <w:jc w:val="left"/>
-        <w:rPr>
-          <w:color w:val="A6A6A6" w:themeColor="background1" w:themeShade="A6"/>
-          <w:sz w:val="19"/>
-          <w:szCs w:val="19"/>
-          <w:lang w:val="en-US"/>
-        </w:rPr>
-      </w:pPr>
-      <w:r>
-        <w:rPr>
-          <w:color w:val="7F7F7F" w:themeColor="text1" w:themeTint="80"/>
-          <w:sz w:val="19"/>
-          <w:szCs w:val="19"/>
-          <w:lang w:val="en-US"/>
-        </w:rPr>
-        <w:t>React</w:t>
-      </w:r>
-      <w:r>
-        <w:rPr>
-          <w:color w:val="7F7F7F" w:themeColor="text1" w:themeTint="80"/>
-          <w:sz w:val="19"/>
-          <w:szCs w:val="19"/>
-          <w:lang w:val="en-US"/>
-        </w:rPr>
-        <w:t xml:space="preserve">-native </w:t>
-      </w:r>
-      <w:r>
-        <w:rPr>
-          <w:color w:val="A6A6A6" w:themeColor="background1" w:themeShade="A6"/>
-          <w:sz w:val="19"/>
-          <w:szCs w:val="19"/>
-          <w:lang w:val="en-US"/>
-        </w:rPr>
-        <w:t xml:space="preserve">(in growth) </w:t>
-      </w:r>
-    </w:p>
-    <w:p>
-      <w:pPr>
-        <w:ind w:left="170"/>
-        <w:jc w:val="left"/>
-        <w:rPr>
-          <w:color w:val="A6A6A6" w:themeColor="background1" w:themeShade="A6"/>
-          <w:sz w:val="19"/>
-          <w:szCs w:val="19"/>
-          <w:lang w:val="en-US"/>
-        </w:rPr>
-      </w:pPr>
-    </w:p>
-    <w:p>
-      <w:pPr>
-        <w:jc w:val="left"/>
-        <w:rPr>
-          <w:color w:val="A6A6A6" w:themeColor="background1" w:themeShade="A6"/>
-          <w:sz w:val="19"/>
-          <w:szCs w:val="19"/>
-          <w:lang w:val="en-US"/>
-        </w:rPr>
-      </w:pPr>
-      <w:r>
-        <w:rPr>
-          <w:b/>
-          <w:sz w:val="19"/>
-          <w:szCs w:val="19"/>
-          <w:lang w:val="en-US"/>
-        </w:rPr>
-        <w:t>Experience with agile methods</w:t>
-      </w:r>
-    </w:p>
-    <w:p>
-      <w:pPr>
-        <w:ind w:left="170"/>
-        <w:jc w:val="left"/>
-        <w:rPr>
-          <w:color w:val="7F7F7F" w:themeColor="text1" w:themeTint="80"/>
-          <w:sz w:val="19"/>
-          <w:szCs w:val="19"/>
-          <w:lang w:val="en-US"/>
-        </w:rPr>
-      </w:pPr>
-      <w:r>
-        <w:rPr>
-          <w:color w:val="7F7F7F" w:themeColor="text1" w:themeTint="80"/>
-          <w:sz w:val="19"/>
-          <w:szCs w:val="19"/>
-          <w:lang w:val="en-US"/>
-        </w:rPr>
-        <w:t>Scrum</w:t>
-      </w:r>
-    </w:p>
-    <w:p>
-      <w:pPr>
-        <w:ind w:left="170"/>
-        <w:jc w:val="left"/>
-        <w:rPr>
-          <w:color w:val="7F7F7F" w:themeColor="text1" w:themeTint="80"/>
-          <w:sz w:val="19"/>
-          <w:szCs w:val="19"/>
-          <w:lang w:val="en-US"/>
-        </w:rPr>
-      </w:pPr>
-      <w:r>
-        <w:rPr>
-          <w:color w:val="7F7F7F" w:themeColor="text1" w:themeTint="80"/>
-          <w:sz w:val="19"/>
-          <w:szCs w:val="19"/>
-          <w:lang w:val="en-US"/>
-        </w:rPr>
-        <w:t>Kanban</w:t>
-      </w:r>
-    </w:p>
-    <w:p>
-      <w:pPr>
-        <w:ind w:left="170"/>
-        <w:jc w:val="left"/>
-        <w:rPr>
-          <w:color w:val="7F7F7F" w:themeColor="text1" w:themeTint="80"/>
-          <w:sz w:val="19"/>
-          <w:szCs w:val="19"/>
-          <w:lang w:val="en-US"/>
-        </w:rPr>
-      </w:pPr>
-      <w:r>
-        <w:rPr>
-          <w:color w:val="7F7F7F" w:themeColor="text1" w:themeTint="80"/>
-          <w:sz w:val="19"/>
-          <w:szCs w:val="19"/>
-          <w:lang w:val="en-US"/>
-        </w:rPr>
-        <w:t>Lean Agile</w:t>
-      </w:r>
-    </w:p>
-    <w:p>
-      <w:pPr>
-        <w:ind w:left="170"/>
-        <w:jc w:val="left"/>
-        <w:rPr>
-          <w:color w:val="7F7F7F" w:themeColor="text1" w:themeTint="80"/>
-          <w:sz w:val="19"/>
-          <w:szCs w:val="19"/>
-          <w:lang w:val="en-US"/>
-        </w:rPr>
-      </w:pPr>
-      <w:r>
-        <w:rPr>
-          <w:color w:val="7F7F7F" w:themeColor="text1" w:themeTint="80"/>
-          <w:sz w:val="19"/>
-          <w:szCs w:val="19"/>
-          <w:lang w:val="en-US"/>
-        </w:rPr>
-        <w:t>@Safe</w:t>
-      </w:r>
-    </w:p>
-    <w:p>
-      <w:pPr>
-        <w:jc w:val="left"/>
-        <w:rPr>
-          <w:color w:val="7F7F7F" w:themeColor="text1" w:themeTint="80"/>
-          <w:sz w:val="19"/>
-          <w:szCs w:val="19"/>
-          <w:lang w:val="en-US"/>
-        </w:rPr>
-      </w:pPr>
-    </w:p>
-    <w:p>
-      <w:pPr>
-        <w:jc w:val="left"/>
-        <w:rPr>
-          <w:color w:val="A6A6A6" w:themeColor="background1" w:themeShade="A6"/>
-          <w:sz w:val="19"/>
-          <w:szCs w:val="19"/>
-          <w:lang w:val="en-US"/>
-        </w:rPr>
-      </w:pPr>
-      <w:r>
-        <w:rPr>
-          <w:b/>
-          <w:sz w:val="19"/>
-          <w:szCs w:val="19"/>
-          <w:lang w:val="en-US"/>
-        </w:rPr>
-        <w:lastRenderedPageBreak/>
-        <w:t>Major</w:t>
-      </w:r>
-      <w:r>
-        <w:rPr>
-          <w:b/>
-          <w:sz w:val="19"/>
-          <w:szCs w:val="19"/>
-          <w:lang w:val="en-US"/>
-        </w:rPr>
-        <w:t xml:space="preserve"> </w:t>
-      </w:r>
-      <w:r>
-        <w:rPr>
-          <w:b/>
-          <w:sz w:val="19"/>
-          <w:szCs w:val="19"/>
-          <w:lang w:val="en-US"/>
-        </w:rPr>
         <w:t xml:space="preserve">Accomplishments </w:t>
       </w:r>
+      <w:proofErr w:type="spellStart"/>
       <w:r>
         <w:rPr>
           <w:b/>
@@ -2405,6 +2548,7 @@
         </w:rPr>
         <w:t>OpenSource</w:t>
       </w:r>
+      <w:proofErr w:type="spellEnd"/>
     </w:p>
     <w:p>
       <w:pPr>
@@ -2459,8 +2603,22 @@
             <w:u w:val="none"/>
             <w:lang w:val="en-US"/>
           </w:rPr>
-          <w:t>Raphael Fabeni</w:t>
+          <w:t xml:space="preserve">Raphael </w:t>
         </w:r>
+        <w:proofErr w:type="spellStart"/>
+        <w:r>
+          <w:rPr>
+            <w:rStyle w:val="Hyperlink"/>
+            <w:b/>
+            <w:color w:val="7F7F7F" w:themeColor="text1" w:themeTint="80"/>
+            <w:sz w:val="19"/>
+            <w:szCs w:val="19"/>
+            <w:u w:val="none"/>
+            <w:lang w:val="en-US"/>
+          </w:rPr>
+          <w:t>Fabeni</w:t>
+        </w:r>
+        <w:proofErr w:type="spellEnd"/>
       </w:hyperlink>
     </w:p>
     <w:p>
@@ -2556,7 +2714,29 @@
           <w:szCs w:val="19"/>
           <w:lang w:val="en-US"/>
         </w:rPr>
-        <w:t>University Anhanguera Educational</w:t>
+        <w:t xml:space="preserve">University </w:t>
+      </w:r>
+      <w:proofErr w:type="spellStart"/>
+      <w:r>
+        <w:rPr>
+          <w:b/>
+          <w:color w:val="7F7F7F" w:themeColor="text1" w:themeTint="80"/>
+          <w:sz w:val="19"/>
+          <w:szCs w:val="19"/>
+          <w:lang w:val="en-US"/>
+        </w:rPr>
+        <w:t>Anhanguera</w:t>
+      </w:r>
+      <w:proofErr w:type="spellEnd"/>
+      <w:r>
+        <w:rPr>
+          <w:b/>
+          <w:color w:val="7F7F7F" w:themeColor="text1" w:themeTint="80"/>
+          <w:sz w:val="19"/>
+          <w:szCs w:val="19"/>
+          <w:lang w:val="en-US"/>
+        </w:rPr>
+        <w:t xml:space="preserve"> Educational</w:t>
       </w:r>
     </w:p>
     <w:p>
@@ -2579,7 +2759,47 @@
           <w:szCs w:val="19"/>
           <w:lang w:val="en-US"/>
         </w:rPr>
-        <w:t>B.S. Computer Engineering</w:t>
+        <w:t>B</w:t>
+      </w:r>
+      <w:r>
+        <w:rPr>
+          <w:b/>
+          <w:color w:val="7F7F7F" w:themeColor="text1" w:themeTint="80"/>
+          <w:sz w:val="19"/>
+          <w:szCs w:val="19"/>
+          <w:lang w:val="en-US"/>
+        </w:rPr>
+        <w:t xml:space="preserve">achelor of </w:t>
+      </w:r>
+      <w:r>
+        <w:rPr>
+          <w:b/>
+          <w:color w:val="7F7F7F" w:themeColor="text1" w:themeTint="80"/>
+          <w:sz w:val="19"/>
+          <w:szCs w:val="19"/>
+          <w:lang w:val="en-US"/>
+        </w:rPr>
+        <w:t>Engineering</w:t>
+      </w:r>
+      <w:r>
+        <w:rPr>
+          <w:b/>
+          <w:color w:val="7F7F7F" w:themeColor="text1" w:themeTint="80"/>
+          <w:sz w:val="19"/>
+          <w:szCs w:val="19"/>
+          <w:lang w:val="en-US"/>
+        </w:rPr>
+        <w:t xml:space="preserve">, </w:t>
+      </w:r>
+      <w:r>
+        <w:rPr>
+          <w:b/>
+          <w:color w:val="7F7F7F" w:themeColor="text1" w:themeTint="80"/>
+          <w:sz w:val="19"/>
+          <w:szCs w:val="19"/>
+          <w:lang w:val="en-US"/>
+        </w:rPr>
+        <w:t>Computer Engineering</w:t>
       </w:r>
     </w:p>
     <w:p>
@@ -2630,7 +2850,7 @@
           <w:szCs w:val="19"/>
           <w:lang w:val="en-US"/>
         </w:rPr>
-        <w:t>Today in the 7th semester in Bachelor in Computer Engineering, course focused on calculations, hardware, software, planning and management</w:t>
+        <w:t>Today I'm in the 7th semester in Bachelor in Computer Engineering, course focused on calculations, hardware, software, planning and management.</w:t>
       </w:r>
     </w:p>
     <w:p>
@@ -2688,7 +2908,17 @@
           <w:szCs w:val="19"/>
           <w:lang w:val="en-US"/>
         </w:rPr>
-        <w:t>Graphic Design Digital and Multimedia</w:t>
+        <w:t>Graphic Design</w:t>
+      </w:r>
+      <w:r>
+        <w:rPr>
+          <w:b/>
+          <w:color w:val="7F7F7F" w:themeColor="text1" w:themeTint="80"/>
+          <w:sz w:val="19"/>
+          <w:szCs w:val="19"/>
+          <w:lang w:val="en-US"/>
+        </w:rPr>
+        <w:t>, Web Development and Digital Production</w:t>
       </w:r>
     </w:p>
     <w:p>
@@ -2748,11 +2978,12 @@
           <w:szCs w:val="19"/>
           <w:lang w:val="en-US"/>
         </w:rPr>
-        <w:t>Creation and digital graphic production or graphic design, is a graduation about at creating both interfaces and online and print media focusing on the patterns of typography, colors, style, trend and brand</w:t>
-      </w:r>
-    </w:p>
-    <w:p>
-      <w:pPr>
+        <w:t>Creation and digital graphic production or graphic design, is a graduation about at creating both interfaces and online and print media focusing on the patterns of typography, colors, style, trend and brand.</w:t>
+      </w:r>
+    </w:p>
+    <w:p>
+      <w:pPr>
+        <w:ind w:left="170"/>
         <w:jc w:val="left"/>
         <w:rPr>
           <w:sz w:val="19"/>
@@ -2801,6 +3032,943 @@
     </w:p>
     <w:p>
       <w:pPr>
+        <w:jc w:val="left"/>
+        <w:rPr>
+          <w:b/>
+          <w:sz w:val="19"/>
+          <w:szCs w:val="19"/>
+          <w:lang w:val="en-US"/>
+        </w:rPr>
+      </w:pPr>
+      <w:r>
+        <w:rPr>
+          <w:b/>
+          <w:color w:val="7F7F7F" w:themeColor="text1" w:themeTint="80"/>
+          <w:sz w:val="19"/>
+          <w:szCs w:val="19"/>
+          <w:lang w:val="en-US"/>
+        </w:rPr>
+        <w:t xml:space="preserve"> </w:t>
+      </w:r>
+      <w:proofErr w:type="spellStart"/>
+      <w:r>
+        <w:rPr>
+          <w:b/>
+          <w:color w:val="7F7F7F" w:themeColor="text1" w:themeTint="80"/>
+          <w:sz w:val="19"/>
+          <w:szCs w:val="19"/>
+          <w:lang w:val="en-US"/>
+        </w:rPr>
+        <w:t>Kroton</w:t>
+      </w:r>
+      <w:proofErr w:type="spellEnd"/>
+      <w:r>
+        <w:rPr>
+          <w:b/>
+          <w:color w:val="7F7F7F" w:themeColor="text1" w:themeTint="80"/>
+          <w:sz w:val="19"/>
+          <w:szCs w:val="19"/>
+          <w:lang w:val="en-US"/>
+        </w:rPr>
+        <w:t xml:space="preserve"> Educational </w:t>
+      </w:r>
+      <w:r>
+        <w:rPr>
+          <w:b/>
+          <w:color w:val="7F7F7F" w:themeColor="text1" w:themeTint="80"/>
+          <w:sz w:val="19"/>
+          <w:szCs w:val="19"/>
+          <w:lang w:val="en-US"/>
+        </w:rPr>
+        <w:t>l</w:t>
+      </w:r>
+    </w:p>
+    <w:p>
+      <w:pPr>
+        <w:ind w:left="170"/>
+        <w:jc w:val="left"/>
+        <w:rPr>
+          <w:b/>
+          <w:color w:val="7F7F7F" w:themeColor="text1" w:themeTint="80"/>
+          <w:sz w:val="19"/>
+          <w:szCs w:val="19"/>
+          <w:lang w:val="en-US"/>
+        </w:rPr>
+      </w:pPr>
+      <w:r>
+        <w:rPr>
+          <w:b/>
+          <w:color w:val="7F7F7F" w:themeColor="text1" w:themeTint="80"/>
+          <w:sz w:val="19"/>
+          <w:szCs w:val="19"/>
+          <w:lang w:val="en-US"/>
+        </w:rPr>
+        <w:t>Web Didactic Material Production Coordinator</w:t>
+      </w:r>
+    </w:p>
+    <w:p>
+      <w:pPr>
+        <w:ind w:left="170"/>
+        <w:jc w:val="left"/>
+        <w:rPr>
+          <w:color w:val="7F7F7F" w:themeColor="text1" w:themeTint="80"/>
+          <w:sz w:val="19"/>
+          <w:szCs w:val="19"/>
+          <w:lang w:val="en-US"/>
+        </w:rPr>
+      </w:pPr>
+      <w:r>
+        <w:rPr>
+          <w:color w:val="7F7F7F" w:themeColor="text1" w:themeTint="80"/>
+          <w:sz w:val="19"/>
+          <w:szCs w:val="19"/>
+          <w:lang w:val="en-US"/>
+        </w:rPr>
+        <w:t xml:space="preserve">Feb/2018 - </w:t>
+      </w:r>
+      <w:r>
+        <w:rPr>
+          <w:color w:val="7F7F7F" w:themeColor="text1" w:themeTint="80"/>
+          <w:sz w:val="19"/>
+          <w:szCs w:val="19"/>
+          <w:lang w:val="en-US"/>
+        </w:rPr>
+        <w:t>Feb/2019</w:t>
+      </w:r>
+    </w:p>
+    <w:p>
+      <w:pPr>
+        <w:ind w:left="170"/>
+        <w:jc w:val="left"/>
+        <w:rPr>
+          <w:color w:val="A6A6A6" w:themeColor="background1" w:themeShade="A6"/>
+          <w:sz w:val="19"/>
+          <w:szCs w:val="19"/>
+          <w:lang w:val="en-US"/>
+        </w:rPr>
+      </w:pPr>
+      <w:r>
+        <w:rPr>
+          <w:color w:val="A6A6A6" w:themeColor="background1" w:themeShade="A6"/>
+          <w:sz w:val="19"/>
+          <w:szCs w:val="19"/>
+          <w:lang w:val="en-US"/>
+        </w:rPr>
+        <w:t>|</w:t>
+      </w:r>
+      <w:r>
+        <w:rPr>
+          <w:color w:val="A6A6A6" w:themeColor="background1" w:themeShade="A6"/>
+          <w:sz w:val="19"/>
+          <w:szCs w:val="19"/>
+          <w:lang w:val="en-US"/>
+        </w:rPr>
+        <w:t xml:space="preserve"> </w:t>
+      </w:r>
+      <w:r>
+        <w:rPr>
+          <w:color w:val="A6A6A6" w:themeColor="background1" w:themeShade="A6"/>
+          <w:sz w:val="19"/>
+          <w:szCs w:val="19"/>
+          <w:lang w:val="en-US"/>
+        </w:rPr>
+        <w:t xml:space="preserve">Coordination of a multidisciplinary team of 14 employees, they are being: designers, layout artist and web designers, we work on a learning web product that directly impacts a ~1M students at </w:t>
+      </w:r>
+      <w:proofErr w:type="spellStart"/>
+      <w:r>
+        <w:rPr>
+          <w:color w:val="A6A6A6" w:themeColor="background1" w:themeShade="A6"/>
+          <w:sz w:val="19"/>
+          <w:szCs w:val="19"/>
+          <w:lang w:val="en-US"/>
+        </w:rPr>
+        <w:t>Kroton's</w:t>
+      </w:r>
+      <w:proofErr w:type="spellEnd"/>
+      <w:r>
+        <w:rPr>
+          <w:color w:val="A6A6A6" w:themeColor="background1" w:themeShade="A6"/>
+          <w:sz w:val="19"/>
+          <w:szCs w:val="19"/>
+          <w:lang w:val="en-US"/>
+        </w:rPr>
+        <w:t xml:space="preserve"> brand.</w:t>
+      </w:r>
+    </w:p>
+    <w:p>
+      <w:pPr>
+        <w:ind w:left="170"/>
+        <w:jc w:val="left"/>
+        <w:rPr>
+          <w:color w:val="7F7F7F" w:themeColor="text1" w:themeTint="80"/>
+          <w:sz w:val="19"/>
+          <w:szCs w:val="19"/>
+          <w:lang w:val="en-US"/>
+        </w:rPr>
+      </w:pPr>
+    </w:p>
+    <w:p>
+      <w:pPr>
+        <w:ind w:left="170"/>
+        <w:jc w:val="left"/>
+        <w:rPr>
+          <w:b/>
+          <w:color w:val="7F7F7F" w:themeColor="text1" w:themeTint="80"/>
+          <w:sz w:val="19"/>
+          <w:szCs w:val="19"/>
+          <w:lang w:val="en-US"/>
+        </w:rPr>
+      </w:pPr>
+      <w:r>
+        <w:rPr>
+          <w:b/>
+          <w:color w:val="7F7F7F" w:themeColor="text1" w:themeTint="80"/>
+          <w:sz w:val="19"/>
+          <w:szCs w:val="19"/>
+          <w:lang w:val="en-US"/>
+        </w:rPr>
+        <w:t>Multimedia Specialist</w:t>
+      </w:r>
+    </w:p>
+    <w:p>
+      <w:pPr>
+        <w:ind w:left="170"/>
+        <w:jc w:val="left"/>
+        <w:rPr>
+          <w:color w:val="7F7F7F" w:themeColor="text1" w:themeTint="80"/>
+          <w:sz w:val="19"/>
+          <w:szCs w:val="19"/>
+          <w:lang w:val="en-US"/>
+        </w:rPr>
+      </w:pPr>
+      <w:r>
+        <w:rPr>
+          <w:color w:val="7F7F7F" w:themeColor="text1" w:themeTint="80"/>
+          <w:sz w:val="19"/>
+          <w:szCs w:val="19"/>
+          <w:lang w:val="en-US"/>
+        </w:rPr>
+        <w:t xml:space="preserve">Feb/2017 - Feb/2018 </w:t>
+      </w:r>
+    </w:p>
+    <w:p>
+      <w:pPr>
+        <w:ind w:left="170"/>
+        <w:jc w:val="left"/>
+        <w:rPr>
+          <w:color w:val="A6A6A6" w:themeColor="background1" w:themeShade="A6"/>
+          <w:sz w:val="19"/>
+          <w:szCs w:val="19"/>
+          <w:lang w:val="en-US"/>
+        </w:rPr>
+      </w:pPr>
+      <w:r>
+        <w:rPr>
+          <w:color w:val="A6A6A6" w:themeColor="background1" w:themeShade="A6"/>
+          <w:sz w:val="19"/>
+          <w:szCs w:val="19"/>
+          <w:lang w:val="en-US"/>
+        </w:rPr>
+        <w:t>|</w:t>
+      </w:r>
+      <w:r>
+        <w:rPr>
+          <w:color w:val="A6A6A6" w:themeColor="background1" w:themeShade="A6"/>
+          <w:sz w:val="19"/>
+          <w:szCs w:val="19"/>
+          <w:lang w:val="en-US"/>
+        </w:rPr>
+        <w:t xml:space="preserve"> </w:t>
+      </w:r>
+      <w:r>
+        <w:rPr>
+          <w:color w:val="A6A6A6" w:themeColor="background1" w:themeShade="A6"/>
+          <w:sz w:val="19"/>
+          <w:szCs w:val="19"/>
+          <w:lang w:val="en-US"/>
+        </w:rPr>
+        <w:t xml:space="preserve">As a specialist I worked on performance improvement in our web academic products for digital platform, using: HTML5, CSS3, </w:t>
+      </w:r>
+      <w:proofErr w:type="spellStart"/>
+      <w:r>
+        <w:rPr>
+          <w:color w:val="A6A6A6" w:themeColor="background1" w:themeShade="A6"/>
+          <w:sz w:val="19"/>
+          <w:szCs w:val="19"/>
+          <w:lang w:val="en-US"/>
+        </w:rPr>
+        <w:t>Javascript</w:t>
+      </w:r>
+      <w:proofErr w:type="spellEnd"/>
+      <w:r>
+        <w:rPr>
+          <w:color w:val="A6A6A6" w:themeColor="background1" w:themeShade="A6"/>
+          <w:sz w:val="19"/>
+          <w:szCs w:val="19"/>
+          <w:lang w:val="en-US"/>
+        </w:rPr>
+        <w:t xml:space="preserve">, PHP, SQL, design tools like: </w:t>
+      </w:r>
+      <w:proofErr w:type="spellStart"/>
+      <w:r>
+        <w:rPr>
+          <w:color w:val="A6A6A6" w:themeColor="background1" w:themeShade="A6"/>
+          <w:sz w:val="19"/>
+          <w:szCs w:val="19"/>
+          <w:lang w:val="en-US"/>
+        </w:rPr>
+        <w:t>ps</w:t>
+      </w:r>
+      <w:proofErr w:type="spellEnd"/>
+      <w:r>
+        <w:rPr>
+          <w:color w:val="A6A6A6" w:themeColor="background1" w:themeShade="A6"/>
+          <w:sz w:val="19"/>
+          <w:szCs w:val="19"/>
+          <w:lang w:val="en-US"/>
+        </w:rPr>
+        <w:t xml:space="preserve">, </w:t>
+      </w:r>
+      <w:proofErr w:type="spellStart"/>
+      <w:r>
+        <w:rPr>
+          <w:color w:val="A6A6A6" w:themeColor="background1" w:themeShade="A6"/>
+          <w:sz w:val="19"/>
+          <w:szCs w:val="19"/>
+          <w:lang w:val="en-US"/>
+        </w:rPr>
+        <w:t>ai</w:t>
+      </w:r>
+      <w:proofErr w:type="spellEnd"/>
+      <w:r>
+        <w:rPr>
+          <w:color w:val="A6A6A6" w:themeColor="background1" w:themeShade="A6"/>
+          <w:sz w:val="19"/>
+          <w:szCs w:val="19"/>
+          <w:lang w:val="en-US"/>
+        </w:rPr>
+        <w:t xml:space="preserve">, </w:t>
+      </w:r>
+      <w:proofErr w:type="spellStart"/>
+      <w:r>
+        <w:rPr>
+          <w:color w:val="A6A6A6" w:themeColor="background1" w:themeShade="A6"/>
+          <w:sz w:val="19"/>
+          <w:szCs w:val="19"/>
+          <w:lang w:val="en-US"/>
+        </w:rPr>
+        <w:t>indd</w:t>
+      </w:r>
+      <w:proofErr w:type="spellEnd"/>
+      <w:r>
+        <w:rPr>
+          <w:color w:val="A6A6A6" w:themeColor="background1" w:themeShade="A6"/>
+          <w:sz w:val="19"/>
+          <w:szCs w:val="19"/>
+          <w:lang w:val="en-US"/>
+        </w:rPr>
+        <w:t xml:space="preserve">, frameworks some as Bootstrap, </w:t>
+      </w:r>
+      <w:proofErr w:type="spellStart"/>
+      <w:r>
+        <w:rPr>
+          <w:color w:val="A6A6A6" w:themeColor="background1" w:themeShade="A6"/>
+          <w:sz w:val="19"/>
+          <w:szCs w:val="19"/>
+          <w:lang w:val="en-US"/>
+        </w:rPr>
+        <w:t>Webflow</w:t>
+      </w:r>
+      <w:proofErr w:type="spellEnd"/>
+      <w:r>
+        <w:rPr>
+          <w:color w:val="A6A6A6" w:themeColor="background1" w:themeShade="A6"/>
+          <w:sz w:val="19"/>
+          <w:szCs w:val="19"/>
+          <w:lang w:val="en-US"/>
+        </w:rPr>
+        <w:t xml:space="preserve">, also having that directly impact a ~1M students in the </w:t>
+      </w:r>
+      <w:proofErr w:type="spellStart"/>
+      <w:r>
+        <w:rPr>
+          <w:color w:val="A6A6A6" w:themeColor="background1" w:themeShade="A6"/>
+          <w:sz w:val="19"/>
+          <w:szCs w:val="19"/>
+          <w:lang w:val="en-US"/>
+        </w:rPr>
+        <w:t>Kroton's</w:t>
+      </w:r>
+      <w:proofErr w:type="spellEnd"/>
+      <w:r>
+        <w:rPr>
+          <w:color w:val="A6A6A6" w:themeColor="background1" w:themeShade="A6"/>
+          <w:sz w:val="19"/>
+          <w:szCs w:val="19"/>
+          <w:lang w:val="en-US"/>
+        </w:rPr>
+        <w:t xml:space="preserve"> brand.</w:t>
+      </w:r>
+    </w:p>
+    <w:p>
+      <w:pPr>
+        <w:ind w:left="170"/>
+        <w:jc w:val="left"/>
+        <w:rPr>
+          <w:color w:val="7F7F7F" w:themeColor="text1" w:themeTint="80"/>
+          <w:sz w:val="19"/>
+          <w:szCs w:val="19"/>
+          <w:lang w:val="en-US"/>
+        </w:rPr>
+      </w:pPr>
+    </w:p>
+    <w:p>
+      <w:pPr>
+        <w:ind w:left="170"/>
+        <w:jc w:val="left"/>
+        <w:rPr>
+          <w:b/>
+          <w:color w:val="7F7F7F" w:themeColor="text1" w:themeTint="80"/>
+          <w:sz w:val="19"/>
+          <w:szCs w:val="19"/>
+          <w:lang w:val="en-US"/>
+        </w:rPr>
+      </w:pPr>
+      <w:r>
+        <w:rPr>
+          <w:b/>
+          <w:color w:val="7F7F7F" w:themeColor="text1" w:themeTint="80"/>
+          <w:sz w:val="19"/>
+          <w:szCs w:val="19"/>
+          <w:lang w:val="en-US"/>
+        </w:rPr>
+        <w:t>Multimedia Designer</w:t>
+      </w:r>
+    </w:p>
+    <w:p>
+      <w:pPr>
+        <w:ind w:left="170"/>
+        <w:jc w:val="left"/>
+        <w:rPr>
+          <w:b/>
+          <w:color w:val="7F7F7F" w:themeColor="text1" w:themeTint="80"/>
+          <w:sz w:val="19"/>
+          <w:szCs w:val="19"/>
+          <w:lang w:val="en-US"/>
+        </w:rPr>
+      </w:pPr>
+      <w:r>
+        <w:rPr>
+          <w:color w:val="7F7F7F" w:themeColor="text1" w:themeTint="80"/>
+          <w:sz w:val="19"/>
+          <w:szCs w:val="19"/>
+          <w:lang w:val="en-US"/>
+        </w:rPr>
+        <w:t>Oct/2015 - Feb/2017</w:t>
+      </w:r>
+    </w:p>
+    <w:p>
+      <w:pPr>
+        <w:ind w:left="170"/>
+        <w:jc w:val="left"/>
+        <w:rPr>
+          <w:color w:val="A6A6A6" w:themeColor="background1" w:themeShade="A6"/>
+          <w:sz w:val="19"/>
+          <w:szCs w:val="19"/>
+          <w:lang w:val="en-US"/>
+        </w:rPr>
+      </w:pPr>
+      <w:r>
+        <w:rPr>
+          <w:color w:val="A6A6A6" w:themeColor="background1" w:themeShade="A6"/>
+          <w:sz w:val="19"/>
+          <w:szCs w:val="19"/>
+          <w:lang w:val="en-US"/>
+        </w:rPr>
+        <w:t>|</w:t>
+      </w:r>
+      <w:r>
+        <w:rPr>
+          <w:color w:val="A6A6A6" w:themeColor="background1" w:themeShade="A6"/>
+          <w:sz w:val="19"/>
+          <w:szCs w:val="19"/>
+          <w:lang w:val="en-US"/>
+        </w:rPr>
+        <w:t xml:space="preserve"> </w:t>
+      </w:r>
+      <w:r>
+        <w:rPr>
+          <w:color w:val="A6A6A6" w:themeColor="background1" w:themeShade="A6"/>
+          <w:sz w:val="19"/>
+          <w:szCs w:val="19"/>
+          <w:lang w:val="en-US"/>
+        </w:rPr>
+        <w:t xml:space="preserve">As a Multimedia Designer, my main task was to create animations and responsive web pages, using: HTML5, CSS3, </w:t>
+      </w:r>
+      <w:proofErr w:type="spellStart"/>
+      <w:r>
+        <w:rPr>
+          <w:color w:val="A6A6A6" w:themeColor="background1" w:themeShade="A6"/>
+          <w:sz w:val="19"/>
+          <w:szCs w:val="19"/>
+          <w:lang w:val="en-US"/>
+        </w:rPr>
+        <w:t>Javascript</w:t>
+      </w:r>
+      <w:proofErr w:type="spellEnd"/>
+      <w:r>
+        <w:rPr>
+          <w:color w:val="A6A6A6" w:themeColor="background1" w:themeShade="A6"/>
+          <w:sz w:val="19"/>
+          <w:szCs w:val="19"/>
+          <w:lang w:val="en-US"/>
+        </w:rPr>
+        <w:t xml:space="preserve"> and </w:t>
+      </w:r>
+      <w:proofErr w:type="spellStart"/>
+      <w:r>
+        <w:rPr>
+          <w:color w:val="A6A6A6" w:themeColor="background1" w:themeShade="A6"/>
+          <w:sz w:val="19"/>
+          <w:szCs w:val="19"/>
+          <w:lang w:val="en-US"/>
+        </w:rPr>
+        <w:t>Jquery</w:t>
+      </w:r>
+      <w:proofErr w:type="spellEnd"/>
+      <w:r>
+        <w:rPr>
+          <w:color w:val="A6A6A6" w:themeColor="background1" w:themeShade="A6"/>
+          <w:sz w:val="19"/>
+          <w:szCs w:val="19"/>
+          <w:lang w:val="en-US"/>
+        </w:rPr>
+        <w:t xml:space="preserve"> in the academic materials that directly impacts a ~1M students in the </w:t>
+      </w:r>
+      <w:proofErr w:type="spellStart"/>
+      <w:r>
+        <w:rPr>
+          <w:color w:val="A6A6A6" w:themeColor="background1" w:themeShade="A6"/>
+          <w:sz w:val="19"/>
+          <w:szCs w:val="19"/>
+          <w:lang w:val="en-US"/>
+        </w:rPr>
+        <w:t>Kroton's</w:t>
+      </w:r>
+      <w:proofErr w:type="spellEnd"/>
+      <w:r>
+        <w:rPr>
+          <w:color w:val="A6A6A6" w:themeColor="background1" w:themeShade="A6"/>
+          <w:sz w:val="19"/>
+          <w:szCs w:val="19"/>
+          <w:lang w:val="en-US"/>
+        </w:rPr>
+        <w:t xml:space="preserve"> brand.</w:t>
+      </w:r>
+    </w:p>
+    <w:p>
+      <w:pPr>
+        <w:jc w:val="left"/>
+        <w:rPr>
+          <w:color w:val="7F7F7F" w:themeColor="text1" w:themeTint="80"/>
+          <w:sz w:val="19"/>
+          <w:szCs w:val="19"/>
+          <w:lang w:val="en-US"/>
+        </w:rPr>
+      </w:pPr>
+    </w:p>
+    <w:p>
+      <w:pPr>
+        <w:jc w:val="left"/>
+        <w:rPr>
+          <w:b/>
+          <w:color w:val="7F7F7F" w:themeColor="text1" w:themeTint="80"/>
+          <w:sz w:val="19"/>
+          <w:szCs w:val="19"/>
+          <w:lang w:val="en-US"/>
+        </w:rPr>
+      </w:pPr>
+      <w:r>
+        <w:rPr>
+          <w:color w:val="7F7F7F" w:themeColor="text1" w:themeTint="80"/>
+          <w:sz w:val="19"/>
+          <w:szCs w:val="19"/>
+          <w:lang w:val="en-US"/>
+        </w:rPr>
+        <w:t xml:space="preserve"> </w:t>
+      </w:r>
+      <w:r>
+        <w:rPr>
+          <w:b/>
+          <w:color w:val="7F7F7F" w:themeColor="text1" w:themeTint="80"/>
+          <w:sz w:val="19"/>
+          <w:szCs w:val="19"/>
+          <w:lang w:val="en-US"/>
+        </w:rPr>
+        <w:t xml:space="preserve">Blaise System and Solutions </w:t>
+      </w:r>
+    </w:p>
+    <w:p>
+      <w:pPr>
+        <w:ind w:left="170"/>
+        <w:jc w:val="left"/>
+        <w:rPr>
+          <w:b/>
+          <w:color w:val="7F7F7F" w:themeColor="text1" w:themeTint="80"/>
+          <w:sz w:val="19"/>
+          <w:szCs w:val="19"/>
+          <w:lang w:val="en-US"/>
+        </w:rPr>
+      </w:pPr>
+      <w:r>
+        <w:rPr>
+          <w:b/>
+          <w:color w:val="7F7F7F" w:themeColor="text1" w:themeTint="80"/>
+          <w:sz w:val="19"/>
+          <w:szCs w:val="19"/>
+          <w:lang w:val="en-US"/>
+        </w:rPr>
+        <w:t>Jr. Developer</w:t>
+      </w:r>
+    </w:p>
+    <w:p>
+      <w:pPr>
+        <w:ind w:left="170"/>
+        <w:jc w:val="left"/>
+        <w:rPr>
+          <w:color w:val="7F7F7F" w:themeColor="text1" w:themeTint="80"/>
+          <w:sz w:val="19"/>
+          <w:szCs w:val="19"/>
+          <w:lang w:val="en-US"/>
+        </w:rPr>
+      </w:pPr>
+      <w:r>
+        <w:rPr>
+          <w:color w:val="7F7F7F" w:themeColor="text1" w:themeTint="80"/>
+          <w:sz w:val="19"/>
+          <w:szCs w:val="19"/>
+          <w:lang w:val="en-US"/>
+        </w:rPr>
+        <w:t>Jan/2014 - Jul/2014</w:t>
+      </w:r>
+    </w:p>
+    <w:p>
+      <w:pPr>
+        <w:ind w:left="170"/>
+        <w:jc w:val="left"/>
+        <w:rPr>
+          <w:color w:val="A6A6A6" w:themeColor="background1" w:themeShade="A6"/>
+          <w:sz w:val="19"/>
+          <w:szCs w:val="19"/>
+          <w:lang w:val="en-US"/>
+        </w:rPr>
+      </w:pPr>
+      <w:r>
+        <w:rPr>
+          <w:color w:val="A6A6A6" w:themeColor="background1" w:themeShade="A6"/>
+          <w:sz w:val="19"/>
+          <w:szCs w:val="19"/>
+          <w:lang w:val="en-US"/>
+        </w:rPr>
+        <w:t>|</w:t>
+      </w:r>
+      <w:r>
+        <w:rPr>
+          <w:color w:val="A6A6A6" w:themeColor="background1" w:themeShade="A6"/>
+          <w:sz w:val="19"/>
+          <w:szCs w:val="19"/>
+          <w:lang w:val="en-US"/>
+        </w:rPr>
+        <w:t xml:space="preserve"> </w:t>
+      </w:r>
+      <w:r>
+        <w:rPr>
+          <w:color w:val="A6A6A6" w:themeColor="background1" w:themeShade="A6"/>
+          <w:sz w:val="19"/>
+          <w:szCs w:val="19"/>
+          <w:lang w:val="en-US"/>
+        </w:rPr>
+        <w:t xml:space="preserve">I worked as Jr. Developer on an ERP Web system, on .NET platform using C# in the Back-end, ASP.NET MVC in Front-end and </w:t>
+      </w:r>
+      <w:proofErr w:type="spellStart"/>
+      <w:r>
+        <w:rPr>
+          <w:color w:val="A6A6A6" w:themeColor="background1" w:themeShade="A6"/>
+          <w:sz w:val="19"/>
+          <w:szCs w:val="19"/>
+          <w:lang w:val="en-US"/>
+        </w:rPr>
+        <w:t>SQLServer</w:t>
+      </w:r>
+      <w:proofErr w:type="spellEnd"/>
+      <w:r>
+        <w:rPr>
+          <w:color w:val="A6A6A6" w:themeColor="background1" w:themeShade="A6"/>
+          <w:sz w:val="19"/>
+          <w:szCs w:val="19"/>
+          <w:lang w:val="en-US"/>
+        </w:rPr>
+        <w:t xml:space="preserve"> and PostgreSQL database.</w:t>
+      </w:r>
+    </w:p>
+    <w:p>
+      <w:pPr>
+        <w:ind w:left="113"/>
+        <w:jc w:val="left"/>
+        <w:rPr>
+          <w:sz w:val="19"/>
+          <w:szCs w:val="19"/>
+          <w:lang w:val="en-US"/>
+        </w:rPr>
+      </w:pPr>
+    </w:p>
+    <w:p>
+      <w:pPr>
+        <w:ind w:left="170"/>
+        <w:jc w:val="left"/>
+        <w:rPr>
+          <w:b/>
+          <w:color w:val="7F7F7F" w:themeColor="text1" w:themeTint="80"/>
+          <w:sz w:val="19"/>
+          <w:szCs w:val="19"/>
+          <w:lang w:val="en-US"/>
+        </w:rPr>
+      </w:pPr>
+      <w:r>
+        <w:rPr>
+          <w:b/>
+          <w:color w:val="7F7F7F" w:themeColor="text1" w:themeTint="80"/>
+          <w:sz w:val="19"/>
+          <w:szCs w:val="19"/>
+          <w:lang w:val="en-US"/>
+        </w:rPr>
+        <w:t>Development Internship</w:t>
+      </w:r>
+      <w:r>
+        <w:rPr>
+          <w:b/>
+          <w:color w:val="7F7F7F" w:themeColor="text1" w:themeTint="80"/>
+          <w:sz w:val="19"/>
+          <w:szCs w:val="19"/>
+          <w:lang w:val="en-US"/>
+        </w:rPr>
+        <w:t xml:space="preserve"> </w:t>
+      </w:r>
+    </w:p>
+    <w:p>
+      <w:pPr>
+        <w:ind w:left="170"/>
+        <w:jc w:val="left"/>
+        <w:rPr>
+          <w:color w:val="7F7F7F" w:themeColor="text1" w:themeTint="80"/>
+          <w:sz w:val="19"/>
+          <w:szCs w:val="19"/>
+          <w:lang w:val="en-US"/>
+        </w:rPr>
+      </w:pPr>
+      <w:r>
+        <w:rPr>
+          <w:color w:val="7F7F7F" w:themeColor="text1" w:themeTint="80"/>
+          <w:sz w:val="19"/>
+          <w:szCs w:val="19"/>
+          <w:lang w:val="en-US"/>
+        </w:rPr>
+        <w:t xml:space="preserve">Jan/2014 - Mar/2014 </w:t>
+      </w:r>
+    </w:p>
+    <w:p>
+      <w:pPr>
+        <w:ind w:left="170"/>
+        <w:jc w:val="left"/>
+        <w:rPr>
+          <w:color w:val="A6A6A6" w:themeColor="background1" w:themeShade="A6"/>
+          <w:sz w:val="19"/>
+          <w:szCs w:val="19"/>
+          <w:lang w:val="en-US"/>
+        </w:rPr>
+      </w:pPr>
+      <w:r>
+        <w:rPr>
+          <w:color w:val="A6A6A6" w:themeColor="background1" w:themeShade="A6"/>
+          <w:sz w:val="19"/>
+          <w:szCs w:val="19"/>
+          <w:lang w:val="en-US"/>
+        </w:rPr>
+        <w:t xml:space="preserve">| </w:t>
+      </w:r>
+      <w:r>
+        <w:rPr>
+          <w:color w:val="A6A6A6" w:themeColor="background1" w:themeShade="A6"/>
+          <w:sz w:val="19"/>
+          <w:szCs w:val="19"/>
+          <w:lang w:val="en-US"/>
+        </w:rPr>
+        <w:t>I had a scholarship and worked as Assistant Developer on a local ERP system using Visual Basic in the Back-end, then went to the V7 ERP, this is a web system in C#.</w:t>
+      </w:r>
+    </w:p>
+    <w:p>
+      <w:pPr>
+        <w:jc w:val="left"/>
+        <w:rPr>
+          <w:color w:val="7F7F7F" w:themeColor="text1" w:themeTint="80"/>
+          <w:sz w:val="19"/>
+          <w:szCs w:val="19"/>
+          <w:lang w:val="en-US"/>
+        </w:rPr>
+      </w:pPr>
+    </w:p>
+    <w:p>
+      <w:pPr>
+        <w:jc w:val="left"/>
+        <w:rPr>
+          <w:b/>
+          <w:color w:val="7F7F7F" w:themeColor="text1" w:themeTint="80"/>
+          <w:sz w:val="19"/>
+          <w:szCs w:val="19"/>
+          <w:lang w:val="en-US"/>
+        </w:rPr>
+      </w:pPr>
+      <w:r>
+        <w:rPr>
+          <w:color w:val="7F7F7F" w:themeColor="text1" w:themeTint="80"/>
+          <w:sz w:val="19"/>
+          <w:szCs w:val="19"/>
+          <w:lang w:val="en-US"/>
+        </w:rPr>
+        <w:t xml:space="preserve"> </w:t>
+      </w:r>
+      <w:proofErr w:type="spellStart"/>
+      <w:r>
+        <w:rPr>
+          <w:b/>
+          <w:color w:val="7F7F7F" w:themeColor="text1" w:themeTint="80"/>
+          <w:sz w:val="19"/>
+          <w:szCs w:val="19"/>
+          <w:lang w:val="en-US"/>
+        </w:rPr>
+        <w:t>CyberShop</w:t>
+      </w:r>
+      <w:proofErr w:type="spellEnd"/>
+      <w:r>
+        <w:rPr>
+          <w:b/>
+          <w:color w:val="7F7F7F" w:themeColor="text1" w:themeTint="80"/>
+          <w:sz w:val="19"/>
+          <w:szCs w:val="19"/>
+          <w:lang w:val="en-US"/>
+        </w:rPr>
+        <w:t xml:space="preserve"> Group</w:t>
+      </w:r>
+    </w:p>
+    <w:p>
+      <w:pPr>
+        <w:ind w:left="170"/>
+        <w:jc w:val="left"/>
+        <w:rPr>
+          <w:b/>
+          <w:color w:val="7F7F7F" w:themeColor="text1" w:themeTint="80"/>
+          <w:sz w:val="19"/>
+          <w:szCs w:val="19"/>
+          <w:lang w:val="en-US"/>
+        </w:rPr>
+      </w:pPr>
+      <w:r>
+        <w:rPr>
+          <w:b/>
+          <w:color w:val="7F7F7F" w:themeColor="text1" w:themeTint="80"/>
+          <w:sz w:val="19"/>
+          <w:szCs w:val="19"/>
+          <w:lang w:val="en-US"/>
+        </w:rPr>
+        <w:t>Web Designer</w:t>
+      </w:r>
+    </w:p>
+    <w:p>
+      <w:pPr>
+        <w:ind w:left="170"/>
+        <w:jc w:val="left"/>
+        <w:rPr>
+          <w:color w:val="7F7F7F" w:themeColor="text1" w:themeTint="80"/>
+          <w:sz w:val="19"/>
+          <w:szCs w:val="19"/>
+          <w:lang w:val="en-US"/>
+        </w:rPr>
+      </w:pPr>
+      <w:r>
+        <w:rPr>
+          <w:color w:val="7F7F7F" w:themeColor="text1" w:themeTint="80"/>
+          <w:sz w:val="19"/>
+          <w:szCs w:val="19"/>
+          <w:lang w:val="en-US"/>
+        </w:rPr>
+        <w:t xml:space="preserve">Jan/2012 - Dec/2012 </w:t>
+      </w:r>
+    </w:p>
+    <w:p>
+      <w:pPr>
+        <w:ind w:left="170"/>
+        <w:jc w:val="left"/>
+        <w:rPr>
+          <w:color w:val="A6A6A6" w:themeColor="background1" w:themeShade="A6"/>
+          <w:sz w:val="19"/>
+          <w:szCs w:val="19"/>
+          <w:lang w:val="en-US"/>
+        </w:rPr>
+      </w:pPr>
+      <w:r>
+        <w:rPr>
+          <w:color w:val="A6A6A6" w:themeColor="background1" w:themeShade="A6"/>
+          <w:sz w:val="19"/>
+          <w:szCs w:val="19"/>
+          <w:lang w:val="en-US"/>
+        </w:rPr>
+        <w:t xml:space="preserve">| </w:t>
+      </w:r>
+      <w:r>
+        <w:rPr>
+          <w:color w:val="A6A6A6" w:themeColor="background1" w:themeShade="A6"/>
+          <w:sz w:val="19"/>
+          <w:szCs w:val="19"/>
+          <w:lang w:val="en-US"/>
+        </w:rPr>
+        <w:t>As a Web Designer my main task was to update e-commerce with products the prices and create the promotional banners, sometimes also created strategies to growth e-commerce leads, using: HTML, CSS, PHP in IDE Dreamweaver for development.</w:t>
+      </w:r>
+    </w:p>
+    <w:p>
+      <w:pPr>
+        <w:ind w:left="170"/>
+        <w:jc w:val="left"/>
+        <w:rPr>
+          <w:color w:val="A6A6A6" w:themeColor="background1" w:themeShade="A6"/>
+          <w:sz w:val="19"/>
+          <w:szCs w:val="19"/>
+          <w:lang w:val="en-US"/>
+        </w:rPr>
+      </w:pPr>
+    </w:p>
+    <w:p>
+      <w:pPr>
+        <w:jc w:val="left"/>
+        <w:rPr>
+          <w:b/>
+          <w:sz w:val="19"/>
+          <w:szCs w:val="19"/>
+          <w:lang w:val="en-US"/>
+        </w:rPr>
+      </w:pPr>
+      <w:bookmarkStart w:id="0" w:name="_GoBack"/>
+      <w:r>
+        <w:rPr>
+          <w:b/>
+          <w:sz w:val="19"/>
+          <w:szCs w:val="19"/>
+          <w:lang w:val="en-US"/>
+        </w:rPr>
+        <w:t>Job Volunteer</w:t>
+      </w:r>
+    </w:p>
+    <w:p>
+      <w:pPr>
         <w:ind w:left="57"/>
         <w:jc w:val="left"/>
         <w:rPr>
@@ -2818,18 +3986,20 @@
           <w:szCs w:val="19"/>
           <w:lang w:val="en-US"/>
         </w:rPr>
-        <w:t xml:space="preserve">Kroton Educational </w:t>
-      </w:r>
-      <w:r>
-        <w:rPr>
-          <w:b/>
-          <w:color w:val="7F7F7F" w:themeColor="text1" w:themeTint="80"/>
-          <w:sz w:val="19"/>
-          <w:szCs w:val="19"/>
-          <w:lang w:val="en-US"/>
-        </w:rPr>
-        <w:t>l</w:t>
-      </w:r>
+        <w:t xml:space="preserve">Cancer Hospital - </w:t>
+      </w:r>
+      <w:proofErr w:type="spellStart"/>
+      <w:r>
+        <w:rPr>
+          <w:b/>
+          <w:color w:val="7F7F7F" w:themeColor="text1" w:themeTint="80"/>
+          <w:sz w:val="19"/>
+          <w:szCs w:val="19"/>
+          <w:lang w:val="en-US"/>
+        </w:rPr>
+        <w:t>Greendacc</w:t>
+      </w:r>
+      <w:proofErr w:type="spellEnd"/>
     </w:p>
     <w:p>
       <w:pPr>
@@ -2851,7 +4021,7 @@
           <w:szCs w:val="19"/>
           <w:lang w:val="en-US"/>
         </w:rPr>
-        <w:t>Web Didactic Material Production Coordinator</w:t>
+        <w:t>Look alike: Jack Sparrow</w:t>
       </w:r>
     </w:p>
     <w:p>
@@ -2872,16 +4042,25 @@
           <w:szCs w:val="19"/>
           <w:lang w:val="en-US"/>
         </w:rPr>
-        <w:t xml:space="preserve">Feb/2018 - </w:t>
-      </w:r>
-      <w:r>
-        <w:rPr>
-          <w:color w:val="7F7F7F" w:themeColor="text1" w:themeTint="80"/>
-          <w:sz w:val="19"/>
-          <w:szCs w:val="19"/>
-          <w:lang w:val="en-US"/>
-        </w:rPr>
-        <w:t>Feb/2019</w:t>
+        <w:t>Jul</w:t>
+      </w:r>
+      <w:r>
+        <w:rPr>
+          <w:color w:val="7F7F7F" w:themeColor="text1" w:themeTint="80"/>
+          <w:sz w:val="19"/>
+          <w:szCs w:val="19"/>
+          <w:lang w:val="en-US"/>
+        </w:rPr>
+        <w:t>/201</w:t>
+      </w:r>
+      <w:r>
+        <w:rPr>
+          <w:color w:val="7F7F7F" w:themeColor="text1" w:themeTint="80"/>
+          <w:sz w:val="19"/>
+          <w:szCs w:val="19"/>
+          <w:lang w:val="en-US"/>
+        </w:rPr>
+        <w:t>3</w:t>
       </w:r>
     </w:p>
     <w:p>
@@ -2902,7 +4081,7 @@
           <w:szCs w:val="19"/>
           <w:lang w:val="en-US"/>
         </w:rPr>
-        <w:t>|</w:t>
+        <w:t xml:space="preserve">| </w:t>
       </w:r>
       <w:r>
         <w:rPr>
@@ -2911,77 +4090,128 @@
           <w:szCs w:val="19"/>
           <w:lang w:val="en-US"/>
         </w:rPr>
-        <w:t xml:space="preserve"> </w:t>
-      </w:r>
-      <w:r>
+        <w:t>In the day I'm Captain Jack Sparrow together with children's in hospital of the cancer with many chocolates and a bottle of glass, Rum, something like this, but Rum is my! Savvy? So where is it my Rum?</w:t>
+      </w:r>
+    </w:p>
+    <w:p>
+      <w:pPr>
+        <w:jc w:val="left"/>
         <w:rPr>
           <w:color w:val="A6A6A6" w:themeColor="background1" w:themeShade="A6"/>
           <w:sz w:val="19"/>
           <w:szCs w:val="19"/>
           <w:lang w:val="en-US"/>
         </w:rPr>
-        <w:t>Coordinating a multidisciplinary team of 14 person, well they are: designers, diagraming and web designers, we work on a product of learning that directly impacts ~1M of students in the Kroton brands</w:t>
-      </w:r>
+      </w:pPr>
+    </w:p>
+    <w:p>
+      <w:pPr>
+        <w:ind w:left="57"/>
+        <w:jc w:val="left"/>
+        <w:rPr>
+          <w:b/>
+          <w:sz w:val="19"/>
+          <w:szCs w:val="19"/>
+          <w:lang w:val="en-US"/>
+        </w:rPr>
+      </w:pPr>
+      <w:r>
+        <w:rPr>
+          <w:b/>
+          <w:color w:val="7F7F7F" w:themeColor="text1" w:themeTint="80"/>
+          <w:sz w:val="19"/>
+          <w:szCs w:val="19"/>
+          <w:lang w:val="en-US"/>
+        </w:rPr>
+        <w:t xml:space="preserve">Cancer Hospital - </w:t>
+      </w:r>
+      <w:proofErr w:type="spellStart"/>
+      <w:r>
+        <w:rPr>
+          <w:b/>
+          <w:color w:val="7F7F7F" w:themeColor="text1" w:themeTint="80"/>
+          <w:sz w:val="19"/>
+          <w:szCs w:val="19"/>
+          <w:lang w:val="en-US"/>
+        </w:rPr>
+        <w:t>Greendacc</w:t>
+      </w:r>
+      <w:proofErr w:type="spellEnd"/>
     </w:p>
     <w:p>
       <w:pPr>
         <w:ind w:left="170"/>
         <w:jc w:val="left"/>
         <w:rPr>
-          <w:color w:val="7F7F7F" w:themeColor="text1" w:themeTint="80"/>
-          <w:sz w:val="19"/>
-          <w:szCs w:val="19"/>
-          <w:lang w:val="en-US"/>
-        </w:rPr>
-      </w:pPr>
+          <w:b/>
+          <w:color w:val="7F7F7F" w:themeColor="text1" w:themeTint="80"/>
+          <w:sz w:val="19"/>
+          <w:szCs w:val="19"/>
+          <w:lang w:val="en-US"/>
+        </w:rPr>
+      </w:pPr>
+      <w:r>
+        <w:rPr>
+          <w:b/>
+          <w:color w:val="7F7F7F" w:themeColor="text1" w:themeTint="80"/>
+          <w:sz w:val="19"/>
+          <w:szCs w:val="19"/>
+          <w:lang w:val="en-US"/>
+        </w:rPr>
+        <w:t xml:space="preserve">Look alike: </w:t>
+      </w:r>
+      <w:r>
+        <w:rPr>
+          <w:b/>
+          <w:color w:val="7F7F7F" w:themeColor="text1" w:themeTint="80"/>
+          <w:sz w:val="19"/>
+          <w:szCs w:val="19"/>
+          <w:lang w:val="en-US"/>
+        </w:rPr>
+        <w:t>Willy Wonka</w:t>
+      </w:r>
     </w:p>
     <w:p>
       <w:pPr>
         <w:ind w:left="170"/>
         <w:jc w:val="left"/>
         <w:rPr>
-          <w:b/>
-          <w:color w:val="7F7F7F" w:themeColor="text1" w:themeTint="80"/>
-          <w:sz w:val="19"/>
-          <w:szCs w:val="19"/>
-          <w:lang w:val="en-US"/>
-        </w:rPr>
-      </w:pPr>
-      <w:r>
-        <w:rPr>
-          <w:b/>
-          <w:color w:val="7F7F7F" w:themeColor="text1" w:themeTint="80"/>
-          <w:sz w:val="19"/>
-          <w:szCs w:val="19"/>
-          <w:lang w:val="en-US"/>
-        </w:rPr>
-        <w:t>Multimedia Specialist</w:t>
-      </w:r>
-    </w:p>
-    <w:p>
-      <w:pPr>
-        <w:ind w:left="170"/>
-        <w:jc w:val="left"/>
-        <w:rPr>
-          <w:color w:val="7F7F7F" w:themeColor="text1" w:themeTint="80"/>
-          <w:sz w:val="19"/>
-          <w:szCs w:val="19"/>
-          <w:lang w:val="en-US"/>
-        </w:rPr>
-      </w:pPr>
-      <w:r>
-        <w:rPr>
-          <w:color w:val="7F7F7F" w:themeColor="text1" w:themeTint="80"/>
-          <w:sz w:val="19"/>
-          <w:szCs w:val="19"/>
-          <w:lang w:val="en-US"/>
-        </w:rPr>
-        <w:t xml:space="preserve">Feb/2017 - Feb/2018 </w:t>
-      </w:r>
-    </w:p>
-    <w:p>
-      <w:pPr>
-        <w:ind w:left="170"/>
+          <w:color w:val="7F7F7F" w:themeColor="text1" w:themeTint="80"/>
+          <w:sz w:val="19"/>
+          <w:szCs w:val="19"/>
+          <w:lang w:val="en-US"/>
+        </w:rPr>
+      </w:pPr>
+      <w:r>
+        <w:rPr>
+          <w:color w:val="7F7F7F" w:themeColor="text1" w:themeTint="80"/>
+          <w:sz w:val="19"/>
+          <w:szCs w:val="19"/>
+          <w:lang w:val="en-US"/>
+        </w:rPr>
+        <w:t>Nov</w:t>
+      </w:r>
+      <w:r>
+        <w:rPr>
+          <w:color w:val="7F7F7F" w:themeColor="text1" w:themeTint="80"/>
+          <w:sz w:val="19"/>
+          <w:szCs w:val="19"/>
+          <w:lang w:val="en-US"/>
+        </w:rPr>
+        <w:t>/201</w:t>
+      </w:r>
+      <w:r>
+        <w:rPr>
+          <w:color w:val="7F7F7F" w:themeColor="text1" w:themeTint="80"/>
+          <w:sz w:val="19"/>
+          <w:szCs w:val="19"/>
+          <w:lang w:val="en-US"/>
+        </w:rPr>
+        <w:t>2</w:t>
+      </w:r>
+    </w:p>
+    <w:p>
+      <w:pPr>
         <w:jc w:val="left"/>
         <w:rPr>
           <w:color w:val="A6A6A6" w:themeColor="background1" w:themeShade="A6"/>
@@ -2997,7 +4227,7 @@
           <w:szCs w:val="19"/>
           <w:lang w:val="en-US"/>
         </w:rPr>
-        <w:t>|</w:t>
+        <w:t xml:space="preserve">| </w:t>
       </w:r>
       <w:r>
         <w:rPr>
@@ -3006,470 +4236,9 @@
           <w:szCs w:val="19"/>
           <w:lang w:val="en-US"/>
         </w:rPr>
-        <w:t xml:space="preserve"> </w:t>
-      </w:r>
-      <w:r>
-        <w:rPr>
-          <w:color w:val="A6A6A6" w:themeColor="background1" w:themeShade="A6"/>
-          <w:sz w:val="19"/>
-          <w:szCs w:val="19"/>
-          <w:lang w:val="en-US"/>
-        </w:rPr>
-        <w:t xml:space="preserve">As a specialist I worked on performance improvement in our web academic products for digital platform of ~1M of students, using HTML5, CSS3, </w:t>
-      </w:r>
-      <w:r>
-        <w:rPr>
-          <w:color w:val="A6A6A6" w:themeColor="background1" w:themeShade="A6"/>
-          <w:sz w:val="19"/>
-          <w:szCs w:val="19"/>
-          <w:lang w:val="en-US"/>
-        </w:rPr>
-        <w:t xml:space="preserve">Sass, </w:t>
-      </w:r>
-      <w:r>
-        <w:rPr>
-          <w:color w:val="A6A6A6" w:themeColor="background1" w:themeShade="A6"/>
-          <w:sz w:val="19"/>
-          <w:szCs w:val="19"/>
-          <w:lang w:val="en-US"/>
-        </w:rPr>
-        <w:t>Javascript, PHP, SQL, design tools like: ps, ai, indd, frameworks some as Bootstrap, Webflow</w:t>
-      </w:r>
-    </w:p>
-    <w:p>
-      <w:pPr>
-        <w:jc w:val="left"/>
-        <w:rPr>
-          <w:color w:val="7F7F7F" w:themeColor="text1" w:themeTint="80"/>
-          <w:sz w:val="19"/>
-          <w:szCs w:val="19"/>
-          <w:lang w:val="en-US"/>
-        </w:rPr>
-      </w:pPr>
-    </w:p>
-    <w:p>
-      <w:pPr>
-        <w:ind w:left="170"/>
-        <w:jc w:val="left"/>
-        <w:rPr>
-          <w:b/>
-          <w:color w:val="7F7F7F" w:themeColor="text1" w:themeTint="80"/>
-          <w:sz w:val="19"/>
-          <w:szCs w:val="19"/>
-          <w:lang w:val="en-US"/>
-        </w:rPr>
-      </w:pPr>
-      <w:r>
-        <w:rPr>
-          <w:b/>
-          <w:color w:val="7F7F7F" w:themeColor="text1" w:themeTint="80"/>
-          <w:sz w:val="19"/>
-          <w:szCs w:val="19"/>
-          <w:lang w:val="en-US"/>
-        </w:rPr>
-        <w:t>Multimedia Designer</w:t>
-      </w:r>
-    </w:p>
-    <w:p>
-      <w:pPr>
-        <w:ind w:left="170"/>
-        <w:jc w:val="left"/>
-        <w:rPr>
-          <w:b/>
-          <w:color w:val="7F7F7F" w:themeColor="text1" w:themeTint="80"/>
-          <w:sz w:val="19"/>
-          <w:szCs w:val="19"/>
-          <w:lang w:val="en-US"/>
-        </w:rPr>
-      </w:pPr>
-      <w:r>
-        <w:rPr>
-          <w:color w:val="7F7F7F" w:themeColor="text1" w:themeTint="80"/>
-          <w:sz w:val="19"/>
-          <w:szCs w:val="19"/>
-          <w:lang w:val="en-US"/>
-        </w:rPr>
-        <w:t>Oct/2015 - Feb/2017</w:t>
-      </w:r>
-    </w:p>
-    <w:p>
-      <w:pPr>
-        <w:ind w:left="170"/>
-        <w:jc w:val="left"/>
-        <w:rPr>
-          <w:b/>
-          <w:color w:val="A6A6A6" w:themeColor="background1" w:themeShade="A6"/>
-          <w:sz w:val="19"/>
-          <w:szCs w:val="19"/>
-          <w:lang w:val="en-US"/>
-        </w:rPr>
-      </w:pPr>
-      <w:r>
-        <w:rPr>
-          <w:color w:val="A6A6A6" w:themeColor="background1" w:themeShade="A6"/>
-          <w:sz w:val="19"/>
-          <w:szCs w:val="19"/>
-          <w:lang w:val="en-US"/>
-        </w:rPr>
-        <w:t>|</w:t>
-      </w:r>
-      <w:r>
-        <w:rPr>
-          <w:color w:val="A6A6A6" w:themeColor="background1" w:themeShade="A6"/>
-          <w:sz w:val="19"/>
-          <w:szCs w:val="19"/>
-          <w:lang w:val="en-US"/>
-        </w:rPr>
-        <w:t xml:space="preserve"> </w:t>
-      </w:r>
-      <w:r>
-        <w:rPr>
-          <w:color w:val="A6A6A6" w:themeColor="background1" w:themeShade="A6"/>
-          <w:sz w:val="19"/>
-          <w:szCs w:val="19"/>
-          <w:lang w:val="en-US"/>
-        </w:rPr>
-        <w:t>As a Multimedia Designer, my main task was to create animations and creations of page responsive HTML5, CSS3,</w:t>
-      </w:r>
-      <w:r>
-        <w:rPr>
-          <w:color w:val="A6A6A6" w:themeColor="background1" w:themeShade="A6"/>
-          <w:sz w:val="19"/>
-          <w:szCs w:val="19"/>
-          <w:lang w:val="en-US"/>
-        </w:rPr>
-        <w:t xml:space="preserve"> Sass, </w:t>
-      </w:r>
-      <w:r>
-        <w:rPr>
-          <w:color w:val="A6A6A6" w:themeColor="background1" w:themeShade="A6"/>
-          <w:sz w:val="19"/>
-          <w:szCs w:val="19"/>
-          <w:lang w:val="en-US"/>
-        </w:rPr>
-        <w:t xml:space="preserve"> Javascript and Jquery at academic materials for ~1M of students in the Kroton brands</w:t>
-      </w:r>
-    </w:p>
-    <w:p>
-      <w:pPr>
-        <w:jc w:val="left"/>
-        <w:rPr>
-          <w:color w:val="7F7F7F" w:themeColor="text1" w:themeTint="80"/>
-          <w:sz w:val="19"/>
-          <w:szCs w:val="19"/>
-          <w:lang w:val="en-US"/>
-        </w:rPr>
-      </w:pPr>
-    </w:p>
-    <w:p>
-      <w:pPr>
-        <w:ind w:left="170"/>
-        <w:jc w:val="left"/>
-        <w:rPr>
-          <w:b/>
-          <w:color w:val="7F7F7F" w:themeColor="text1" w:themeTint="80"/>
-          <w:sz w:val="19"/>
-          <w:szCs w:val="19"/>
-          <w:lang w:val="en-US"/>
-        </w:rPr>
-      </w:pPr>
-      <w:r>
-        <w:rPr>
-          <w:b/>
-          <w:color w:val="7F7F7F" w:themeColor="text1" w:themeTint="80"/>
-          <w:sz w:val="19"/>
-          <w:szCs w:val="19"/>
-          <w:lang w:val="en-US"/>
-        </w:rPr>
-        <w:t xml:space="preserve">Blaise System and Solutions </w:t>
-      </w:r>
-    </w:p>
-    <w:p>
-      <w:pPr>
-        <w:ind w:left="170"/>
-        <w:jc w:val="left"/>
-        <w:rPr>
-          <w:b/>
-          <w:color w:val="7F7F7F" w:themeColor="text1" w:themeTint="80"/>
-          <w:sz w:val="19"/>
-          <w:szCs w:val="19"/>
-          <w:lang w:val="en-US"/>
-        </w:rPr>
-      </w:pPr>
-      <w:r>
-        <w:rPr>
-          <w:b/>
-          <w:color w:val="7F7F7F" w:themeColor="text1" w:themeTint="80"/>
-          <w:sz w:val="19"/>
-          <w:szCs w:val="19"/>
-          <w:lang w:val="en-US"/>
-        </w:rPr>
-        <w:t>Jr. Developer C#</w:t>
-      </w:r>
-    </w:p>
-    <w:p>
-      <w:pPr>
-        <w:ind w:left="170"/>
-        <w:jc w:val="left"/>
-        <w:rPr>
-          <w:color w:val="7F7F7F" w:themeColor="text1" w:themeTint="80"/>
-          <w:sz w:val="19"/>
-          <w:szCs w:val="19"/>
-          <w:lang w:val="en-US"/>
-        </w:rPr>
-      </w:pPr>
-      <w:r>
-        <w:rPr>
-          <w:color w:val="7F7F7F" w:themeColor="text1" w:themeTint="80"/>
-          <w:sz w:val="19"/>
-          <w:szCs w:val="19"/>
-          <w:lang w:val="en-US"/>
-        </w:rPr>
-        <w:t>Jan/2014 - Jul/2014</w:t>
-      </w:r>
-    </w:p>
-    <w:p>
-      <w:pPr>
-        <w:ind w:left="170"/>
-        <w:jc w:val="left"/>
-        <w:rPr>
-          <w:color w:val="A6A6A6" w:themeColor="background1" w:themeShade="A6"/>
-          <w:sz w:val="19"/>
-          <w:szCs w:val="19"/>
-          <w:lang w:val="en-US"/>
-        </w:rPr>
-      </w:pPr>
-      <w:r>
-        <w:rPr>
-          <w:color w:val="A6A6A6" w:themeColor="background1" w:themeShade="A6"/>
-          <w:sz w:val="19"/>
-          <w:szCs w:val="19"/>
-          <w:lang w:val="en-US"/>
-        </w:rPr>
-        <w:t>|</w:t>
-      </w:r>
-      <w:r>
-        <w:rPr>
-          <w:color w:val="A6A6A6" w:themeColor="background1" w:themeShade="A6"/>
-          <w:sz w:val="19"/>
-          <w:szCs w:val="19"/>
-          <w:lang w:val="en-US"/>
-        </w:rPr>
-        <w:t xml:space="preserve"> </w:t>
-      </w:r>
-      <w:r>
-        <w:rPr>
-          <w:color w:val="A6A6A6" w:themeColor="background1" w:themeShade="A6"/>
-          <w:sz w:val="19"/>
-          <w:szCs w:val="19"/>
-          <w:lang w:val="en-US"/>
-        </w:rPr>
-        <w:t>I Applied as a Jr. Developer. in an ERP Web system, in .NET platform using C# in the backend and database SQLServer and PostgreSQL</w:t>
-      </w:r>
-    </w:p>
-    <w:p>
-      <w:pPr>
-        <w:ind w:left="113"/>
-        <w:jc w:val="left"/>
-        <w:rPr>
-          <w:sz w:val="19"/>
-          <w:szCs w:val="19"/>
-          <w:lang w:val="en-US"/>
-        </w:rPr>
-      </w:pPr>
-    </w:p>
-    <w:p>
-      <w:pPr>
-        <w:ind w:left="170"/>
-        <w:jc w:val="left"/>
-        <w:rPr>
-          <w:b/>
-          <w:color w:val="7F7F7F" w:themeColor="text1" w:themeTint="80"/>
-          <w:sz w:val="19"/>
-          <w:szCs w:val="19"/>
-          <w:lang w:val="en-US"/>
-        </w:rPr>
-      </w:pPr>
-      <w:r>
-        <w:rPr>
-          <w:b/>
-          <w:color w:val="7F7F7F" w:themeColor="text1" w:themeTint="80"/>
-          <w:sz w:val="19"/>
-          <w:szCs w:val="19"/>
-          <w:lang w:val="en-US"/>
-        </w:rPr>
-        <w:t xml:space="preserve">Internship Developer </w:t>
-      </w:r>
-    </w:p>
-    <w:p>
-      <w:pPr>
-        <w:ind w:left="170"/>
-        <w:jc w:val="left"/>
-        <w:rPr>
-          <w:color w:val="7F7F7F" w:themeColor="text1" w:themeTint="80"/>
-          <w:sz w:val="19"/>
-          <w:szCs w:val="19"/>
-          <w:lang w:val="en-US"/>
-        </w:rPr>
-      </w:pPr>
-      <w:r>
-        <w:rPr>
-          <w:color w:val="7F7F7F" w:themeColor="text1" w:themeTint="80"/>
-          <w:sz w:val="19"/>
-          <w:szCs w:val="19"/>
-          <w:lang w:val="en-US"/>
-        </w:rPr>
-        <w:t xml:space="preserve">Jan/2014 - Mar/2014 </w:t>
-      </w:r>
-    </w:p>
-    <w:p>
-      <w:pPr>
-        <w:ind w:left="170"/>
-        <w:jc w:val="left"/>
-        <w:rPr>
-          <w:color w:val="A6A6A6" w:themeColor="background1" w:themeShade="A6"/>
-          <w:sz w:val="19"/>
-          <w:szCs w:val="19"/>
-          <w:lang w:val="en-US"/>
-        </w:rPr>
-      </w:pPr>
-      <w:r>
-        <w:rPr>
-          <w:color w:val="A6A6A6" w:themeColor="background1" w:themeShade="A6"/>
-          <w:sz w:val="19"/>
-          <w:szCs w:val="19"/>
-          <w:lang w:val="en-US"/>
-        </w:rPr>
-        <w:t xml:space="preserve">| </w:t>
-      </w:r>
-      <w:r>
-        <w:rPr>
-          <w:color w:val="A6A6A6" w:themeColor="background1" w:themeShade="A6"/>
-          <w:sz w:val="19"/>
-          <w:szCs w:val="19"/>
-          <w:lang w:val="en-US"/>
-        </w:rPr>
-        <w:t>I win a scholarship and worked as a development assistant in a local ERP system using Visual Basic on the .NET platform backend, then I went to the Web ERP in C#</w:t>
-      </w:r>
-    </w:p>
-    <w:p>
-      <w:pPr>
-        <w:ind w:left="113"/>
-        <w:jc w:val="left"/>
-        <w:rPr>
-          <w:color w:val="7F7F7F" w:themeColor="text1" w:themeTint="80"/>
-          <w:sz w:val="19"/>
-          <w:szCs w:val="19"/>
-          <w:lang w:val="en-US"/>
-        </w:rPr>
-      </w:pPr>
-    </w:p>
-    <w:p>
-      <w:pPr>
-        <w:ind w:left="57"/>
-        <w:jc w:val="left"/>
-        <w:rPr>
-          <w:b/>
-          <w:color w:val="7F7F7F" w:themeColor="text1" w:themeTint="80"/>
-          <w:sz w:val="19"/>
-          <w:szCs w:val="19"/>
-          <w:lang w:val="en-US"/>
-        </w:rPr>
-      </w:pPr>
-      <w:r>
-        <w:rPr>
-          <w:b/>
-          <w:color w:val="7F7F7F" w:themeColor="text1" w:themeTint="80"/>
-          <w:sz w:val="19"/>
-          <w:szCs w:val="19"/>
-          <w:lang w:val="en-US"/>
-        </w:rPr>
-        <w:t>CyberShop</w:t>
-      </w:r>
-      <w:r>
-        <w:rPr>
-          <w:b/>
-          <w:color w:val="7F7F7F" w:themeColor="text1" w:themeTint="80"/>
-          <w:sz w:val="19"/>
-          <w:szCs w:val="19"/>
-          <w:lang w:val="en-US"/>
-        </w:rPr>
-        <w:t xml:space="preserve"> Group</w:t>
-      </w:r>
-    </w:p>
-    <w:p>
-      <w:pPr>
-        <w:ind w:left="170"/>
-        <w:jc w:val="left"/>
-        <w:rPr>
-          <w:b/>
-          <w:color w:val="7F7F7F" w:themeColor="text1" w:themeTint="80"/>
-          <w:sz w:val="19"/>
-          <w:szCs w:val="19"/>
-          <w:lang w:val="en-US"/>
-        </w:rPr>
-      </w:pPr>
-      <w:r>
-        <w:rPr>
-          <w:b/>
-          <w:color w:val="7F7F7F" w:themeColor="text1" w:themeTint="80"/>
-          <w:sz w:val="19"/>
-          <w:szCs w:val="19"/>
-          <w:lang w:val="en-US"/>
-        </w:rPr>
-        <w:t>Web Designer</w:t>
-      </w:r>
-    </w:p>
-    <w:p>
-      <w:pPr>
-        <w:ind w:left="170"/>
-        <w:jc w:val="left"/>
-        <w:rPr>
-          <w:color w:val="7F7F7F" w:themeColor="text1" w:themeTint="80"/>
-          <w:sz w:val="19"/>
-          <w:szCs w:val="19"/>
-          <w:lang w:val="en-US"/>
-        </w:rPr>
-      </w:pPr>
-      <w:r>
-        <w:rPr>
-          <w:color w:val="7F7F7F" w:themeColor="text1" w:themeTint="80"/>
-          <w:sz w:val="19"/>
-          <w:szCs w:val="19"/>
-          <w:lang w:val="en-US"/>
-        </w:rPr>
-        <w:t xml:space="preserve">Jan/2012 - Dec/2012 </w:t>
-      </w:r>
-    </w:p>
-    <w:p>
-      <w:pPr>
-        <w:ind w:left="170"/>
-        <w:jc w:val="left"/>
-        <w:rPr>
-          <w:color w:val="A6A6A6" w:themeColor="background1" w:themeShade="A6"/>
-          <w:sz w:val="19"/>
-          <w:szCs w:val="19"/>
-          <w:lang w:val="en-US"/>
-        </w:rPr>
-      </w:pPr>
-      <w:r>
-        <w:rPr>
-          <w:color w:val="A6A6A6" w:themeColor="background1" w:themeShade="A6"/>
-          <w:sz w:val="19"/>
-          <w:szCs w:val="19"/>
-          <w:lang w:val="en-US"/>
-        </w:rPr>
-        <w:t xml:space="preserve">| </w:t>
-      </w:r>
-      <w:r>
-        <w:rPr>
-          <w:color w:val="A6A6A6" w:themeColor="background1" w:themeShade="A6"/>
-          <w:sz w:val="19"/>
-          <w:szCs w:val="19"/>
-          <w:lang w:val="en-US"/>
-        </w:rPr>
-        <w:t>As a web designer my main task was to update e-commerce with products and prices and create the promotional banners, sometimes also created strategies to growth e-commerce leads and used HTML, CSS, PHP in IDE Dreamweaver for development</w:t>
-      </w:r>
+        <w:t>In the day I'm Willy Wonka together with children's in hospital of the cancer with many chocolates, leaving the more candy's life!</w:t>
+      </w:r>
+      <w:bookmarkEnd w:id="0"/>
     </w:p>
     <w:sectPr>
       <w:headerReference w:type="default" r:id="rId16"/>
@@ -9109,7 +9878,6 @@
   <w:style w:type="character" w:default="1" w:styleId="Fontepargpadro">
     <w:name w:val="Default Paragraph Font"/>
     <w:uiPriority w:val="1"/>
-    <w:semiHidden/>
     <w:unhideWhenUsed/>
   </w:style>
   <w:style w:type="table" w:default="1" w:styleId="Tabelanormal">
@@ -9908,7 +10676,7 @@
 </file>
 
 <file path=customXml/itemProps1.xml><?xml version="1.0" encoding="utf-8"?>
-<ds:datastoreItem xmlns:ds="http://schemas.openxmlformats.org/officeDocument/2006/customXml" ds:itemID="{5E412219-C720-1B41-BC59-866566DFE435}">
+<ds:datastoreItem xmlns:ds="http://schemas.openxmlformats.org/officeDocument/2006/customXml" ds:itemID="{7B352B02-4C4C-304D-9D2C-635F4FED9993}">
   <ds:schemaRefs>
     <ds:schemaRef ds:uri="http://schemas.openxmlformats.org/officeDocument/2006/bibliography"/>
   </ds:schemaRefs>

</xml_diff>